<commit_message>
Modified pdf-guide, along with  doxc
</commit_message>
<xml_diff>
--- a/abm/ABM_guide.docx
+++ b/abm/ABM_guide.docx
@@ -1,6 +1,6 @@
 
 <file path=word/document.xml><?xml version="1.0" encoding="utf-8"?>
-<w:document xmlns:wpc="http://schemas.microsoft.com/office/word/2010/wordprocessingCanvas" xmlns:cx="http://schemas.microsoft.com/office/drawing/2014/chartex" xmlns:cx1="http://schemas.microsoft.com/office/drawing/2015/9/8/chartex" xmlns:mc="http://schemas.openxmlformats.org/markup-compatibility/2006" xmlns:o="urn:schemas-microsoft-com:office:office" xmlns:r="http://schemas.openxmlformats.org/officeDocument/2006/relationships" xmlns:m="http://schemas.openxmlformats.org/officeDocument/2006/math" xmlns:v="urn:schemas-microsoft-com:vml" xmlns:wp14="http://schemas.microsoft.com/office/word/2010/wordprocessingDrawing" xmlns:wp="http://schemas.openxmlformats.org/drawingml/2006/wordprocessingDrawing" xmlns:w10="urn:schemas-microsoft-com:office:word" xmlns:w="http://schemas.openxmlformats.org/wordprocessingml/2006/main" xmlns:w14="http://schemas.microsoft.com/office/word/2010/wordml" xmlns:w15="http://schemas.microsoft.com/office/word/2012/wordml" xmlns:w16se="http://schemas.microsoft.com/office/word/2015/wordml/symex" xmlns:wpg="http://schemas.microsoft.com/office/word/2010/wordprocessingGroup" xmlns:wpi="http://schemas.microsoft.com/office/word/2010/wordprocessingInk" xmlns:wne="http://schemas.microsoft.com/office/word/2006/wordml" xmlns:wps="http://schemas.microsoft.com/office/word/2010/wordprocessingShape" mc:Ignorable="w14 w15 w16se wp14">
+<w:document xmlns:wpc="http://schemas.microsoft.com/office/word/2010/wordprocessingCanvas" xmlns:cx="http://schemas.microsoft.com/office/drawing/2014/chartex" xmlns:mc="http://schemas.openxmlformats.org/markup-compatibility/2006" xmlns:o="urn:schemas-microsoft-com:office:office" xmlns:r="http://schemas.openxmlformats.org/officeDocument/2006/relationships" xmlns:m="http://schemas.openxmlformats.org/officeDocument/2006/math" xmlns:v="urn:schemas-microsoft-com:vml" xmlns:wp14="http://schemas.microsoft.com/office/word/2010/wordprocessingDrawing" xmlns:wp="http://schemas.openxmlformats.org/drawingml/2006/wordprocessingDrawing" xmlns:w10="urn:schemas-microsoft-com:office:word" xmlns:w="http://schemas.openxmlformats.org/wordprocessingml/2006/main" xmlns:w14="http://schemas.microsoft.com/office/word/2010/wordml" xmlns:w15="http://schemas.microsoft.com/office/word/2012/wordml" xmlns:w16se="http://schemas.microsoft.com/office/word/2015/wordml/symex" xmlns:wpg="http://schemas.microsoft.com/office/word/2010/wordprocessingGroup" xmlns:wpi="http://schemas.microsoft.com/office/word/2010/wordprocessingInk" xmlns:wne="http://schemas.microsoft.com/office/word/2006/wordml" xmlns:wps="http://schemas.microsoft.com/office/word/2010/wordprocessingShape" mc:Ignorable="w14 w15 w16se wp14">
   <w:body>
     <w:p>
       <w:pPr>
@@ -47,31 +47,13 @@
         <w:rPr>
           <w:lang w:val="en-US"/>
         </w:rPr>
-        <w:t>20</w:t>
-      </w:r>
-      <w:r>
-        <w:rPr>
-          <w:lang w:val="en-US"/>
-        </w:rPr>
-        <w:t>-</w:t>
-      </w:r>
-      <w:r>
-        <w:rPr>
-          <w:lang w:val="en-US"/>
-        </w:rPr>
-        <w:t>01</w:t>
-      </w:r>
-      <w:r>
-        <w:rPr>
-          <w:lang w:val="en-US"/>
-        </w:rPr>
-        <w:t>-</w:t>
-      </w:r>
-      <w:r>
-        <w:rPr>
-          <w:lang w:val="en-US"/>
-        </w:rPr>
-        <w:t>16</w:t>
+        <w:t>2</w:t>
+      </w:r>
+      <w:r>
+        <w:rPr>
+          <w:lang w:val="en-US"/>
+        </w:rPr>
+        <w:t>1-02-10</w:t>
       </w:r>
     </w:p>
     <w:p>
@@ -98,25 +80,7 @@
             <w:iCs/>
             <w:lang w:val="en-US"/>
           </w:rPr>
-          <w:t>Description of metho</w:t>
-        </w:r>
-        <w:r>
-          <w:rPr>
-            <w:rStyle w:val="Hyperlink"/>
-            <w:i/>
-            <w:iCs/>
-            <w:lang w:val="en-US"/>
-          </w:rPr>
-          <w:t>d</w:t>
-        </w:r>
-        <w:r>
-          <w:rPr>
-            <w:rStyle w:val="Hyperlink"/>
-            <w:i/>
-            <w:iCs/>
-            <w:lang w:val="en-US"/>
-          </w:rPr>
-          <w:t>s, data and indicators in KTH Annual Bibliometric Monitoring</w:t>
+          <w:t>Description of methods, data and indicators in KTH Annual Bibliometric Monitoring</w:t>
         </w:r>
       </w:hyperlink>
       <w:r>
@@ -153,7 +117,43 @@
         <w:rPr>
           <w:lang w:val="en-US"/>
         </w:rPr>
-        <w:t>The aim of the ABM is to assist monitoring, research evaluation and quality assurance at KTH, but also to provide KTH organizations and researchers with information related to their publications. The ABM was introduced in 2013 and was published annually in the same format since then. In 2019, a project aiming to redesign and develop the ABM was started. Thisresulted in the current solution, maintaining the same information as in previous years butin a more flexible framework which a presentation that is more dynamic, extendable and easier to maintain.</w:t>
+        <w:t>The aim of the ABM is to assist monitoring, research evaluation and quality assurance at KTH, but also to provide KTH organizations and researchers with information related to their publications. The ABM was introduced in 2013 and was published annually in the same format since then. In 2019, a project aiming to redesign and develop the ABM was started. This</w:t>
+      </w:r>
+      <w:r>
+        <w:rPr>
+          <w:lang w:val="en-US"/>
+        </w:rPr>
+        <w:t xml:space="preserve"> </w:t>
+      </w:r>
+      <w:r>
+        <w:rPr>
+          <w:lang w:val="en-US"/>
+        </w:rPr>
+        <w:t>resulted in the current solution, maintaining the same information as in previous years but</w:t>
+      </w:r>
+      <w:r>
+        <w:rPr>
+          <w:lang w:val="en-US"/>
+        </w:rPr>
+        <w:t xml:space="preserve"> </w:t>
+      </w:r>
+      <w:r>
+        <w:rPr>
+          <w:lang w:val="en-US"/>
+        </w:rPr>
+        <w:t>in a more flexible framework w</w:t>
+      </w:r>
+      <w:r>
+        <w:rPr>
+          <w:lang w:val="en-US"/>
+        </w:rPr>
+        <w:t>ith</w:t>
+      </w:r>
+      <w:r>
+        <w:rPr>
+          <w:lang w:val="en-US"/>
+        </w:rPr>
+        <w:t xml:space="preserve"> a presentation that is more dynamic, extendable and easier to maintain.</w:t>
       </w:r>
       <w:r>
         <w:rPr>
@@ -185,8 +185,54 @@
         <w:rPr>
           <w:lang w:val="en-US"/>
         </w:rPr>
-        <w:t>The ABM results areavailable at different levels, for KTH in total, Schools, Departments and for individual researchers. The report is similar at all levels.</w:t>
-      </w:r>
+        <w:t>The ABM results are</w:t>
+      </w:r>
+      <w:r>
+        <w:rPr>
+          <w:lang w:val="en-US"/>
+        </w:rPr>
+        <w:t xml:space="preserve"> </w:t>
+      </w:r>
+      <w:r>
+        <w:rPr>
+          <w:lang w:val="en-US"/>
+        </w:rPr>
+        <w:t xml:space="preserve">available at different levels, for KTH in total, Schools, Departments and for individual researchers. The report </w:t>
+      </w:r>
+      <w:r>
+        <w:rPr>
+          <w:lang w:val="en-US"/>
+        </w:rPr>
+        <w:t>currently has the same format and contents</w:t>
+      </w:r>
+      <w:r>
+        <w:rPr>
+          <w:lang w:val="en-US"/>
+        </w:rPr>
+        <w:t xml:space="preserve"> at all levels.</w:t>
+      </w:r>
+      <w:r>
+        <w:rPr>
+          <w:lang w:val="en-US"/>
+        </w:rPr>
+        <w:t xml:space="preserve"> Data is presented for the last 6 years with a complete publication record, which in practice means the year before last </w:t>
+      </w:r>
+      <w:proofErr w:type="spellStart"/>
+      <w:r>
+        <w:rPr>
+          <w:lang w:val="en-US"/>
+        </w:rPr>
+        <w:t>autum</w:t>
+      </w:r>
+      <w:proofErr w:type="spellEnd"/>
+      <w:r>
+        <w:rPr>
+          <w:lang w:val="en-US"/>
+        </w:rPr>
+        <w:t xml:space="preserve"> and the five preceding years (i.e. in the spring of 2021, the ABM contains data for the publication years 2013-2019).</w:t>
+      </w:r>
+      <w:bookmarkStart w:id="0" w:name="_GoBack"/>
+      <w:bookmarkEnd w:id="0"/>
     </w:p>
     <w:p>
       <w:pPr>
@@ -199,13 +245,51 @@
         <w:rPr>
           <w:lang w:val="en-US"/>
         </w:rPr>
-        <w:t>Only publications registered in DiVA while the researcher was affiliated with KTH are included in the results (i.e. publications that KTH researchers have published at other organizations are excluded).</w:t>
-      </w:r>
-      <w:r>
-        <w:rPr>
-          <w:lang w:val="en-US"/>
-        </w:rPr>
-        <w:t xml:space="preserve"> All citation data and derived indicat</w:t>
+        <w:t xml:space="preserve">Only publications registered in </w:t>
+      </w:r>
+      <w:proofErr w:type="spellStart"/>
+      <w:r>
+        <w:rPr>
+          <w:lang w:val="en-US"/>
+        </w:rPr>
+        <w:t>DiVA</w:t>
+      </w:r>
+      <w:proofErr w:type="spellEnd"/>
+      <w:r>
+        <w:rPr>
+          <w:lang w:val="en-US"/>
+        </w:rPr>
+        <w:t xml:space="preserve"> </w:t>
+      </w:r>
+      <w:r>
+        <w:rPr>
+          <w:lang w:val="en-US"/>
+        </w:rPr>
+        <w:t>and</w:t>
+      </w:r>
+      <w:r>
+        <w:rPr>
+          <w:lang w:val="en-US"/>
+        </w:rPr>
+        <w:t xml:space="preserve"> affiliated with KTH are included in the results (i.e. publications that KTH researchers have published at other organizations are excluded).</w:t>
+      </w:r>
+      <w:r>
+        <w:rPr>
+          <w:lang w:val="en-US"/>
+        </w:rPr>
+        <w:t xml:space="preserve"> </w:t>
+      </w:r>
+      <w:r>
+        <w:rPr>
+          <w:lang w:val="en-US"/>
+        </w:rPr>
+        <w:t xml:space="preserve">Affiliations to KTH are based on the actual author affiliation as written in the published paper. </w:t>
+      </w:r>
+      <w:r>
+        <w:rPr>
+          <w:lang w:val="en-US"/>
+        </w:rPr>
+        <w:t>All citation data and derived indicat</w:t>
       </w:r>
       <w:r>
         <w:rPr>
@@ -344,21 +428,7 @@
             <w:rStyle w:val="Hyperlink"/>
             <w:lang w:val="en-US"/>
           </w:rPr>
-          <w:t>altm</w:t>
-        </w:r>
-        <w:r>
-          <w:rPr>
-            <w:rStyle w:val="Hyperlink"/>
-            <w:lang w:val="en-US"/>
-          </w:rPr>
-          <w:t>e</w:t>
-        </w:r>
-        <w:r>
-          <w:rPr>
-            <w:rStyle w:val="Hyperlink"/>
-            <w:lang w:val="en-US"/>
-          </w:rPr>
-          <w:t>tric.com</w:t>
+          <w:t>altmetric.com</w:t>
         </w:r>
       </w:hyperlink>
       <w:r>
@@ -393,6 +463,7 @@
         </w:rPr>
         <w:t xml:space="preserve">are based on fractionalized counts, i.e. an author’s share of a publication is counted as 1/n where n denotes the number of authors. The exception is the </w:t>
       </w:r>
+      <w:proofErr w:type="spellStart"/>
       <w:r>
         <w:rPr>
           <w:i/>
@@ -401,6 +472,7 @@
         </w:rPr>
         <w:t>Copublication</w:t>
       </w:r>
+      <w:proofErr w:type="spellEnd"/>
       <w:r>
         <w:rPr>
           <w:lang w:val="en-US"/>
@@ -468,7 +540,7 @@
       <w:r>
         <w:rPr>
           <w:noProof/>
-          <w:lang w:val="en-US"/>
+          <w:lang w:eastAsia="sv-SE"/>
         </w:rPr>
         <mc:AlternateContent>
           <mc:Choice Requires="wps">
@@ -559,7 +631,7 @@
               </wp:anchor>
             </w:drawing>
           </mc:Choice>
-          <mc:Fallback>
+          <mc:Fallback xmlns:cx1="http://schemas.microsoft.com/office/drawing/2015/9/8/chartex">
             <w:pict>
               <v:shapetype w14:anchorId="2E7732D2" id="_x0000_t202" coordsize="21600,21600" o:spt="202" path="m,l,21600r21600,l21600,xe">
                 <v:stroke joinstyle="miter"/>
@@ -604,7 +676,7 @@
       <w:r>
         <w:rPr>
           <w:noProof/>
-          <w:lang w:val="en-US"/>
+          <w:lang w:eastAsia="sv-SE"/>
         </w:rPr>
         <mc:AlternateContent>
           <mc:Choice Requires="wps">
@@ -665,7 +737,7 @@
               </wp:anchor>
             </w:drawing>
           </mc:Choice>
-          <mc:Fallback>
+          <mc:Fallback xmlns:cx1="http://schemas.microsoft.com/office/drawing/2015/9/8/chartex">
             <w:pict>
               <v:shapetype w14:anchorId="6C224C75" id="_x0000_t32" coordsize="21600,21600" o:spt="32" o:oned="t" path="m,l21600,21600e" filled="f">
                 <v:path arrowok="t" fillok="f" o:connecttype="none"/>
@@ -681,7 +753,7 @@
       <w:r>
         <w:rPr>
           <w:noProof/>
-          <w:lang w:val="en-US"/>
+          <w:lang w:eastAsia="sv-SE"/>
         </w:rPr>
         <mc:AlternateContent>
           <mc:Choice Requires="wps">
@@ -742,7 +814,7 @@
               </wp:anchor>
             </w:drawing>
           </mc:Choice>
-          <mc:Fallback>
+          <mc:Fallback xmlns:cx1="http://schemas.microsoft.com/office/drawing/2015/9/8/chartex">
             <w:pict>
               <v:shapetype w14:anchorId="3C06F45F" id="_x0000_t32" coordsize="21600,21600" o:spt="32" o:oned="t" path="m,l21600,21600e" filled="f">
                 <v:path arrowok="t" fillok="f" o:connecttype="none"/>
@@ -758,7 +830,7 @@
       <w:r>
         <w:rPr>
           <w:noProof/>
-          <w:lang w:val="en-US"/>
+          <w:lang w:eastAsia="sv-SE"/>
         </w:rPr>
         <mc:AlternateContent>
           <mc:Choice Requires="wps">
@@ -842,7 +914,7 @@
               </wp:anchor>
             </w:drawing>
           </mc:Choice>
-          <mc:Fallback>
+          <mc:Fallback xmlns:cx1="http://schemas.microsoft.com/office/drawing/2015/9/8/chartex">
             <w:pict>
               <v:shape w14:anchorId="7B24C148" id="_x0000_s1027" type="#_x0000_t202" style="position:absolute;margin-left:355.45pt;margin-top:5.9pt;width:121.1pt;height:34.25pt;z-index:251751424;visibility:visible;mso-wrap-style:square;mso-width-percent:0;mso-height-percent:0;mso-wrap-distance-left:9pt;mso-wrap-distance-top:0;mso-wrap-distance-right:9pt;mso-wrap-distance-bottom:0;mso-position-horizontal:absolute;mso-position-horizontal-relative:margin;mso-position-vertical:absolute;mso-position-vertical-relative:text;mso-width-percent:0;mso-height-percent:0;mso-width-relative:margin;mso-height-relative:margin;v-text-anchor:top" o:gfxdata="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" fillcolor="#f7dcea [663]" stroked="f">
                 <v:textbox>
@@ -876,7 +948,7 @@
       <w:r>
         <w:rPr>
           <w:noProof/>
-          <w:lang w:val="en-US"/>
+          <w:lang w:eastAsia="sv-SE"/>
         </w:rPr>
         <w:drawing>
           <wp:inline distT="0" distB="0" distL="0" distR="0" wp14:anchorId="5BA6C051" wp14:editId="650DC620">
@@ -962,7 +1034,21 @@
         <w:rPr>
           <w:lang w:val="en-US"/>
         </w:rPr>
-        <w:t>includes a link to edit publications in DiVA.</w:t>
+        <w:t xml:space="preserve">includes a link to edit publications in </w:t>
+      </w:r>
+      <w:proofErr w:type="spellStart"/>
+      <w:r>
+        <w:rPr>
+          <w:lang w:val="en-US"/>
+        </w:rPr>
+        <w:t>DiVA</w:t>
+      </w:r>
+      <w:proofErr w:type="spellEnd"/>
+      <w:r>
+        <w:rPr>
+          <w:lang w:val="en-US"/>
+        </w:rPr>
+        <w:t>.</w:t>
       </w:r>
     </w:p>
     <w:p>
@@ -975,7 +1061,7 @@
       <w:r>
         <w:rPr>
           <w:noProof/>
-          <w:lang w:val="en-US"/>
+          <w:lang w:eastAsia="sv-SE"/>
         </w:rPr>
         <w:drawing>
           <wp:inline distT="0" distB="0" distL="0" distR="0" wp14:anchorId="675D294B" wp14:editId="5C7696FC">
@@ -1048,8 +1134,17 @@
           <w:lang w:val="en-US"/>
         </w:rPr>
         <w:lastRenderedPageBreak/>
-        <w:t>Publications in DiVA</w:t>
-      </w:r>
+        <w:t xml:space="preserve">Publications in </w:t>
+      </w:r>
+      <w:proofErr w:type="spellStart"/>
+      <w:r>
+        <w:rPr>
+          <w:rFonts w:eastAsia="Times New Roman"/>
+          <w:lang w:val="en-US"/>
+        </w:rPr>
+        <w:t>DiVA</w:t>
+      </w:r>
+      <w:proofErr w:type="spellEnd"/>
     </w:p>
     <w:p>
       <w:pPr>
@@ -1070,13 +1165,65 @@
           <w:iCs/>
           <w:lang w:val="en-US"/>
         </w:rPr>
-        <w:t>Publications in DiVA</w:t>
-      </w:r>
-      <w:r>
-        <w:rPr>
-          <w:lang w:val="en-US"/>
-        </w:rPr>
-        <w:t xml:space="preserve"> tab shows the number of publications registered in DiVA for the researcher or organizational unit, by year and by publication type. Web of Science (WoS) coverage is also shown for each publication type. The validity of bibliometric indicators is in general higher if the share of publications covered is high. Results based on publications with a smaller share covered in WoS should be treated with caution.</w:t>
+        <w:t xml:space="preserve">Publications in </w:t>
+      </w:r>
+      <w:proofErr w:type="spellStart"/>
+      <w:r>
+        <w:rPr>
+          <w:i/>
+          <w:iCs/>
+          <w:lang w:val="en-US"/>
+        </w:rPr>
+        <w:t>DiVA</w:t>
+      </w:r>
+      <w:proofErr w:type="spellEnd"/>
+      <w:r>
+        <w:rPr>
+          <w:lang w:val="en-US"/>
+        </w:rPr>
+        <w:t xml:space="preserve"> tab shows the number of publications registered in </w:t>
+      </w:r>
+      <w:proofErr w:type="spellStart"/>
+      <w:r>
+        <w:rPr>
+          <w:lang w:val="en-US"/>
+        </w:rPr>
+        <w:t>DiVA</w:t>
+      </w:r>
+      <w:proofErr w:type="spellEnd"/>
+      <w:r>
+        <w:rPr>
+          <w:lang w:val="en-US"/>
+        </w:rPr>
+        <w:t xml:space="preserve"> for the researcher or organizational unit, by year and by publication type. Web of Science (</w:t>
+      </w:r>
+      <w:proofErr w:type="spellStart"/>
+      <w:r>
+        <w:rPr>
+          <w:lang w:val="en-US"/>
+        </w:rPr>
+        <w:t>WoS</w:t>
+      </w:r>
+      <w:proofErr w:type="spellEnd"/>
+      <w:r>
+        <w:rPr>
+          <w:lang w:val="en-US"/>
+        </w:rPr>
+        <w:t xml:space="preserve">) coverage is also shown for each publication type. The validity of bibliometric indicators is in general higher if the share of publications covered is high. Results based on publications with a smaller share covered in </w:t>
+      </w:r>
+      <w:proofErr w:type="spellStart"/>
+      <w:r>
+        <w:rPr>
+          <w:lang w:val="en-US"/>
+        </w:rPr>
+        <w:t>WoS</w:t>
+      </w:r>
+      <w:proofErr w:type="spellEnd"/>
+      <w:r>
+        <w:rPr>
+          <w:lang w:val="en-US"/>
+        </w:rPr>
+        <w:t xml:space="preserve"> should be treated with caution.</w:t>
       </w:r>
     </w:p>
     <w:p>
@@ -1116,7 +1263,7 @@
         <w:rPr>
           <w:rFonts w:eastAsia="Times New Roman"/>
           <w:noProof/>
-          <w:lang w:val="en-US"/>
+          <w:lang w:eastAsia="sv-SE"/>
         </w:rPr>
         <mc:AlternateContent>
           <mc:Choice Requires="wps">
@@ -1231,7 +1378,7 @@
               </wp:anchor>
             </w:drawing>
           </mc:Choice>
-          <mc:Fallback>
+          <mc:Fallback xmlns:cx1="http://schemas.microsoft.com/office/drawing/2015/9/8/chartex">
             <w:pict>
               <v:shape w14:anchorId="62D5641C" id="_x0000_s1028" type="#_x0000_t202" style="position:absolute;margin-left:275.4pt;margin-top:253.35pt;width:131.5pt;height:28.5pt;z-index:251715584;visibility:visible;mso-wrap-style:square;mso-width-percent:0;mso-height-percent:0;mso-wrap-distance-left:9pt;mso-wrap-distance-top:0;mso-wrap-distance-right:9pt;mso-wrap-distance-bottom:0;mso-position-horizontal:absolute;mso-position-horizontal-relative:margin;mso-position-vertical:absolute;mso-position-vertical-relative:text;mso-width-percent:0;mso-height-percent:0;mso-width-relative:margin;mso-height-relative:margin;v-text-anchor:top" o:gfxdata="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" fillcolor="#f7dcea [663]" stroked="f">
                 <v:textbox>
@@ -1296,7 +1443,7 @@
       <w:r>
         <w:rPr>
           <w:noProof/>
-          <w:lang w:val="en-US"/>
+          <w:lang w:eastAsia="sv-SE"/>
         </w:rPr>
         <mc:AlternateContent>
           <mc:Choice Requires="wps">
@@ -1367,7 +1514,7 @@
               </wp:anchor>
             </w:drawing>
           </mc:Choice>
-          <mc:Fallback>
+          <mc:Fallback xmlns:cx1="http://schemas.microsoft.com/office/drawing/2015/9/8/chartex">
             <w:pict>
               <v:rect w14:anchorId="704A913F" id="Rectangle 256" o:spid="_x0000_s1026" style="position:absolute;margin-left:456.3pt;margin-top:52.35pt;width:37.85pt;height:185.85pt;z-index:251727872;visibility:visible;mso-wrap-style:square;mso-width-percent:0;mso-height-percent:0;mso-wrap-distance-left:9pt;mso-wrap-distance-top:0;mso-wrap-distance-right:9pt;mso-wrap-distance-bottom:0;mso-position-horizontal:absolute;mso-position-horizontal-relative:text;mso-position-vertical:absolute;mso-position-vertical-relative:text;mso-width-percent:0;mso-height-percent:0;mso-width-relative:margin;mso-height-relative:margin;v-text-anchor:middle" o:gfxdata="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" filled="f" strokecolor="#e4363e [3208]" strokeweight=".5pt"/>
             </w:pict>
@@ -1377,7 +1524,7 @@
       <w:r>
         <w:rPr>
           <w:noProof/>
-          <w:lang w:val="en-US"/>
+          <w:lang w:eastAsia="sv-SE"/>
         </w:rPr>
         <mc:AlternateContent>
           <mc:Choice Requires="wps">
@@ -1442,7 +1589,7 @@
               </wp:anchor>
             </w:drawing>
           </mc:Choice>
-          <mc:Fallback>
+          <mc:Fallback xmlns:cx1="http://schemas.microsoft.com/office/drawing/2015/9/8/chartex">
             <w:pict>
               <v:shape w14:anchorId="495917B8" id="Straight Arrow Connector 63" o:spid="_x0000_s1026" type="#_x0000_t32" style="position:absolute;margin-left:440.9pt;margin-top:238.5pt;width:24.95pt;height:40.85pt;flip:y;z-index:251726848;visibility:visible;mso-wrap-style:square;mso-width-percent:0;mso-height-percent:0;mso-wrap-distance-left:9pt;mso-wrap-distance-top:0;mso-wrap-distance-right:9pt;mso-wrap-distance-bottom:0;mso-position-horizontal:absolute;mso-position-horizontal-relative:text;mso-position-vertical:absolute;mso-position-vertical-relative:text;mso-width-percent:0;mso-height-percent:0;mso-width-relative:margin;mso-height-relative:margin" o:gfxdata="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" strokecolor="#e4363e [3208]" strokeweight=".5pt">
                 <v:stroke startarrow="open"/>
@@ -1455,7 +1602,7 @@
         <w:rPr>
           <w:rFonts w:eastAsia="Times New Roman"/>
           <w:noProof/>
-          <w:lang w:val="en-US"/>
+          <w:lang w:eastAsia="sv-SE"/>
         </w:rPr>
         <mc:AlternateContent>
           <mc:Choice Requires="wps">
@@ -1519,7 +1666,7 @@
               </wp:anchor>
             </w:drawing>
           </mc:Choice>
-          <mc:Fallback>
+          <mc:Fallback xmlns:cx1="http://schemas.microsoft.com/office/drawing/2015/9/8/chartex">
             <w:pict>
               <v:shape w14:anchorId="491A1195" id="Straight Arrow Connector 55" o:spid="_x0000_s1026" type="#_x0000_t32" style="position:absolute;margin-left:380.7pt;margin-top:246.5pt;width:48.25pt;height:23.1pt;flip:y;z-index:251714560;visibility:visible;mso-wrap-style:square;mso-width-percent:0;mso-height-percent:0;mso-wrap-distance-left:9pt;mso-wrap-distance-top:0;mso-wrap-distance-right:9pt;mso-wrap-distance-bottom:0;mso-position-horizontal:absolute;mso-position-horizontal-relative:text;mso-position-vertical:absolute;mso-position-vertical-relative:text;mso-width-percent:0;mso-height-percent:0;mso-width-relative:margin;mso-height-relative:margin" o:gfxdata="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" strokecolor="black [3213]" strokeweight=".5pt">
                 <v:stroke endarrow="open"/>
@@ -1531,7 +1678,7 @@
       <w:r>
         <w:rPr>
           <w:noProof/>
-          <w:lang w:val="en-US"/>
+          <w:lang w:eastAsia="sv-SE"/>
         </w:rPr>
         <mc:AlternateContent>
           <mc:Choice Requires="wps">
@@ -1596,7 +1743,7 @@
               </wp:anchor>
             </w:drawing>
           </mc:Choice>
-          <mc:Fallback>
+          <mc:Fallback xmlns:cx1="http://schemas.microsoft.com/office/drawing/2015/9/8/chartex">
             <w:pict>
               <v:shape w14:anchorId="63413AEB" id="Straight Arrow Connector 257" o:spid="_x0000_s1026" type="#_x0000_t32" style="position:absolute;margin-left:115.3pt;margin-top:238.45pt;width:28.8pt;height:39.2pt;flip:y;z-index:251729920;visibility:visible;mso-wrap-style:square;mso-width-percent:0;mso-height-percent:0;mso-wrap-distance-left:9pt;mso-wrap-distance-top:0;mso-wrap-distance-right:9pt;mso-wrap-distance-bottom:0;mso-position-horizontal:absolute;mso-position-horizontal-relative:text;mso-position-vertical:absolute;mso-position-vertical-relative:text;mso-width-percent:0;mso-height-percent:0;mso-width-relative:margin;mso-height-relative:margin" o:gfxdata="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" strokecolor="#24a0d8 [3205]" strokeweight=".5pt">
                 <v:stroke startarrow="open"/>
@@ -1608,7 +1755,7 @@
       <w:r>
         <w:rPr>
           <w:noProof/>
-          <w:lang w:val="en-US"/>
+          <w:lang w:eastAsia="sv-SE"/>
         </w:rPr>
         <mc:AlternateContent>
           <mc:Choice Requires="wps">
@@ -1679,7 +1826,7 @@
               </wp:anchor>
             </w:drawing>
           </mc:Choice>
-          <mc:Fallback>
+          <mc:Fallback xmlns:cx1="http://schemas.microsoft.com/office/drawing/2015/9/8/chartex">
             <w:pict>
               <v:rect w14:anchorId="4DC37C15" id="Rectangle 258" o:spid="_x0000_s1026" style="position:absolute;margin-left:144.3pt;margin-top:48.8pt;width:243.4pt;height:189.65pt;z-index:251730944;visibility:visible;mso-wrap-style:square;mso-width-percent:0;mso-height-percent:0;mso-wrap-distance-left:9pt;mso-wrap-distance-top:0;mso-wrap-distance-right:9pt;mso-wrap-distance-bottom:0;mso-position-horizontal:absolute;mso-position-horizontal-relative:text;mso-position-vertical:absolute;mso-position-vertical-relative:text;mso-width-percent:0;mso-height-percent:0;mso-width-relative:margin;mso-height-relative:margin;v-text-anchor:middle" o:gfxdata="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" filled="f" strokecolor="#24a0d8 [3205]" strokeweight=".5pt"/>
             </w:pict>
@@ -1689,7 +1836,7 @@
       <w:r>
         <w:rPr>
           <w:noProof/>
-          <w:lang w:val="en-US"/>
+          <w:lang w:eastAsia="sv-SE"/>
         </w:rPr>
         <w:drawing>
           <wp:inline distT="0" distB="0" distL="0" distR="0" wp14:anchorId="29289D3F" wp14:editId="1CFF36DA">
@@ -1832,7 +1979,21 @@
         <w:rPr>
           <w:lang w:val="en-US"/>
         </w:rPr>
-        <w:t>The second table is based on the Web of Science document types Article and Review, and shows Field Normalized Citations (Cf) and the number/share of publications belonging to the 10 percent most cited in its field.</w:t>
+        <w:t>The second table is based on the Web of Science document types Article and Review, and shows Field Normalized Citations (</w:t>
+      </w:r>
+      <w:proofErr w:type="spellStart"/>
+      <w:r>
+        <w:rPr>
+          <w:lang w:val="en-US"/>
+        </w:rPr>
+        <w:t>Cf</w:t>
+      </w:r>
+      <w:proofErr w:type="spellEnd"/>
+      <w:r>
+        <w:rPr>
+          <w:lang w:val="en-US"/>
+        </w:rPr>
+        <w:t>) and the number/share of publications belonging to the 10 percent most cited in its field.</w:t>
       </w:r>
     </w:p>
     <w:p>
@@ -1894,7 +2055,35 @@
         <w:rPr>
           <w:lang w:val="en-US"/>
         </w:rPr>
-        <w:t>Mean-based citation indicators (such as Cf) can be strongly affected by a single publication (or a few) with a very high citation count relative to its field, while the Share Top 10% indicator is less sensitive to outliers. In that sense, Cf and Share Top 10% are complementary. Since field normalized indicators are unstable at low publication counts, this table is presented with overlapping three-year periods. Indicators based on a small number of publications should still be interpreted with caution.</w:t>
+        <w:t xml:space="preserve">Mean-based citation indicators (such as </w:t>
+      </w:r>
+      <w:proofErr w:type="spellStart"/>
+      <w:r>
+        <w:rPr>
+          <w:lang w:val="en-US"/>
+        </w:rPr>
+        <w:t>Cf</w:t>
+      </w:r>
+      <w:proofErr w:type="spellEnd"/>
+      <w:r>
+        <w:rPr>
+          <w:lang w:val="en-US"/>
+        </w:rPr>
+        <w:t xml:space="preserve">) can be strongly affected by a single publication (or a few) with a very high citation count relative to its field, while the Share Top 10% indicator is less sensitive to outliers. In that sense, </w:t>
+      </w:r>
+      <w:proofErr w:type="spellStart"/>
+      <w:r>
+        <w:rPr>
+          <w:lang w:val="en-US"/>
+        </w:rPr>
+        <w:t>Cf</w:t>
+      </w:r>
+      <w:proofErr w:type="spellEnd"/>
+      <w:r>
+        <w:rPr>
+          <w:lang w:val="en-US"/>
+        </w:rPr>
+        <w:t xml:space="preserve"> and Share Top 10% are complementary. Since field normalized indicators are unstable at low publication counts, this table is presented with overlapping three-year periods. Indicators based on a small number of publications should still be interpreted with caution.</w:t>
       </w:r>
     </w:p>
     <w:p>
@@ -1907,7 +2096,7 @@
       <w:r>
         <w:rPr>
           <w:noProof/>
-          <w:lang w:val="en-US"/>
+          <w:lang w:eastAsia="sv-SE"/>
         </w:rPr>
         <mc:AlternateContent>
           <mc:Choice Requires="wps">
@@ -1993,7 +2182,7 @@
               </wp:anchor>
             </w:drawing>
           </mc:Choice>
-          <mc:Fallback>
+          <mc:Fallback xmlns:cx1="http://schemas.microsoft.com/office/drawing/2015/9/8/chartex">
             <w:pict>
               <v:shape w14:anchorId="67347687" id="_x0000_s1029" type="#_x0000_t202" style="position:absolute;margin-left:322.05pt;margin-top:294.05pt;width:101.5pt;height:43pt;z-index:251732992;visibility:visible;mso-wrap-style:square;mso-width-percent:0;mso-height-percent:0;mso-wrap-distance-left:9pt;mso-wrap-distance-top:0;mso-wrap-distance-right:9pt;mso-wrap-distance-bottom:0;mso-position-horizontal:absolute;mso-position-horizontal-relative:margin;mso-position-vertical:absolute;mso-position-vertical-relative:text;mso-width-percent:0;mso-height-percent:0;mso-width-relative:margin;mso-height-relative:margin;v-text-anchor:top" o:gfxdata="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" fillcolor="#f7dcea [663]" stroked="f">
                 <v:textbox inset="3mm,0,1mm,0">
@@ -2030,7 +2219,7 @@
         <w:rPr>
           <w:rFonts w:eastAsia="Times New Roman"/>
           <w:noProof/>
-          <w:lang w:val="en-US"/>
+          <w:lang w:eastAsia="sv-SE"/>
         </w:rPr>
         <mc:AlternateContent>
           <mc:Choice Requires="wps">
@@ -2122,7 +2311,7 @@
               </wp:anchor>
             </w:drawing>
           </mc:Choice>
-          <mc:Fallback>
+          <mc:Fallback xmlns:cx1="http://schemas.microsoft.com/office/drawing/2015/9/8/chartex">
             <w:pict>
               <v:shape w14:anchorId="52070225" id="_x0000_s1030" type="#_x0000_t202" style="position:absolute;margin-left:174.05pt;margin-top:291.75pt;width:106.5pt;height:44.5pt;z-index:251724800;visibility:visible;mso-wrap-style:square;mso-width-percent:0;mso-height-percent:0;mso-wrap-distance-left:9pt;mso-wrap-distance-top:0;mso-wrap-distance-right:9pt;mso-wrap-distance-bottom:0;mso-position-horizontal:absolute;mso-position-horizontal-relative:margin;mso-position-vertical:absolute;mso-position-vertical-relative:text;mso-width-percent:0;mso-height-percent:0;mso-width-relative:margin;mso-height-relative:margin;v-text-anchor:top" o:gfxdata="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" fillcolor="#f7dcea [663]" stroked="f">
                 <v:textbox inset="2mm,0,2mm,0">
@@ -2164,7 +2353,7 @@
       <w:r>
         <w:rPr>
           <w:noProof/>
-          <w:lang w:val="en-US"/>
+          <w:lang w:eastAsia="sv-SE"/>
         </w:rPr>
         <mc:AlternateContent>
           <mc:Choice Requires="wps">
@@ -2226,7 +2415,27 @@
                                 <w:szCs w:val="16"/>
                                 <w:lang w:val="en-US"/>
                               </w:rPr>
-                              <w:t xml:space="preserve">The world average Cf is 1.00 by definition, hence a value of 1.14 means that the publications have been cited 14 percent above world average. </w:t>
+                              <w:t xml:space="preserve">The world average </w:t>
+                            </w:r>
+                            <w:proofErr w:type="spellStart"/>
+                            <w:r>
+                              <w:rPr>
+                                <w:rFonts w:asciiTheme="majorHAnsi" w:hAnsiTheme="majorHAnsi" w:cstheme="majorHAnsi"/>
+                                <w:sz w:val="14"/>
+                                <w:szCs w:val="16"/>
+                                <w:lang w:val="en-US"/>
+                              </w:rPr>
+                              <w:t>Cf</w:t>
+                            </w:r>
+                            <w:proofErr w:type="spellEnd"/>
+                            <w:r>
+                              <w:rPr>
+                                <w:rFonts w:asciiTheme="majorHAnsi" w:hAnsiTheme="majorHAnsi" w:cstheme="majorHAnsi"/>
+                                <w:sz w:val="14"/>
+                                <w:szCs w:val="16"/>
+                                <w:lang w:val="en-US"/>
+                              </w:rPr>
+                              <w:t xml:space="preserve"> is 1.00 by definition, hence a value of 1.14 means that the publications have been cited 14 percent above world average. </w:t>
                             </w:r>
                           </w:p>
                         </w:txbxContent>
@@ -2246,7 +2455,7 @@
               </wp:anchor>
             </w:drawing>
           </mc:Choice>
-          <mc:Fallback>
+          <mc:Fallback xmlns:cx1="http://schemas.microsoft.com/office/drawing/2015/9/8/chartex">
             <w:pict>
               <v:shape w14:anchorId="35E90FCC" id="_x0000_s1031" type="#_x0000_t202" style="position:absolute;margin-left:335.3pt;margin-top:131.85pt;width:96pt;height:56pt;z-index:251740160;visibility:visible;mso-wrap-style:square;mso-width-percent:0;mso-height-percent:0;mso-wrap-distance-left:9pt;mso-wrap-distance-top:0;mso-wrap-distance-right:9pt;mso-wrap-distance-bottom:0;mso-position-horizontal:absolute;mso-position-horizontal-relative:text;mso-position-vertical:absolute;mso-position-vertical-relative:text;mso-width-percent:0;mso-height-percent:0;mso-width-relative:margin;mso-height-relative:margin;v-text-anchor:top" o:gfxdata="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" fillcolor="#fab919 [3209]" stroked="f" strokeweight=".5pt">
                 <v:textbox>
@@ -2280,7 +2489,7 @@
       <w:r>
         <w:rPr>
           <w:noProof/>
-          <w:lang w:val="en-US"/>
+          <w:lang w:eastAsia="sv-SE"/>
         </w:rPr>
         <mc:AlternateContent>
           <mc:Choice Requires="wps">
@@ -2349,7 +2558,7 @@
               </wp:anchor>
             </w:drawing>
           </mc:Choice>
-          <mc:Fallback>
+          <mc:Fallback xmlns:cx1="http://schemas.microsoft.com/office/drawing/2015/9/8/chartex">
             <w:pict>
               <v:oval w14:anchorId="7EF2587C" id="Oval 265" o:spid="_x0000_s1026" style="position:absolute;margin-left:371.05pt;margin-top:111.25pt;width:24.5pt;height:17pt;z-index:251741184;visibility:visible;mso-wrap-style:square;mso-width-percent:0;mso-height-percent:0;mso-wrap-distance-left:9pt;mso-wrap-distance-top:0;mso-wrap-distance-right:9pt;mso-wrap-distance-bottom:0;mso-position-horizontal:absolute;mso-position-horizontal-relative:text;mso-position-vertical:absolute;mso-position-vertical-relative:text;mso-width-percent:0;mso-height-percent:0;mso-width-relative:margin;mso-height-relative:margin;v-text-anchor:middle" o:gfxdata="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" filled="f" strokecolor="#fab919 [3209]" strokeweight="1pt"/>
             </w:pict>
@@ -2360,7 +2569,7 @@
         <w:rPr>
           <w:rFonts w:eastAsia="Times New Roman"/>
           <w:noProof/>
-          <w:lang w:val="en-US"/>
+          <w:lang w:eastAsia="sv-SE"/>
         </w:rPr>
         <mc:AlternateContent>
           <mc:Choice Requires="wps">
@@ -2431,7 +2640,7 @@
               </wp:anchor>
             </w:drawing>
           </mc:Choice>
-          <mc:Fallback>
+          <mc:Fallback xmlns:cx1="http://schemas.microsoft.com/office/drawing/2015/9/8/chartex">
             <w:pict>
               <v:rect w14:anchorId="495FAF88" id="Rectangle 60" o:spid="_x0000_s1026" style="position:absolute;margin-left:363.3pt;margin-top:49.85pt;width:30pt;height:60.5pt;z-index:251720704;visibility:visible;mso-wrap-style:square;mso-width-percent:0;mso-height-percent:0;mso-wrap-distance-left:9pt;mso-wrap-distance-top:0;mso-wrap-distance-right:9pt;mso-wrap-distance-bottom:0;mso-position-horizontal:absolute;mso-position-horizontal-relative:text;mso-position-vertical:absolute;mso-position-vertical-relative:text;mso-width-percent:0;mso-height-percent:0;mso-width-relative:margin;mso-height-relative:margin;v-text-anchor:middle" o:gfxdata="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" filled="f" strokecolor="#24a0d8 [3205]" strokeweight=".5pt"/>
             </w:pict>
@@ -2442,7 +2651,7 @@
         <w:rPr>
           <w:rFonts w:eastAsia="Times New Roman"/>
           <w:noProof/>
-          <w:lang w:val="en-US"/>
+          <w:lang w:eastAsia="sv-SE"/>
         </w:rPr>
         <mc:AlternateContent>
           <mc:Choice Requires="wps">
@@ -2513,7 +2722,7 @@
               </wp:anchor>
             </w:drawing>
           </mc:Choice>
-          <mc:Fallback>
+          <mc:Fallback xmlns:cx1="http://schemas.microsoft.com/office/drawing/2015/9/8/chartex">
             <w:pict>
               <v:rect w14:anchorId="0B12020F" id="Rectangle 61" o:spid="_x0000_s1026" style="position:absolute;margin-left:467.3pt;margin-top:49.85pt;width:37pt;height:60pt;z-index:251722752;visibility:visible;mso-wrap-style:square;mso-width-percent:0;mso-height-percent:0;mso-wrap-distance-left:9pt;mso-wrap-distance-top:0;mso-wrap-distance-right:9pt;mso-wrap-distance-bottom:0;mso-position-horizontal:absolute;mso-position-horizontal-relative:text;mso-position-vertical:absolute;mso-position-vertical-relative:text;mso-width-percent:0;mso-height-percent:0;mso-width-relative:margin;mso-height-relative:margin;v-text-anchor:middle" o:gfxdata="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" filled="f" strokecolor="#e4363e [3208]" strokeweight=".5pt"/>
             </w:pict>
@@ -2524,7 +2733,7 @@
         <w:rPr>
           <w:rFonts w:eastAsia="Times New Roman"/>
           <w:noProof/>
-          <w:lang w:val="en-US"/>
+          <w:lang w:eastAsia="sv-SE"/>
         </w:rPr>
         <mc:AlternateContent>
           <mc:Choice Requires="wps">
@@ -2589,7 +2798,7 @@
               </wp:anchor>
             </w:drawing>
           </mc:Choice>
-          <mc:Fallback>
+          <mc:Fallback xmlns:cx1="http://schemas.microsoft.com/office/drawing/2015/9/8/chartex">
             <w:pict>
               <v:shape w14:anchorId="7DEC6E77" id="Straight Arrow Connector 59" o:spid="_x0000_s1026" type="#_x0000_t32" style="position:absolute;margin-left:444.8pt;margin-top:110.35pt;width:29pt;height:134pt;flip:y;z-index:251719680;visibility:visible;mso-wrap-style:square;mso-width-percent:0;mso-height-percent:0;mso-wrap-distance-left:9pt;mso-wrap-distance-top:0;mso-wrap-distance-right:9pt;mso-wrap-distance-bottom:0;mso-position-horizontal:absolute;mso-position-horizontal-relative:text;mso-position-vertical:absolute;mso-position-vertical-relative:text;mso-width-percent:0;mso-height-percent:0;mso-width-relative:margin;mso-height-relative:margin" o:gfxdata="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" strokecolor="#e4363e [3208]" strokeweight=".5pt">
                 <v:stroke startarrow="open"/>
@@ -2602,7 +2811,7 @@
         <w:rPr>
           <w:rFonts w:eastAsia="Times New Roman"/>
           <w:noProof/>
-          <w:lang w:val="en-US"/>
+          <w:lang w:eastAsia="sv-SE"/>
         </w:rPr>
         <mc:AlternateContent>
           <mc:Choice Requires="wps">
@@ -2667,7 +2876,7 @@
               </wp:anchor>
             </w:drawing>
           </mc:Choice>
-          <mc:Fallback>
+          <mc:Fallback xmlns:cx1="http://schemas.microsoft.com/office/drawing/2015/9/8/chartex">
             <w:pict>
               <v:shape w14:anchorId="7D69DB39" id="Straight Arrow Connector 58" o:spid="_x0000_s1026" type="#_x0000_t32" style="position:absolute;margin-left:208.3pt;margin-top:109.85pt;width:155pt;height:133.5pt;flip:y;z-index:251717632;visibility:visible;mso-wrap-style:square;mso-width-percent:0;mso-height-percent:0;mso-wrap-distance-left:9pt;mso-wrap-distance-top:0;mso-wrap-distance-right:9pt;mso-wrap-distance-bottom:0;mso-position-horizontal:absolute;mso-position-horizontal-relative:text;mso-position-vertical:absolute;mso-position-vertical-relative:text;mso-width-percent:0;mso-height-percent:0;mso-width-relative:margin;mso-height-relative:margin" o:gfxdata="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" strokecolor="#24a0d8 [3205]" strokeweight=".5pt">
                 <v:stroke startarrow="open"/>
@@ -2679,7 +2888,7 @@
       <w:r>
         <w:rPr>
           <w:noProof/>
-          <w:lang w:val="en-US"/>
+          <w:lang w:eastAsia="sv-SE"/>
         </w:rPr>
         <w:drawing>
           <wp:inline distT="0" distB="0" distL="0" distR="0" wp14:anchorId="60CE9150" wp14:editId="3E639107">
@@ -2781,7 +2990,75 @@
         <w:rPr>
           <w:lang w:val="en-US"/>
         </w:rPr>
-        <w:t xml:space="preserve"> tab shows citation impact for the journals of the researcher’s/unit’s publications. All numbers on this </w:t>
+        <w:t xml:space="preserve"> tab shows </w:t>
+      </w:r>
+      <w:r>
+        <w:rPr>
+          <w:lang w:val="en-US"/>
+        </w:rPr>
+        <w:t xml:space="preserve">the average </w:t>
+      </w:r>
+      <w:r>
+        <w:rPr>
+          <w:lang w:val="en-US"/>
+        </w:rPr>
+        <w:t xml:space="preserve">citation impact </w:t>
+      </w:r>
+      <w:r>
+        <w:rPr>
+          <w:lang w:val="en-US"/>
+        </w:rPr>
+        <w:t>of</w:t>
+      </w:r>
+      <w:r>
+        <w:rPr>
+          <w:lang w:val="en-US"/>
+        </w:rPr>
+        <w:t xml:space="preserve"> </w:t>
+      </w:r>
+      <w:r>
+        <w:rPr>
+          <w:lang w:val="en-US"/>
+        </w:rPr>
+        <w:t xml:space="preserve">the journals </w:t>
+      </w:r>
+      <w:r>
+        <w:rPr>
+          <w:lang w:val="en-US"/>
+        </w:rPr>
+        <w:t>where</w:t>
+      </w:r>
+      <w:r>
+        <w:rPr>
+          <w:lang w:val="en-US"/>
+        </w:rPr>
+        <w:t xml:space="preserve"> researcher’s/</w:t>
+      </w:r>
+      <w:proofErr w:type="spellStart"/>
+      <w:r>
+        <w:rPr>
+          <w:lang w:val="en-US"/>
+        </w:rPr>
+        <w:t>unit’s</w:t>
+      </w:r>
+      <w:proofErr w:type="spellEnd"/>
+      <w:r>
+        <w:rPr>
+          <w:lang w:val="en-US"/>
+        </w:rPr>
+        <w:t xml:space="preserve"> </w:t>
+      </w:r>
+      <w:r>
+        <w:rPr>
+          <w:lang w:val="en-US"/>
+        </w:rPr>
+        <w:t xml:space="preserve">have published their </w:t>
+      </w:r>
+      <w:r>
+        <w:rPr>
+          <w:lang w:val="en-US"/>
+        </w:rPr>
+        <w:t xml:space="preserve">publications. All numbers on this </w:t>
       </w:r>
       <w:r>
         <w:rPr>
@@ -2807,7 +3084,21 @@
         <w:rPr>
           <w:lang w:val="en-US"/>
         </w:rPr>
-        <w:t>The table shows the average Journal Field Normalized Citations (JCf) and the number/share of publications in the 20 percent most cited journals in its Web of Science subject category/categories. This table is based on the publication types Article and Review.</w:t>
+        <w:t>The table shows the average Journal Field Normalized Citations (</w:t>
+      </w:r>
+      <w:proofErr w:type="spellStart"/>
+      <w:r>
+        <w:rPr>
+          <w:lang w:val="en-US"/>
+        </w:rPr>
+        <w:t>JCf</w:t>
+      </w:r>
+      <w:proofErr w:type="spellEnd"/>
+      <w:r>
+        <w:rPr>
+          <w:lang w:val="en-US"/>
+        </w:rPr>
+        <w:t>) and the number/share of publications in the 20 percent most cited journals in its Web of Science subject category/categories. This table is based on the publication types Article and Review.</w:t>
       </w:r>
     </w:p>
     <w:p>
@@ -2822,13 +3113,67 @@
         <w:rPr>
           <w:lang w:val="en-US"/>
         </w:rPr>
-        <w:t>The JCf and Share Top 20% indicators supplement each other the same way as the Cf and Share Top 10% indicators. By evaluating the impact of the journals rather than the publications themselves, these indicators supplement the picture of the publishing profile. JCf is also</w:t>
-      </w:r>
-      <w:r>
-        <w:rPr>
-          <w:lang w:val="en-US"/>
-        </w:rPr>
-        <w:t xml:space="preserve"> used as a part of the model for allocating KTH fundings to the schools.</w:t>
+        <w:t xml:space="preserve">The </w:t>
+      </w:r>
+      <w:proofErr w:type="spellStart"/>
+      <w:r>
+        <w:rPr>
+          <w:lang w:val="en-US"/>
+        </w:rPr>
+        <w:t>JCf</w:t>
+      </w:r>
+      <w:proofErr w:type="spellEnd"/>
+      <w:r>
+        <w:rPr>
+          <w:lang w:val="en-US"/>
+        </w:rPr>
+        <w:t xml:space="preserve"> and Share Top 20% indicators supplement each other the same way as the </w:t>
+      </w:r>
+      <w:proofErr w:type="spellStart"/>
+      <w:r>
+        <w:rPr>
+          <w:lang w:val="en-US"/>
+        </w:rPr>
+        <w:t>Cf</w:t>
+      </w:r>
+      <w:proofErr w:type="spellEnd"/>
+      <w:r>
+        <w:rPr>
+          <w:lang w:val="en-US"/>
+        </w:rPr>
+        <w:t xml:space="preserve"> and Share Top 10% indicators. By evaluating the impact of the journals rather than the publications themselves, these indicators supplement the picture of the publishing profile</w:t>
+      </w:r>
+      <w:r>
+        <w:rPr>
+          <w:lang w:val="en-US"/>
+        </w:rPr>
+        <w:t>, and the journal indicators are often seen as a proxy of the quality of publication channels</w:t>
+      </w:r>
+      <w:r>
+        <w:rPr>
+          <w:lang w:val="en-US"/>
+        </w:rPr>
+        <w:t xml:space="preserve">. </w:t>
+      </w:r>
+      <w:proofErr w:type="spellStart"/>
+      <w:r>
+        <w:rPr>
+          <w:lang w:val="en-US"/>
+        </w:rPr>
+        <w:t>JCf</w:t>
+      </w:r>
+      <w:proofErr w:type="spellEnd"/>
+      <w:r>
+        <w:rPr>
+          <w:lang w:val="en-US"/>
+        </w:rPr>
+        <w:t xml:space="preserve"> is also</w:t>
+      </w:r>
+      <w:r>
+        <w:rPr>
+          <w:lang w:val="en-US"/>
+        </w:rPr>
+        <w:t xml:space="preserve"> used as a part of the model for allocating KTH funding to the schools.</w:t>
       </w:r>
       <w:r>
         <w:rPr>
@@ -2848,7 +3193,7 @@
       <w:r>
         <w:rPr>
           <w:noProof/>
-          <w:lang w:val="en-US"/>
+          <w:lang w:eastAsia="sv-SE"/>
         </w:rPr>
         <mc:AlternateContent>
           <mc:Choice Requires="wps">
@@ -2913,7 +3258,7 @@
               </wp:anchor>
             </w:drawing>
           </mc:Choice>
-          <mc:Fallback>
+          <mc:Fallback xmlns:cx1="http://schemas.microsoft.com/office/drawing/2015/9/8/chartex">
             <w:pict>
               <v:shape w14:anchorId="12B90069" id="Straight Arrow Connector 261" o:spid="_x0000_s1026" type="#_x0000_t32" style="position:absolute;margin-left:411.3pt;margin-top:123.35pt;width:37.5pt;height:91.2pt;flip:y;z-index:251736064;visibility:visible;mso-wrap-style:square;mso-width-percent:0;mso-height-percent:0;mso-wrap-distance-left:9pt;mso-wrap-distance-top:0;mso-wrap-distance-right:9pt;mso-wrap-distance-bottom:0;mso-position-horizontal:absolute;mso-position-horizontal-relative:text;mso-position-vertical:absolute;mso-position-vertical-relative:text;mso-width-percent:0;mso-height-percent:0;mso-width-relative:margin;mso-height-relative:margin" o:gfxdata="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" strokecolor="#e4363e [3208]" strokeweight=".5pt">
                 <v:stroke startarrow="open"/>
@@ -2925,7 +3270,7 @@
       <w:r>
         <w:rPr>
           <w:noProof/>
-          <w:lang w:val="en-US"/>
+          <w:lang w:eastAsia="sv-SE"/>
         </w:rPr>
         <mc:AlternateContent>
           <mc:Choice Requires="wps">
@@ -2990,7 +3335,7 @@
               </wp:anchor>
             </w:drawing>
           </mc:Choice>
-          <mc:Fallback>
+          <mc:Fallback xmlns:cx1="http://schemas.microsoft.com/office/drawing/2015/9/8/chartex">
             <w:pict>
               <v:shape w14:anchorId="04FB4314" id="Straight Arrow Connector 16" o:spid="_x0000_s1026" type="#_x0000_t32" style="position:absolute;margin-left:149.2pt;margin-top:122.8pt;width:51.6pt;height:91pt;flip:y;z-index:251753472;visibility:visible;mso-wrap-style:square;mso-width-percent:0;mso-height-percent:0;mso-wrap-distance-left:9pt;mso-wrap-distance-top:0;mso-wrap-distance-right:9pt;mso-wrap-distance-bottom:0;mso-position-horizontal:absolute;mso-position-horizontal-relative:text;mso-position-vertical:absolute;mso-position-vertical-relative:text;mso-width-percent:0;mso-height-percent:0;mso-width-relative:margin;mso-height-relative:margin" o:gfxdata="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" strokecolor="#24a0d8 [3205]" strokeweight=".5pt">
                 <v:stroke startarrow="open"/>
@@ -3002,7 +3347,7 @@
       <w:r>
         <w:rPr>
           <w:noProof/>
-          <w:lang w:val="en-US"/>
+          <w:lang w:eastAsia="sv-SE"/>
         </w:rPr>
         <mc:AlternateContent>
           <mc:Choice Requires="wps">
@@ -3073,7 +3418,7 @@
               </wp:anchor>
             </w:drawing>
           </mc:Choice>
-          <mc:Fallback>
+          <mc:Fallback xmlns:cx1="http://schemas.microsoft.com/office/drawing/2015/9/8/chartex">
             <w:pict>
               <v:rect w14:anchorId="772C5481" id="Rectangle 263" o:spid="_x0000_s1026" style="position:absolute;margin-left:448.3pt;margin-top:47.85pt;width:56pt;height:75pt;z-index:251738112;visibility:visible;mso-wrap-style:square;mso-width-percent:0;mso-height-percent:0;mso-wrap-distance-left:9pt;mso-wrap-distance-top:0;mso-wrap-distance-right:9pt;mso-wrap-distance-bottom:0;mso-position-horizontal:absolute;mso-position-horizontal-relative:text;mso-position-vertical:absolute;mso-position-vertical-relative:text;mso-width-percent:0;mso-height-percent:0;mso-width-relative:margin;mso-height-relative:margin;v-text-anchor:middle" o:gfxdata="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" filled="f" strokecolor="#e4363e [3208]" strokeweight=".5pt"/>
             </w:pict>
@@ -3083,7 +3428,7 @@
       <w:r>
         <w:rPr>
           <w:noProof/>
-          <w:lang w:val="en-US"/>
+          <w:lang w:eastAsia="sv-SE"/>
         </w:rPr>
         <mc:AlternateContent>
           <mc:Choice Requires="wps">
@@ -3154,7 +3499,7 @@
               </wp:anchor>
             </w:drawing>
           </mc:Choice>
-          <mc:Fallback>
+          <mc:Fallback xmlns:cx1="http://schemas.microsoft.com/office/drawing/2015/9/8/chartex">
             <w:pict>
               <v:rect w14:anchorId="7C789A72" id="Rectangle 17" o:spid="_x0000_s1026" style="position:absolute;margin-left:200.3pt;margin-top:49.35pt;width:50.5pt;height:74pt;z-index:251754496;visibility:visible;mso-wrap-style:square;mso-width-percent:0;mso-height-percent:0;mso-wrap-distance-left:9pt;mso-wrap-distance-top:0;mso-wrap-distance-right:9pt;mso-wrap-distance-bottom:0;mso-position-horizontal:absolute;mso-position-horizontal-relative:text;mso-position-vertical:absolute;mso-position-vertical-relative:text;mso-width-percent:0;mso-height-percent:0;mso-width-relative:margin;mso-height-relative:margin;v-text-anchor:middle" o:gfxdata="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" filled="f" strokecolor="#24a0d8 [3205]" strokeweight=".5pt"/>
             </w:pict>
@@ -3164,7 +3509,7 @@
       <w:r>
         <w:rPr>
           <w:noProof/>
-          <w:lang w:val="en-US"/>
+          <w:lang w:eastAsia="sv-SE"/>
         </w:rPr>
         <w:drawing>
           <wp:inline distT="0" distB="0" distL="0" distR="0" wp14:anchorId="321D0ABF" wp14:editId="7579BA74">
@@ -3278,7 +3623,21 @@
         <w:rPr>
           <w:lang w:val="en-US"/>
         </w:rPr>
-        <w:t xml:space="preserve"> are based on the Web of Science categories Article and Review and use full counts, i.e. a publication is counted as one even if there are many co-authors.</w:t>
+        <w:t xml:space="preserve"> are based on the Web of Science </w:t>
+      </w:r>
+      <w:proofErr w:type="gramStart"/>
+      <w:r>
+        <w:rPr>
+          <w:lang w:val="en-US"/>
+        </w:rPr>
+        <w:t>categories</w:t>
+      </w:r>
+      <w:proofErr w:type="gramEnd"/>
+      <w:r>
+        <w:rPr>
+          <w:lang w:val="en-US"/>
+        </w:rPr>
+        <w:t xml:space="preserve"> Article and Review and use full counts, i.e. a publication is counted as one even if there are many co-authors.</w:t>
       </w:r>
     </w:p>
     <w:p>
@@ -3305,7 +3664,7 @@
       <w:r>
         <w:rPr>
           <w:noProof/>
-          <w:lang w:val="en-US"/>
+          <w:lang w:eastAsia="sv-SE"/>
         </w:rPr>
         <mc:AlternateContent>
           <mc:Choice Requires="wps">
@@ -3370,7 +3729,7 @@
               </wp:anchor>
             </w:drawing>
           </mc:Choice>
-          <mc:Fallback>
+          <mc:Fallback xmlns:cx1="http://schemas.microsoft.com/office/drawing/2015/9/8/chartex">
             <w:pict>
               <v:shape w14:anchorId="7F968E54" id="Straight Arrow Connector 268" o:spid="_x0000_s1026" type="#_x0000_t32" style="position:absolute;margin-left:203.8pt;margin-top:121.85pt;width:66pt;height:166pt;flip:y;z-index:251743232;visibility:visible;mso-wrap-style:square;mso-width-percent:0;mso-height-percent:0;mso-wrap-distance-left:9pt;mso-wrap-distance-top:0;mso-wrap-distance-right:9pt;mso-wrap-distance-bottom:0;mso-position-horizontal:absolute;mso-position-horizontal-relative:text;mso-position-vertical:absolute;mso-position-vertical-relative:text;mso-width-percent:0;mso-height-percent:0;mso-width-relative:margin;mso-height-relative:margin" o:gfxdata="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" strokecolor="#24a0d8 [3205]" strokeweight=".5pt">
                 <v:stroke startarrow="open"/>
@@ -3382,7 +3741,7 @@
       <w:r>
         <w:rPr>
           <w:noProof/>
-          <w:lang w:val="en-US"/>
+          <w:lang w:eastAsia="sv-SE"/>
         </w:rPr>
         <mc:AlternateContent>
           <mc:Choice Requires="wps">
@@ -3453,7 +3812,7 @@
               </wp:anchor>
             </w:drawing>
           </mc:Choice>
-          <mc:Fallback>
+          <mc:Fallback xmlns:cx1="http://schemas.microsoft.com/office/drawing/2015/9/8/chartex">
             <w:pict>
               <v:rect w14:anchorId="5DC5D42C" id="Rectangle 270" o:spid="_x0000_s1026" style="position:absolute;margin-left:269.8pt;margin-top:51.35pt;width:66.5pt;height:71pt;z-index:251745280;visibility:visible;mso-wrap-style:square;mso-width-percent:0;mso-height-percent:0;mso-wrap-distance-left:9pt;mso-wrap-distance-top:0;mso-wrap-distance-right:9pt;mso-wrap-distance-bottom:0;mso-position-horizontal:absolute;mso-position-horizontal-relative:text;mso-position-vertical:absolute;mso-position-vertical-relative:text;mso-width-percent:0;mso-height-percent:0;mso-width-relative:margin;mso-height-relative:margin;v-text-anchor:middle" o:gfxdata="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" filled="f" strokecolor="#24a0d8 [3205]" strokeweight=".5pt"/>
             </w:pict>
@@ -3463,7 +3822,7 @@
       <w:r>
         <w:rPr>
           <w:noProof/>
-          <w:lang w:val="en-US"/>
+          <w:lang w:eastAsia="sv-SE"/>
         </w:rPr>
         <mc:AlternateContent>
           <mc:Choice Requires="wps">
@@ -3528,7 +3887,7 @@
               </wp:anchor>
             </w:drawing>
           </mc:Choice>
-          <mc:Fallback>
+          <mc:Fallback xmlns:cx1="http://schemas.microsoft.com/office/drawing/2015/9/8/chartex">
             <w:pict>
               <v:shape w14:anchorId="7975E99A" id="Straight Arrow Connector 269" o:spid="_x0000_s1026" type="#_x0000_t32" style="position:absolute;margin-left:343.8pt;margin-top:122.85pt;width:109pt;height:117pt;flip:y;z-index:251744256;visibility:visible;mso-wrap-style:square;mso-width-percent:0;mso-height-percent:0;mso-wrap-distance-left:9pt;mso-wrap-distance-top:0;mso-wrap-distance-right:9pt;mso-wrap-distance-bottom:0;mso-position-horizontal:absolute;mso-position-horizontal-relative:text;mso-position-vertical:absolute;mso-position-vertical-relative:text;mso-width-percent:0;mso-height-percent:0;mso-width-relative:margin;mso-height-relative:margin" o:gfxdata="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" strokecolor="#e4363e [3208]" strokeweight=".5pt">
                 <v:stroke startarrow="open"/>
@@ -3540,7 +3899,7 @@
       <w:r>
         <w:rPr>
           <w:noProof/>
-          <w:lang w:val="en-US"/>
+          <w:lang w:eastAsia="sv-SE"/>
         </w:rPr>
         <mc:AlternateContent>
           <mc:Choice Requires="wps">
@@ -3611,7 +3970,7 @@
               </wp:anchor>
             </w:drawing>
           </mc:Choice>
-          <mc:Fallback>
+          <mc:Fallback xmlns:cx1="http://schemas.microsoft.com/office/drawing/2015/9/8/chartex">
             <w:pict>
               <v:rect w14:anchorId="77D966BB" id="Rectangle 271" o:spid="_x0000_s1026" style="position:absolute;margin-left:452.3pt;margin-top:50.85pt;width:49.5pt;height:1in;z-index:251746304;visibility:visible;mso-wrap-style:square;mso-width-percent:0;mso-height-percent:0;mso-wrap-distance-left:9pt;mso-wrap-distance-top:0;mso-wrap-distance-right:9pt;mso-wrap-distance-bottom:0;mso-position-horizontal:absolute;mso-position-horizontal-relative:text;mso-position-vertical:absolute;mso-position-vertical-relative:text;mso-width-percent:0;mso-height-percent:0;mso-width-relative:margin;mso-height-relative:margin;v-text-anchor:middle" o:gfxdata="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" filled="f" strokecolor="#e4363e [3208]" strokeweight=".5pt"/>
             </w:pict>
@@ -3621,7 +3980,7 @@
       <w:r>
         <w:rPr>
           <w:noProof/>
-          <w:lang w:val="en-US"/>
+          <w:lang w:eastAsia="sv-SE"/>
         </w:rPr>
         <w:drawing>
           <wp:inline distT="0" distB="0" distL="0" distR="0" wp14:anchorId="4502DC91" wp14:editId="4C3591B7">
@@ -3737,6 +4096,7 @@
         <w:t xml:space="preserve">OA status of publications according to </w:t>
       </w:r>
       <w:hyperlink r:id="rId17" w:history="1">
+        <w:proofErr w:type="spellStart"/>
         <w:r>
           <w:rPr>
             <w:rStyle w:val="Hyperlink"/>
@@ -3744,6 +4104,7 @@
           </w:rPr>
           <w:t>Unpaywall</w:t>
         </w:r>
+        <w:proofErr w:type="spellEnd"/>
       </w:hyperlink>
       <w:r>
         <w:rPr>
@@ -3761,7 +4122,49 @@
         <w:rPr>
           <w:lang w:val="en-US"/>
         </w:rPr>
-        <w:t>d publication in DiVA and have a Digital Object Identifier (DOI) that Unpaywall can recognice and determine an OA status for.</w:t>
+        <w:t xml:space="preserve">d publication in </w:t>
+      </w:r>
+      <w:proofErr w:type="spellStart"/>
+      <w:r>
+        <w:rPr>
+          <w:lang w:val="en-US"/>
+        </w:rPr>
+        <w:t>DiVA</w:t>
+      </w:r>
+      <w:proofErr w:type="spellEnd"/>
+      <w:r>
+        <w:rPr>
+          <w:lang w:val="en-US"/>
+        </w:rPr>
+        <w:t xml:space="preserve"> and have a Digital Object Identifier (DOI) that </w:t>
+      </w:r>
+      <w:proofErr w:type="spellStart"/>
+      <w:r>
+        <w:rPr>
+          <w:lang w:val="en-US"/>
+        </w:rPr>
+        <w:t>Unpaywall</w:t>
+      </w:r>
+      <w:proofErr w:type="spellEnd"/>
+      <w:r>
+        <w:rPr>
+          <w:lang w:val="en-US"/>
+        </w:rPr>
+        <w:t xml:space="preserve"> can </w:t>
+      </w:r>
+      <w:proofErr w:type="spellStart"/>
+      <w:r>
+        <w:rPr>
+          <w:lang w:val="en-US"/>
+        </w:rPr>
+        <w:t>recognice</w:t>
+      </w:r>
+      <w:proofErr w:type="spellEnd"/>
+      <w:r>
+        <w:rPr>
+          <w:lang w:val="en-US"/>
+        </w:rPr>
+        <w:t xml:space="preserve"> and determine an OA status for.</w:t>
       </w:r>
     </w:p>
     <w:p>
@@ -3775,7 +4178,21 @@
         <w:rPr>
           <w:lang w:val="en-US"/>
         </w:rPr>
-        <w:t>The statuses are presented as defined by Unpaywall. For further information, see “</w:t>
+        <w:t xml:space="preserve">The statuses are presented as defined by </w:t>
+      </w:r>
+      <w:proofErr w:type="spellStart"/>
+      <w:r>
+        <w:rPr>
+          <w:lang w:val="en-US"/>
+        </w:rPr>
+        <w:t>Unpaywall</w:t>
+      </w:r>
+      <w:proofErr w:type="spellEnd"/>
+      <w:r>
+        <w:rPr>
+          <w:lang w:val="en-US"/>
+        </w:rPr>
+        <w:t>. For further information, see “</w:t>
       </w:r>
       <w:hyperlink r:id="rId18" w:history="1">
         <w:r>
@@ -3783,7 +4200,23 @@
             <w:rStyle w:val="Hyperlink"/>
             <w:lang w:val="en-US"/>
           </w:rPr>
-          <w:t>What do the types of oa status mean?</w:t>
+          <w:t xml:space="preserve">What do the types of </w:t>
+        </w:r>
+        <w:proofErr w:type="spellStart"/>
+        <w:r>
+          <w:rPr>
+            <w:rStyle w:val="Hyperlink"/>
+            <w:lang w:val="en-US"/>
+          </w:rPr>
+          <w:t>oa</w:t>
+        </w:r>
+        <w:proofErr w:type="spellEnd"/>
+        <w:r>
+          <w:rPr>
+            <w:rStyle w:val="Hyperlink"/>
+            <w:lang w:val="en-US"/>
+          </w:rPr>
+          <w:t xml:space="preserve"> status mean?</w:t>
         </w:r>
       </w:hyperlink>
       <w:r>
@@ -3809,7 +4242,7 @@
       <w:r>
         <w:rPr>
           <w:noProof/>
-          <w:lang w:val="en-US"/>
+          <w:lang w:eastAsia="sv-SE"/>
         </w:rPr>
         <mc:AlternateContent>
           <mc:Choice Requires="wpg">
@@ -3897,7 +4330,7 @@
               </wp:anchor>
             </w:drawing>
           </mc:Choice>
-          <mc:Fallback>
+          <mc:Fallback xmlns:cx1="http://schemas.microsoft.com/office/drawing/2015/9/8/chartex">
             <w:pict>
               <v:group w14:anchorId="45608BC9" id="Group 6" o:spid="_x0000_s1026" style="position:absolute;margin-left:0;margin-top:-.05pt;width:471.15pt;height:525.05pt;z-index:251756544;mso-width-relative:margin;mso-height-relative:margin" coordsize="66456,70658" o:gfxdata="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">
                 <v:shapetype id="_x0000_t75" coordsize="21600,21600" o:spt="75" o:preferrelative="t" path="m@4@5l@4@11@9@11@9@5xe" filled="f" stroked="f">
@@ -3933,8 +4366,6 @@
         </mc:AlternateContent>
       </w:r>
     </w:p>
-    <w:bookmarkStart w:id="0" w:name="_GoBack"/>
-    <w:bookmarkEnd w:id="0"/>
     <w:p>
       <w:pPr>
         <w:pStyle w:val="BodyText"/>
@@ -3945,7 +4376,7 @@
       <w:r>
         <w:rPr>
           <w:noProof/>
-          <w:lang w:val="en-US"/>
+          <w:lang w:eastAsia="sv-SE"/>
         </w:rPr>
         <mc:AlternateContent>
           <mc:Choice Requires="wps">
@@ -4016,7 +4447,7 @@
               </wp:anchor>
             </w:drawing>
           </mc:Choice>
-          <mc:Fallback>
+          <mc:Fallback xmlns:cx1="http://schemas.microsoft.com/office/drawing/2015/9/8/chartex">
             <w:pict>
               <v:rect w14:anchorId="6A5F2B7B" id="Rectangle 8" o:spid="_x0000_s1026" style="position:absolute;margin-left:236.75pt;margin-top:24.35pt;width:189.15pt;height:95.1pt;z-index:251761664;visibility:visible;mso-wrap-style:square;mso-width-percent:0;mso-height-percent:0;mso-wrap-distance-left:9pt;mso-wrap-distance-top:0;mso-wrap-distance-right:9pt;mso-wrap-distance-bottom:0;mso-position-horizontal:absolute;mso-position-horizontal-relative:text;mso-position-vertical:absolute;mso-position-vertical-relative:text;mso-width-percent:0;mso-height-percent:0;mso-width-relative:margin;mso-height-relative:margin;v-text-anchor:middle" o:gfxdata="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" filled="f" strokecolor="#e4363e [3208]" strokeweight=".5pt"/>
             </w:pict>
@@ -4034,7 +4465,7 @@
       <w:r>
         <w:rPr>
           <w:noProof/>
-          <w:lang w:val="en-US"/>
+          <w:lang w:eastAsia="sv-SE"/>
         </w:rPr>
         <mc:AlternateContent>
           <mc:Choice Requires="wps">
@@ -4105,7 +4536,7 @@
               </wp:anchor>
             </w:drawing>
           </mc:Choice>
-          <mc:Fallback>
+          <mc:Fallback xmlns:cx1="http://schemas.microsoft.com/office/drawing/2015/9/8/chartex">
             <w:pict>
               <v:rect w14:anchorId="03FED265" id="Rectangle 6" o:spid="_x0000_s1026" style="position:absolute;margin-left:237.1pt;margin-top:95.55pt;width:188.6pt;height:11.3pt;z-index:251760640;visibility:visible;mso-wrap-style:square;mso-width-percent:0;mso-height-percent:0;mso-wrap-distance-left:9pt;mso-wrap-distance-top:0;mso-wrap-distance-right:9pt;mso-wrap-distance-bottom:0;mso-position-horizontal:absolute;mso-position-horizontal-relative:text;mso-position-vertical:absolute;mso-position-vertical-relative:text;mso-width-percent:0;mso-height-percent:0;mso-width-relative:margin;mso-height-relative:margin;v-text-anchor:middle" o:gfxdata="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" filled="f" strokecolor="#24a0d8 [3205]" strokeweight=".5pt"/>
             </w:pict>
@@ -4115,7 +4546,7 @@
       <w:r>
         <w:rPr>
           <w:noProof/>
-          <w:lang w:val="en-US"/>
+          <w:lang w:eastAsia="sv-SE"/>
         </w:rPr>
         <mc:AlternateContent>
           <mc:Choice Requires="wps">
@@ -4180,7 +4611,7 @@
               </wp:anchor>
             </w:drawing>
           </mc:Choice>
-          <mc:Fallback>
+          <mc:Fallback xmlns:cx1="http://schemas.microsoft.com/office/drawing/2015/9/8/chartex">
             <w:pict>
               <v:shape w14:anchorId="51244B5B" id="Straight Arrow Connector 4" o:spid="_x0000_s1026" type="#_x0000_t32" style="position:absolute;margin-left:156.55pt;margin-top:106.6pt;width:81.75pt;height:167.25pt;flip:y;z-index:251758592;visibility:visible;mso-wrap-style:square;mso-width-percent:0;mso-height-percent:0;mso-wrap-distance-left:9pt;mso-wrap-distance-top:0;mso-wrap-distance-right:9pt;mso-wrap-distance-bottom:0;mso-position-horizontal:absolute;mso-position-horizontal-relative:text;mso-position-vertical:absolute;mso-position-vertical-relative:text;mso-width-percent:0;mso-height-percent:0;mso-width-relative:margin;mso-height-relative:margin" o:gfxdata="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" strokecolor="#24a0d8 [3205]" strokeweight=".5pt">
                 <v:stroke startarrow="open"/>
@@ -4192,7 +4623,7 @@
       <w:r>
         <w:rPr>
           <w:noProof/>
-          <w:lang w:val="en-US"/>
+          <w:lang w:eastAsia="sv-SE"/>
         </w:rPr>
         <mc:AlternateContent>
           <mc:Choice Requires="wps">
@@ -4257,7 +4688,7 @@
               </wp:anchor>
             </w:drawing>
           </mc:Choice>
-          <mc:Fallback>
+          <mc:Fallback xmlns:cx1="http://schemas.microsoft.com/office/drawing/2015/9/8/chartex">
             <w:pict>
               <v:shape w14:anchorId="34CC7243" id="Straight Arrow Connector 5" o:spid="_x0000_s1026" type="#_x0000_t32" style="position:absolute;margin-left:389.35pt;margin-top:94.45pt;width:12.5pt;height:140.8pt;flip:y;z-index:251759616;visibility:visible;mso-wrap-style:square;mso-width-percent:0;mso-height-percent:0;mso-wrap-distance-left:9pt;mso-wrap-distance-top:0;mso-wrap-distance-right:9pt;mso-wrap-distance-bottom:0;mso-position-horizontal:absolute;mso-position-horizontal-relative:text;mso-position-vertical:absolute;mso-position-vertical-relative:text;mso-width-percent:0;mso-height-percent:0;mso-width-relative:margin;mso-height-relative:margin" o:gfxdata="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" strokecolor="#e4363e [3208]" strokeweight=".5pt">
                 <v:stroke startarrow="open"/>
@@ -4293,7 +4724,7 @@
 </file>
 
 <file path=word/endnotes.xml><?xml version="1.0" encoding="utf-8"?>
-<w:endnotes xmlns:wpc="http://schemas.microsoft.com/office/word/2010/wordprocessingCanvas" xmlns:cx="http://schemas.microsoft.com/office/drawing/2014/chartex" xmlns:cx1="http://schemas.microsoft.com/office/drawing/2015/9/8/chartex" xmlns:mc="http://schemas.openxmlformats.org/markup-compatibility/2006" xmlns:o="urn:schemas-microsoft-com:office:office" xmlns:r="http://schemas.openxmlformats.org/officeDocument/2006/relationships" xmlns:m="http://schemas.openxmlformats.org/officeDocument/2006/math" xmlns:v="urn:schemas-microsoft-com:vml" xmlns:wp14="http://schemas.microsoft.com/office/word/2010/wordprocessingDrawing" xmlns:wp="http://schemas.openxmlformats.org/drawingml/2006/wordprocessingDrawing" xmlns:w10="urn:schemas-microsoft-com:office:word" xmlns:w="http://schemas.openxmlformats.org/wordprocessingml/2006/main" xmlns:w14="http://schemas.microsoft.com/office/word/2010/wordml" xmlns:w15="http://schemas.microsoft.com/office/word/2012/wordml" xmlns:w16se="http://schemas.microsoft.com/office/word/2015/wordml/symex" xmlns:wpg="http://schemas.microsoft.com/office/word/2010/wordprocessingGroup" xmlns:wpi="http://schemas.microsoft.com/office/word/2010/wordprocessingInk" xmlns:wne="http://schemas.microsoft.com/office/word/2006/wordml" xmlns:wps="http://schemas.microsoft.com/office/word/2010/wordprocessingShape" mc:Ignorable="w14 w15 w16se wp14">
+<w:endnotes xmlns:wpc="http://schemas.microsoft.com/office/word/2010/wordprocessingCanvas" xmlns:cx="http://schemas.microsoft.com/office/drawing/2014/chartex" xmlns:mc="http://schemas.openxmlformats.org/markup-compatibility/2006" xmlns:o="urn:schemas-microsoft-com:office:office" xmlns:r="http://schemas.openxmlformats.org/officeDocument/2006/relationships" xmlns:m="http://schemas.openxmlformats.org/officeDocument/2006/math" xmlns:v="urn:schemas-microsoft-com:vml" xmlns:wp14="http://schemas.microsoft.com/office/word/2010/wordprocessingDrawing" xmlns:wp="http://schemas.openxmlformats.org/drawingml/2006/wordprocessingDrawing" xmlns:w10="urn:schemas-microsoft-com:office:word" xmlns:w="http://schemas.openxmlformats.org/wordprocessingml/2006/main" xmlns:w14="http://schemas.microsoft.com/office/word/2010/wordml" xmlns:w15="http://schemas.microsoft.com/office/word/2012/wordml" xmlns:w16se="http://schemas.microsoft.com/office/word/2015/wordml/symex" xmlns:wpg="http://schemas.microsoft.com/office/word/2010/wordprocessingGroup" xmlns:wpi="http://schemas.microsoft.com/office/word/2010/wordprocessingInk" xmlns:wne="http://schemas.microsoft.com/office/word/2006/wordml" xmlns:wps="http://schemas.microsoft.com/office/word/2010/wordprocessingShape" mc:Ignorable="w14 w15 w16se wp14">
   <w:endnote w:type="separator" w:id="-1">
     <w:p>
       <w:r>
@@ -4312,7 +4743,7 @@
 </file>
 
 <file path=word/footer1.xml><?xml version="1.0" encoding="utf-8"?>
-<w:ftr xmlns:wpc="http://schemas.microsoft.com/office/word/2010/wordprocessingCanvas" xmlns:cx="http://schemas.microsoft.com/office/drawing/2014/chartex" xmlns:cx1="http://schemas.microsoft.com/office/drawing/2015/9/8/chartex" xmlns:mc="http://schemas.openxmlformats.org/markup-compatibility/2006" xmlns:o="urn:schemas-microsoft-com:office:office" xmlns:r="http://schemas.openxmlformats.org/officeDocument/2006/relationships" xmlns:m="http://schemas.openxmlformats.org/officeDocument/2006/math" xmlns:v="urn:schemas-microsoft-com:vml" xmlns:wp14="http://schemas.microsoft.com/office/word/2010/wordprocessingDrawing" xmlns:wp="http://schemas.openxmlformats.org/drawingml/2006/wordprocessingDrawing" xmlns:w10="urn:schemas-microsoft-com:office:word" xmlns:w="http://schemas.openxmlformats.org/wordprocessingml/2006/main" xmlns:w14="http://schemas.microsoft.com/office/word/2010/wordml" xmlns:w15="http://schemas.microsoft.com/office/word/2012/wordml" xmlns:w16se="http://schemas.microsoft.com/office/word/2015/wordml/symex" xmlns:wpg="http://schemas.microsoft.com/office/word/2010/wordprocessingGroup" xmlns:wpi="http://schemas.microsoft.com/office/word/2010/wordprocessingInk" xmlns:wne="http://schemas.microsoft.com/office/word/2006/wordml" xmlns:wps="http://schemas.microsoft.com/office/word/2010/wordprocessingShape" mc:Ignorable="w14 w15 w16se wp14">
+<w:ftr xmlns:wpc="http://schemas.microsoft.com/office/word/2010/wordprocessingCanvas" xmlns:cx="http://schemas.microsoft.com/office/drawing/2014/chartex" xmlns:mc="http://schemas.openxmlformats.org/markup-compatibility/2006" xmlns:o="urn:schemas-microsoft-com:office:office" xmlns:r="http://schemas.openxmlformats.org/officeDocument/2006/relationships" xmlns:m="http://schemas.openxmlformats.org/officeDocument/2006/math" xmlns:v="urn:schemas-microsoft-com:vml" xmlns:wp14="http://schemas.microsoft.com/office/word/2010/wordprocessingDrawing" xmlns:wp="http://schemas.openxmlformats.org/drawingml/2006/wordprocessingDrawing" xmlns:w10="urn:schemas-microsoft-com:office:word" xmlns:w="http://schemas.openxmlformats.org/wordprocessingml/2006/main" xmlns:w14="http://schemas.microsoft.com/office/word/2010/wordml" xmlns:w15="http://schemas.microsoft.com/office/word/2012/wordml" xmlns:w16se="http://schemas.microsoft.com/office/word/2015/wordml/symex" xmlns:wpg="http://schemas.microsoft.com/office/word/2010/wordprocessingGroup" xmlns:wpi="http://schemas.microsoft.com/office/word/2010/wordprocessingInk" xmlns:wne="http://schemas.microsoft.com/office/word/2006/wordml" xmlns:wps="http://schemas.microsoft.com/office/word/2010/wordprocessingShape" mc:Ignorable="w14 w15 w16se wp14">
   <w:tbl>
     <w:tblPr>
       <w:tblW w:w="0" w:type="auto"/>
@@ -4370,7 +4801,7 @@
 </file>
 
 <file path=word/footer2.xml><?xml version="1.0" encoding="utf-8"?>
-<w:ftr xmlns:wpc="http://schemas.microsoft.com/office/word/2010/wordprocessingCanvas" xmlns:cx="http://schemas.microsoft.com/office/drawing/2014/chartex" xmlns:cx1="http://schemas.microsoft.com/office/drawing/2015/9/8/chartex" xmlns:mc="http://schemas.openxmlformats.org/markup-compatibility/2006" xmlns:o="urn:schemas-microsoft-com:office:office" xmlns:r="http://schemas.openxmlformats.org/officeDocument/2006/relationships" xmlns:m="http://schemas.openxmlformats.org/officeDocument/2006/math" xmlns:v="urn:schemas-microsoft-com:vml" xmlns:wp14="http://schemas.microsoft.com/office/word/2010/wordprocessingDrawing" xmlns:wp="http://schemas.openxmlformats.org/drawingml/2006/wordprocessingDrawing" xmlns:w10="urn:schemas-microsoft-com:office:word" xmlns:w="http://schemas.openxmlformats.org/wordprocessingml/2006/main" xmlns:w14="http://schemas.microsoft.com/office/word/2010/wordml" xmlns:w15="http://schemas.microsoft.com/office/word/2012/wordml" xmlns:w16se="http://schemas.microsoft.com/office/word/2015/wordml/symex" xmlns:wpg="http://schemas.microsoft.com/office/word/2010/wordprocessingGroup" xmlns:wpi="http://schemas.microsoft.com/office/word/2010/wordprocessingInk" xmlns:wne="http://schemas.microsoft.com/office/word/2006/wordml" xmlns:wps="http://schemas.microsoft.com/office/word/2010/wordprocessingShape" mc:Ignorable="w14 w15 w16se wp14">
+<w:ftr xmlns:wpc="http://schemas.microsoft.com/office/word/2010/wordprocessingCanvas" xmlns:cx="http://schemas.microsoft.com/office/drawing/2014/chartex" xmlns:mc="http://schemas.openxmlformats.org/markup-compatibility/2006" xmlns:o="urn:schemas-microsoft-com:office:office" xmlns:r="http://schemas.openxmlformats.org/officeDocument/2006/relationships" xmlns:m="http://schemas.openxmlformats.org/officeDocument/2006/math" xmlns:v="urn:schemas-microsoft-com:vml" xmlns:wp14="http://schemas.microsoft.com/office/word/2010/wordprocessingDrawing" xmlns:wp="http://schemas.openxmlformats.org/drawingml/2006/wordprocessingDrawing" xmlns:w10="urn:schemas-microsoft-com:office:word" xmlns:w="http://schemas.openxmlformats.org/wordprocessingml/2006/main" xmlns:w14="http://schemas.microsoft.com/office/word/2010/wordml" xmlns:w15="http://schemas.microsoft.com/office/word/2012/wordml" xmlns:w16se="http://schemas.microsoft.com/office/word/2015/wordml/symex" xmlns:wpg="http://schemas.microsoft.com/office/word/2010/wordprocessingGroup" xmlns:wpi="http://schemas.microsoft.com/office/word/2010/wordprocessingInk" xmlns:wne="http://schemas.microsoft.com/office/word/2006/wordml" xmlns:wps="http://schemas.microsoft.com/office/word/2010/wordprocessingShape" mc:Ignorable="w14 w15 w16se wp14">
   <w:tbl>
     <w:tblPr>
       <w:tblStyle w:val="TableGrid"/>
@@ -4434,7 +4865,7 @@
 </file>
 
 <file path=word/footnotes.xml><?xml version="1.0" encoding="utf-8"?>
-<w:footnotes xmlns:wpc="http://schemas.microsoft.com/office/word/2010/wordprocessingCanvas" xmlns:cx="http://schemas.microsoft.com/office/drawing/2014/chartex" xmlns:cx1="http://schemas.microsoft.com/office/drawing/2015/9/8/chartex" xmlns:mc="http://schemas.openxmlformats.org/markup-compatibility/2006" xmlns:o="urn:schemas-microsoft-com:office:office" xmlns:r="http://schemas.openxmlformats.org/officeDocument/2006/relationships" xmlns:m="http://schemas.openxmlformats.org/officeDocument/2006/math" xmlns:v="urn:schemas-microsoft-com:vml" xmlns:wp14="http://schemas.microsoft.com/office/word/2010/wordprocessingDrawing" xmlns:wp="http://schemas.openxmlformats.org/drawingml/2006/wordprocessingDrawing" xmlns:w10="urn:schemas-microsoft-com:office:word" xmlns:w="http://schemas.openxmlformats.org/wordprocessingml/2006/main" xmlns:w14="http://schemas.microsoft.com/office/word/2010/wordml" xmlns:w15="http://schemas.microsoft.com/office/word/2012/wordml" xmlns:w16se="http://schemas.microsoft.com/office/word/2015/wordml/symex" xmlns:wpg="http://schemas.microsoft.com/office/word/2010/wordprocessingGroup" xmlns:wpi="http://schemas.microsoft.com/office/word/2010/wordprocessingInk" xmlns:wne="http://schemas.microsoft.com/office/word/2006/wordml" xmlns:wps="http://schemas.microsoft.com/office/word/2010/wordprocessingShape" mc:Ignorable="w14 w15 w16se wp14">
+<w:footnotes xmlns:wpc="http://schemas.microsoft.com/office/word/2010/wordprocessingCanvas" xmlns:cx="http://schemas.microsoft.com/office/drawing/2014/chartex" xmlns:mc="http://schemas.openxmlformats.org/markup-compatibility/2006" xmlns:o="urn:schemas-microsoft-com:office:office" xmlns:r="http://schemas.openxmlformats.org/officeDocument/2006/relationships" xmlns:m="http://schemas.openxmlformats.org/officeDocument/2006/math" xmlns:v="urn:schemas-microsoft-com:vml" xmlns:wp14="http://schemas.microsoft.com/office/word/2010/wordprocessingDrawing" xmlns:wp="http://schemas.openxmlformats.org/drawingml/2006/wordprocessingDrawing" xmlns:w10="urn:schemas-microsoft-com:office:word" xmlns:w="http://schemas.openxmlformats.org/wordprocessingml/2006/main" xmlns:w14="http://schemas.microsoft.com/office/word/2010/wordml" xmlns:w15="http://schemas.microsoft.com/office/word/2012/wordml" xmlns:w16se="http://schemas.microsoft.com/office/word/2015/wordml/symex" xmlns:wpg="http://schemas.microsoft.com/office/word/2010/wordprocessingGroup" xmlns:wpi="http://schemas.microsoft.com/office/word/2010/wordprocessingInk" xmlns:wne="http://schemas.microsoft.com/office/word/2006/wordml" xmlns:wps="http://schemas.microsoft.com/office/word/2010/wordprocessingShape" mc:Ignorable="w14 w15 w16se wp14">
   <w:footnote w:type="separator" w:id="-1">
     <w:p>
       <w:r>
@@ -4507,13 +4938,53 @@
         <w:rPr>
           <w:lang w:val="en-US"/>
         </w:rPr>
-        <w:t xml:space="preserve">Last year with any publications in DiVA for the Total publications number, </w:t>
-      </w:r>
-      <w:r>
-        <w:rPr>
-          <w:lang w:val="en-US"/>
-        </w:rPr>
-        <w:t xml:space="preserve">the full period for WoS coverage and </w:t>
+        <w:t xml:space="preserve">Last year </w:t>
+      </w:r>
+      <w:r>
+        <w:rPr>
+          <w:lang w:val="en-US"/>
+        </w:rPr>
+        <w:t xml:space="preserve">with a complete publication record in </w:t>
+      </w:r>
+      <w:proofErr w:type="spellStart"/>
+      <w:r>
+        <w:rPr>
+          <w:lang w:val="en-US"/>
+        </w:rPr>
+        <w:t>DiVA</w:t>
+      </w:r>
+      <w:proofErr w:type="spellEnd"/>
+      <w:r>
+        <w:rPr>
+          <w:lang w:val="en-US"/>
+        </w:rPr>
+        <w:t xml:space="preserve"> (usually year of last autumn – 1), with a non-zero count,</w:t>
+      </w:r>
+      <w:r>
+        <w:rPr>
+          <w:lang w:val="en-US"/>
+        </w:rPr>
+        <w:t xml:space="preserve"> for the Total publications number, </w:t>
+      </w:r>
+      <w:r>
+        <w:rPr>
+          <w:lang w:val="en-US"/>
+        </w:rPr>
+        <w:t xml:space="preserve">the full period for </w:t>
+      </w:r>
+      <w:proofErr w:type="spellStart"/>
+      <w:r>
+        <w:rPr>
+          <w:lang w:val="en-US"/>
+        </w:rPr>
+        <w:t>WoS</w:t>
+      </w:r>
+      <w:proofErr w:type="spellEnd"/>
+      <w:r>
+        <w:rPr>
+          <w:lang w:val="en-US"/>
+        </w:rPr>
+        <w:t xml:space="preserve"> coverage and </w:t>
       </w:r>
       <w:r>
         <w:rPr>
@@ -4527,7 +4998,7 @@
 </file>
 
 <file path=word/header1.xml><?xml version="1.0" encoding="utf-8"?>
-<w:hdr xmlns:wpc="http://schemas.microsoft.com/office/word/2010/wordprocessingCanvas" xmlns:cx="http://schemas.microsoft.com/office/drawing/2014/chartex" xmlns:cx1="http://schemas.microsoft.com/office/drawing/2015/9/8/chartex" xmlns:mc="http://schemas.openxmlformats.org/markup-compatibility/2006" xmlns:o="urn:schemas-microsoft-com:office:office" xmlns:r="http://schemas.openxmlformats.org/officeDocument/2006/relationships" xmlns:m="http://schemas.openxmlformats.org/officeDocument/2006/math" xmlns:v="urn:schemas-microsoft-com:vml" xmlns:wp14="http://schemas.microsoft.com/office/word/2010/wordprocessingDrawing" xmlns:wp="http://schemas.openxmlformats.org/drawingml/2006/wordprocessingDrawing" xmlns:w10="urn:schemas-microsoft-com:office:word" xmlns:w="http://schemas.openxmlformats.org/wordprocessingml/2006/main" xmlns:w14="http://schemas.microsoft.com/office/word/2010/wordml" xmlns:w15="http://schemas.microsoft.com/office/word/2012/wordml" xmlns:w16se="http://schemas.microsoft.com/office/word/2015/wordml/symex" xmlns:wpg="http://schemas.microsoft.com/office/word/2010/wordprocessingGroup" xmlns:wpi="http://schemas.microsoft.com/office/word/2010/wordprocessingInk" xmlns:wne="http://schemas.microsoft.com/office/word/2006/wordml" xmlns:wps="http://schemas.microsoft.com/office/word/2010/wordprocessingShape" mc:Ignorable="w14 w15 w16se wp14">
+<w:hdr xmlns:wpc="http://schemas.microsoft.com/office/word/2010/wordprocessingCanvas" xmlns:cx="http://schemas.microsoft.com/office/drawing/2014/chartex" xmlns:mc="http://schemas.openxmlformats.org/markup-compatibility/2006" xmlns:o="urn:schemas-microsoft-com:office:office" xmlns:r="http://schemas.openxmlformats.org/officeDocument/2006/relationships" xmlns:m="http://schemas.openxmlformats.org/officeDocument/2006/math" xmlns:v="urn:schemas-microsoft-com:vml" xmlns:wp14="http://schemas.microsoft.com/office/word/2010/wordprocessingDrawing" xmlns:wp="http://schemas.openxmlformats.org/drawingml/2006/wordprocessingDrawing" xmlns:w10="urn:schemas-microsoft-com:office:word" xmlns:w="http://schemas.openxmlformats.org/wordprocessingml/2006/main" xmlns:w14="http://schemas.microsoft.com/office/word/2010/wordml" xmlns:w15="http://schemas.microsoft.com/office/word/2012/wordml" xmlns:w16se="http://schemas.microsoft.com/office/word/2015/wordml/symex" xmlns:wpg="http://schemas.microsoft.com/office/word/2010/wordprocessingGroup" xmlns:wpi="http://schemas.microsoft.com/office/word/2010/wordprocessingInk" xmlns:wne="http://schemas.microsoft.com/office/word/2006/wordml" xmlns:wps="http://schemas.microsoft.com/office/word/2010/wordprocessingShape" mc:Ignorable="w14 w15 w16se wp14">
   <w:tbl>
     <w:tblPr>
       <w:tblW w:w="0" w:type="auto"/>
@@ -4585,7 +5056,7 @@
 </file>
 
 <file path=word/header2.xml><?xml version="1.0" encoding="utf-8"?>
-<w:hdr xmlns:wpc="http://schemas.microsoft.com/office/word/2010/wordprocessingCanvas" xmlns:cx="http://schemas.microsoft.com/office/drawing/2014/chartex" xmlns:cx1="http://schemas.microsoft.com/office/drawing/2015/9/8/chartex" xmlns:mc="http://schemas.openxmlformats.org/markup-compatibility/2006" xmlns:o="urn:schemas-microsoft-com:office:office" xmlns:r="http://schemas.openxmlformats.org/officeDocument/2006/relationships" xmlns:m="http://schemas.openxmlformats.org/officeDocument/2006/math" xmlns:v="urn:schemas-microsoft-com:vml" xmlns:wp14="http://schemas.microsoft.com/office/word/2010/wordprocessingDrawing" xmlns:wp="http://schemas.openxmlformats.org/drawingml/2006/wordprocessingDrawing" xmlns:w10="urn:schemas-microsoft-com:office:word" xmlns:w="http://schemas.openxmlformats.org/wordprocessingml/2006/main" xmlns:w14="http://schemas.microsoft.com/office/word/2010/wordml" xmlns:w15="http://schemas.microsoft.com/office/word/2012/wordml" xmlns:w16se="http://schemas.microsoft.com/office/word/2015/wordml/symex" xmlns:wpg="http://schemas.microsoft.com/office/word/2010/wordprocessingGroup" xmlns:wpi="http://schemas.microsoft.com/office/word/2010/wordprocessingInk" xmlns:wne="http://schemas.microsoft.com/office/word/2006/wordml" xmlns:wps="http://schemas.microsoft.com/office/word/2010/wordprocessingShape" mc:Ignorable="w14 w15 w16se wp14">
+<w:hdr xmlns:wpc="http://schemas.microsoft.com/office/word/2010/wordprocessingCanvas" xmlns:cx="http://schemas.microsoft.com/office/drawing/2014/chartex" xmlns:mc="http://schemas.openxmlformats.org/markup-compatibility/2006" xmlns:o="urn:schemas-microsoft-com:office:office" xmlns:r="http://schemas.openxmlformats.org/officeDocument/2006/relationships" xmlns:m="http://schemas.openxmlformats.org/officeDocument/2006/math" xmlns:v="urn:schemas-microsoft-com:vml" xmlns:wp14="http://schemas.microsoft.com/office/word/2010/wordprocessingDrawing" xmlns:wp="http://schemas.openxmlformats.org/drawingml/2006/wordprocessingDrawing" xmlns:w10="urn:schemas-microsoft-com:office:word" xmlns:w="http://schemas.openxmlformats.org/wordprocessingml/2006/main" xmlns:w14="http://schemas.microsoft.com/office/word/2010/wordml" xmlns:w15="http://schemas.microsoft.com/office/word/2012/wordml" xmlns:w16se="http://schemas.microsoft.com/office/word/2015/wordml/symex" xmlns:wpg="http://schemas.microsoft.com/office/word/2010/wordprocessingGroup" xmlns:wpi="http://schemas.microsoft.com/office/word/2010/wordprocessingInk" xmlns:wne="http://schemas.microsoft.com/office/word/2006/wordml" xmlns:wps="http://schemas.microsoft.com/office/word/2010/wordprocessingShape" mc:Ignorable="w14 w15 w16se wp14">
   <w:tbl>
     <w:tblPr>
       <w:tblW w:w="0" w:type="auto"/>
@@ -4643,7 +5114,7 @@
 </file>
 
 <file path=word/numbering.xml><?xml version="1.0" encoding="utf-8"?>
-<w:numbering xmlns:wpc="http://schemas.microsoft.com/office/word/2010/wordprocessingCanvas" xmlns:cx="http://schemas.microsoft.com/office/drawing/2014/chartex" xmlns:cx1="http://schemas.microsoft.com/office/drawing/2015/9/8/chartex" xmlns:mc="http://schemas.openxmlformats.org/markup-compatibility/2006" xmlns:o="urn:schemas-microsoft-com:office:office" xmlns:r="http://schemas.openxmlformats.org/officeDocument/2006/relationships" xmlns:m="http://schemas.openxmlformats.org/officeDocument/2006/math" xmlns:v="urn:schemas-microsoft-com:vml" xmlns:wp14="http://schemas.microsoft.com/office/word/2010/wordprocessingDrawing" xmlns:wp="http://schemas.openxmlformats.org/drawingml/2006/wordprocessingDrawing" xmlns:w10="urn:schemas-microsoft-com:office:word" xmlns:w="http://schemas.openxmlformats.org/wordprocessingml/2006/main" xmlns:w14="http://schemas.microsoft.com/office/word/2010/wordml" xmlns:w15="http://schemas.microsoft.com/office/word/2012/wordml" xmlns:w16se="http://schemas.microsoft.com/office/word/2015/wordml/symex" xmlns:wpg="http://schemas.microsoft.com/office/word/2010/wordprocessingGroup" xmlns:wpi="http://schemas.microsoft.com/office/word/2010/wordprocessingInk" xmlns:wne="http://schemas.microsoft.com/office/word/2006/wordml" xmlns:wps="http://schemas.microsoft.com/office/word/2010/wordprocessingShape" mc:Ignorable="w14 w15 w16se wp14">
+<w:numbering xmlns:wpc="http://schemas.microsoft.com/office/word/2010/wordprocessingCanvas" xmlns:cx="http://schemas.microsoft.com/office/drawing/2014/chartex" xmlns:mc="http://schemas.openxmlformats.org/markup-compatibility/2006" xmlns:o="urn:schemas-microsoft-com:office:office" xmlns:r="http://schemas.openxmlformats.org/officeDocument/2006/relationships" xmlns:m="http://schemas.openxmlformats.org/officeDocument/2006/math" xmlns:v="urn:schemas-microsoft-com:vml" xmlns:wp14="http://schemas.microsoft.com/office/word/2010/wordprocessingDrawing" xmlns:wp="http://schemas.openxmlformats.org/drawingml/2006/wordprocessingDrawing" xmlns:w10="urn:schemas-microsoft-com:office:word" xmlns:w="http://schemas.openxmlformats.org/wordprocessingml/2006/main" xmlns:w14="http://schemas.microsoft.com/office/word/2010/wordml" xmlns:w15="http://schemas.microsoft.com/office/word/2012/wordml" xmlns:w16se="http://schemas.microsoft.com/office/word/2015/wordml/symex" xmlns:wpg="http://schemas.microsoft.com/office/word/2010/wordprocessingGroup" xmlns:wpi="http://schemas.microsoft.com/office/word/2010/wordprocessingInk" xmlns:wne="http://schemas.microsoft.com/office/word/2006/wordml" xmlns:wps="http://schemas.microsoft.com/office/word/2010/wordprocessingShape" mc:Ignorable="w14 w15 w16se wp14">
   <w:abstractNum w:abstractNumId="0" w15:restartNumberingAfterBreak="0">
     <w:nsid w:val="FFFFFF7E"/>
     <w:multiLevelType w:val="singleLevel"/>
@@ -7504,7 +7975,7 @@
 </file>
 
 <file path=customXml/itemProps1.xml><?xml version="1.0" encoding="utf-8"?>
-<ds:datastoreItem xmlns:ds="http://schemas.openxmlformats.org/officeDocument/2006/customXml" ds:itemID="{750C3D1F-961A-4085-B382-37C0DC062230}">
+<ds:datastoreItem xmlns:ds="http://schemas.openxmlformats.org/officeDocument/2006/customXml" ds:itemID="{44937270-6C06-46CE-954F-925A62799115}">
   <ds:schemaRefs>
     <ds:schemaRef ds:uri="http://schemas.openxmlformats.org/officeDocument/2006/bibliography"/>
   </ds:schemaRefs>

</xml_diff>

<commit_message>
Updated cf-fig to fix headers
</commit_message>
<xml_diff>
--- a/abm/ABM_guide.docx
+++ b/abm/ABM_guide.docx
@@ -217,22 +217,26 @@
         </w:rPr>
         <w:t xml:space="preserve"> Data is presented for the last 6 years with a complete publication record, which in practice means the year before last </w:t>
       </w:r>
-      <w:proofErr w:type="spellStart"/>
-      <w:r>
-        <w:rPr>
-          <w:lang w:val="en-US"/>
-        </w:rPr>
-        <w:t>autum</w:t>
-      </w:r>
-      <w:proofErr w:type="spellEnd"/>
-      <w:r>
-        <w:rPr>
-          <w:lang w:val="en-US"/>
-        </w:rPr>
-        <w:t xml:space="preserve"> and the five preceding years (i.e. in the spring of 2021, the ABM contains data for the publication years 2013-2019).</w:t>
+      <w:r>
+        <w:rPr>
+          <w:lang w:val="en-US"/>
+        </w:rPr>
+        <w:t>autumn</w:t>
+      </w:r>
+      <w:r>
+        <w:rPr>
+          <w:lang w:val="en-US"/>
+        </w:rPr>
+        <w:t xml:space="preserve"> and the five </w:t>
       </w:r>
       <w:bookmarkStart w:id="0" w:name="_GoBack"/>
       <w:bookmarkEnd w:id="0"/>
+      <w:r>
+        <w:rPr>
+          <w:lang w:val="en-US"/>
+        </w:rPr>
+        <w:t>preceding years (i.e. in the spring of 2021, the ABM contains data for the publication years 2013-2019).</w:t>
+      </w:r>
     </w:p>
     <w:p>
       <w:pPr>
@@ -545,7 +549,7 @@
         <mc:AlternateContent>
           <mc:Choice Requires="wps">
             <w:drawing>
-              <wp:anchor distT="0" distB="0" distL="114300" distR="114300" simplePos="0" relativeHeight="251749376" behindDoc="0" locked="0" layoutInCell="1" allowOverlap="1" wp14:anchorId="2E7732D2" wp14:editId="3CD7F9AF">
+              <wp:anchor distT="0" distB="0" distL="114300" distR="114300" simplePos="0" relativeHeight="251741184" behindDoc="0" locked="0" layoutInCell="1" allowOverlap="1" wp14:anchorId="2E7732D2" wp14:editId="481FFFD3">
                 <wp:simplePos x="0" y="0"/>
                 <wp:positionH relativeFrom="margin">
                   <wp:posOffset>2099026</wp:posOffset>
@@ -631,13 +635,13 @@
               </wp:anchor>
             </w:drawing>
           </mc:Choice>
-          <mc:Fallback xmlns:cx1="http://schemas.microsoft.com/office/drawing/2015/9/8/chartex">
+          <mc:Fallback>
             <w:pict>
               <v:shapetype w14:anchorId="2E7732D2" id="_x0000_t202" coordsize="21600,21600" o:spt="202" path="m,l,21600r21600,l21600,xe">
                 <v:stroke joinstyle="miter"/>
                 <v:path gradientshapeok="t" o:connecttype="rect"/>
               </v:shapetype>
-              <v:shape id="Text Box 2" o:spid="_x0000_s1026" type="#_x0000_t202" style="position:absolute;margin-left:165.3pt;margin-top:248.2pt;width:82.2pt;height:27.95pt;z-index:251749376;visibility:visible;mso-wrap-style:square;mso-width-percent:0;mso-height-percent:0;mso-wrap-distance-left:9pt;mso-wrap-distance-top:0;mso-wrap-distance-right:9pt;mso-wrap-distance-bottom:0;mso-position-horizontal:absolute;mso-position-horizontal-relative:margin;mso-position-vertical:absolute;mso-position-vertical-relative:text;mso-width-percent:0;mso-height-percent:0;mso-width-relative:margin;mso-height-relative:margin;v-text-anchor:top" o:gfxdata="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" fillcolor="#f7dcea [663]" stroked="f">
+              <v:shape id="Text Box 2" o:spid="_x0000_s1026" type="#_x0000_t202" style="position:absolute;margin-left:165.3pt;margin-top:248.2pt;width:82.2pt;height:27.95pt;z-index:251741184;visibility:visible;mso-wrap-style:square;mso-width-percent:0;mso-height-percent:0;mso-wrap-distance-left:9pt;mso-wrap-distance-top:0;mso-wrap-distance-right:9pt;mso-wrap-distance-bottom:0;mso-position-horizontal:absolute;mso-position-horizontal-relative:margin;mso-position-vertical:absolute;mso-position-vertical-relative:text;mso-width-percent:0;mso-height-percent:0;mso-width-relative:margin;mso-height-relative:margin;v-text-anchor:top" o:gfxdata="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" fillcolor="#f7dcea [663]" stroked="f">
                 <v:textbox>
                   <w:txbxContent>
                     <w:p>
@@ -681,7 +685,7 @@
         <mc:AlternateContent>
           <mc:Choice Requires="wps">
             <w:drawing>
-              <wp:anchor distT="0" distB="0" distL="114300" distR="114300" simplePos="0" relativeHeight="251750400" behindDoc="0" locked="0" layoutInCell="1" allowOverlap="1" wp14:anchorId="113021BD" wp14:editId="5FEA5C78">
+              <wp:anchor distT="0" distB="0" distL="114300" distR="114300" simplePos="0" relativeHeight="251742208" behindDoc="0" locked="0" layoutInCell="1" allowOverlap="1" wp14:anchorId="113021BD" wp14:editId="0EA62277">
                 <wp:simplePos x="0" y="0"/>
                 <wp:positionH relativeFrom="column">
                   <wp:posOffset>4580880</wp:posOffset>
@@ -737,13 +741,13 @@
               </wp:anchor>
             </w:drawing>
           </mc:Choice>
-          <mc:Fallback xmlns:cx1="http://schemas.microsoft.com/office/drawing/2015/9/8/chartex">
+          <mc:Fallback>
             <w:pict>
-              <v:shapetype w14:anchorId="6C224C75" id="_x0000_t32" coordsize="21600,21600" o:spt="32" o:oned="t" path="m,l21600,21600e" filled="f">
+              <v:shapetype w14:anchorId="5269A4A8" id="_x0000_t32" coordsize="21600,21600" o:spt="32" o:oned="t" path="m,l21600,21600e" filled="f">
                 <v:path arrowok="t" fillok="f" o:connecttype="none"/>
                 <o:lock v:ext="edit" shapetype="t"/>
               </v:shapetype>
-              <v:shape id="Straight Arrow Connector 7" o:spid="_x0000_s1026" type="#_x0000_t32" style="position:absolute;margin-left:360.7pt;margin-top:40.2pt;width:3.6pt;height:24.95pt;flip:x;z-index:251750400;visibility:visible;mso-wrap-style:square;mso-width-percent:0;mso-height-percent:0;mso-wrap-distance-left:9pt;mso-wrap-distance-top:0;mso-wrap-distance-right:9pt;mso-wrap-distance-bottom:0;mso-position-horizontal:absolute;mso-position-horizontal-relative:text;mso-position-vertical:absolute;mso-position-vertical-relative:text;mso-width-percent:0;mso-height-percent:0;mso-width-relative:margin;mso-height-relative:margin" o:gfxdata="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" strokecolor="#174f9d [3044]">
+              <v:shape id="Straight Arrow Connector 7" o:spid="_x0000_s1026" type="#_x0000_t32" style="position:absolute;margin-left:360.7pt;margin-top:40.2pt;width:3.6pt;height:24.95pt;flip:x;z-index:251742208;visibility:visible;mso-wrap-style:square;mso-width-percent:0;mso-height-percent:0;mso-wrap-distance-left:9pt;mso-wrap-distance-top:0;mso-wrap-distance-right:9pt;mso-wrap-distance-bottom:0;mso-position-horizontal:absolute;mso-position-horizontal-relative:text;mso-position-vertical:absolute;mso-position-vertical-relative:text;mso-width-percent:0;mso-height-percent:0;mso-width-relative:margin;mso-height-relative:margin" o:gfxdata="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" strokecolor="#174f9d [3044]">
                 <v:stroke endarrow="block"/>
               </v:shape>
             </w:pict>
@@ -758,7 +762,7 @@
         <mc:AlternateContent>
           <mc:Choice Requires="wps">
             <w:drawing>
-              <wp:anchor distT="0" distB="0" distL="114300" distR="114300" simplePos="0" relativeHeight="251748352" behindDoc="0" locked="0" layoutInCell="1" allowOverlap="1" wp14:anchorId="22E1A3A8" wp14:editId="122D72E9">
+              <wp:anchor distT="0" distB="0" distL="114300" distR="114300" simplePos="0" relativeHeight="251740160" behindDoc="0" locked="0" layoutInCell="1" allowOverlap="1" wp14:anchorId="22E1A3A8" wp14:editId="1684E1E3">
                 <wp:simplePos x="0" y="0"/>
                 <wp:positionH relativeFrom="column">
                   <wp:posOffset>1751007</wp:posOffset>
@@ -814,13 +818,9 @@
               </wp:anchor>
             </w:drawing>
           </mc:Choice>
-          <mc:Fallback xmlns:cx1="http://schemas.microsoft.com/office/drawing/2015/9/8/chartex">
+          <mc:Fallback>
             <w:pict>
-              <v:shapetype w14:anchorId="3C06F45F" id="_x0000_t32" coordsize="21600,21600" o:spt="32" o:oned="t" path="m,l21600,21600e" filled="f">
-                <v:path arrowok="t" fillok="f" o:connecttype="none"/>
-                <o:lock v:ext="edit" shapetype="t"/>
-              </v:shapetype>
-              <v:shape id="Straight Arrow Connector 1" o:spid="_x0000_s1026" type="#_x0000_t32" style="position:absolute;margin-left:137.85pt;margin-top:266.3pt;width:27.4pt;height:4.85pt;flip:x;z-index:251748352;visibility:visible;mso-wrap-style:square;mso-width-percent:0;mso-height-percent:0;mso-wrap-distance-left:9pt;mso-wrap-distance-top:0;mso-wrap-distance-right:9pt;mso-wrap-distance-bottom:0;mso-position-horizontal:absolute;mso-position-horizontal-relative:text;mso-position-vertical:absolute;mso-position-vertical-relative:text;mso-width-percent:0;mso-height-percent:0;mso-width-relative:margin;mso-height-relative:margin" o:gfxdata="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" strokecolor="#174f9d [3044]">
+              <v:shape w14:anchorId="62081FFB" id="Straight Arrow Connector 1" o:spid="_x0000_s1026" type="#_x0000_t32" style="position:absolute;margin-left:137.85pt;margin-top:266.3pt;width:27.4pt;height:4.85pt;flip:x;z-index:251740160;visibility:visible;mso-wrap-style:square;mso-width-percent:0;mso-height-percent:0;mso-wrap-distance-left:9pt;mso-wrap-distance-top:0;mso-wrap-distance-right:9pt;mso-wrap-distance-bottom:0;mso-position-horizontal:absolute;mso-position-horizontal-relative:text;mso-position-vertical:absolute;mso-position-vertical-relative:text;mso-width-percent:0;mso-height-percent:0;mso-width-relative:margin;mso-height-relative:margin" o:gfxdata="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" strokecolor="#174f9d [3044]">
                 <v:stroke endarrow="block"/>
               </v:shape>
             </w:pict>
@@ -835,7 +835,7 @@
         <mc:AlternateContent>
           <mc:Choice Requires="wps">
             <w:drawing>
-              <wp:anchor distT="0" distB="0" distL="114300" distR="114300" simplePos="0" relativeHeight="251751424" behindDoc="0" locked="0" layoutInCell="1" allowOverlap="1" wp14:anchorId="7B24C148" wp14:editId="384909E7">
+              <wp:anchor distT="0" distB="0" distL="114300" distR="114300" simplePos="0" relativeHeight="251743232" behindDoc="0" locked="0" layoutInCell="1" allowOverlap="1" wp14:anchorId="7B24C148" wp14:editId="02DA6CDA">
                 <wp:simplePos x="0" y="0"/>
                 <wp:positionH relativeFrom="margin">
                   <wp:posOffset>4514215</wp:posOffset>
@@ -914,9 +914,9 @@
               </wp:anchor>
             </w:drawing>
           </mc:Choice>
-          <mc:Fallback xmlns:cx1="http://schemas.microsoft.com/office/drawing/2015/9/8/chartex">
+          <mc:Fallback>
             <w:pict>
-              <v:shape w14:anchorId="7B24C148" id="_x0000_s1027" type="#_x0000_t202" style="position:absolute;margin-left:355.45pt;margin-top:5.9pt;width:121.1pt;height:34.25pt;z-index:251751424;visibility:visible;mso-wrap-style:square;mso-width-percent:0;mso-height-percent:0;mso-wrap-distance-left:9pt;mso-wrap-distance-top:0;mso-wrap-distance-right:9pt;mso-wrap-distance-bottom:0;mso-position-horizontal:absolute;mso-position-horizontal-relative:margin;mso-position-vertical:absolute;mso-position-vertical-relative:text;mso-width-percent:0;mso-height-percent:0;mso-width-relative:margin;mso-height-relative:margin;v-text-anchor:top" o:gfxdata="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" fillcolor="#f7dcea [663]" stroked="f">
+              <v:shape w14:anchorId="7B24C148" id="_x0000_s1027" type="#_x0000_t202" style="position:absolute;margin-left:355.45pt;margin-top:5.9pt;width:121.1pt;height:34.25pt;z-index:251743232;visibility:visible;mso-wrap-style:square;mso-width-percent:0;mso-height-percent:0;mso-wrap-distance-left:9pt;mso-wrap-distance-top:0;mso-wrap-distance-right:9pt;mso-wrap-distance-bottom:0;mso-position-horizontal:absolute;mso-position-horizontal-relative:margin;mso-position-vertical:absolute;mso-position-vertical-relative:text;mso-width-percent:0;mso-height-percent:0;mso-width-relative:margin;mso-height-relative:margin;v-text-anchor:top" o:gfxdata="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" fillcolor="#f7dcea [663]" stroked="f">
                 <v:textbox>
                   <w:txbxContent>
                     <w:p>
@@ -951,7 +951,7 @@
           <w:lang w:eastAsia="sv-SE"/>
         </w:rPr>
         <w:drawing>
-          <wp:inline distT="0" distB="0" distL="0" distR="0" wp14:anchorId="5BA6C051" wp14:editId="650DC620">
+          <wp:inline distT="0" distB="0" distL="0" distR="0" wp14:anchorId="5BA6C051" wp14:editId="108EA131">
             <wp:extent cx="6463030" cy="4200525"/>
             <wp:effectExtent l="0" t="0" r="0" b="9525"/>
             <wp:docPr id="3" name="Picture 3"/>
@@ -1064,7 +1064,7 @@
           <w:lang w:eastAsia="sv-SE"/>
         </w:rPr>
         <w:drawing>
-          <wp:inline distT="0" distB="0" distL="0" distR="0" wp14:anchorId="675D294B" wp14:editId="5C7696FC">
+          <wp:inline distT="0" distB="0" distL="0" distR="0" wp14:anchorId="675D294B" wp14:editId="4ACA9EE8">
             <wp:extent cx="3323230" cy="1055550"/>
             <wp:effectExtent l="0" t="0" r="0" b="0"/>
             <wp:docPr id="31" name="Picture 31"/>
@@ -1268,7 +1268,7 @@
         <mc:AlternateContent>
           <mc:Choice Requires="wps">
             <w:drawing>
-              <wp:anchor distT="0" distB="0" distL="114300" distR="114300" simplePos="0" relativeHeight="251715584" behindDoc="0" locked="0" layoutInCell="1" allowOverlap="1" wp14:anchorId="62D5641C" wp14:editId="4C8B27D3">
+              <wp:anchor distT="0" distB="0" distL="114300" distR="114300" simplePos="0" relativeHeight="251704320" behindDoc="0" locked="0" layoutInCell="1" allowOverlap="1" wp14:anchorId="62D5641C" wp14:editId="5A3F0D69">
                 <wp:simplePos x="0" y="0"/>
                 <wp:positionH relativeFrom="margin">
                   <wp:posOffset>3497580</wp:posOffset>
@@ -1378,9 +1378,9 @@
               </wp:anchor>
             </w:drawing>
           </mc:Choice>
-          <mc:Fallback xmlns:cx1="http://schemas.microsoft.com/office/drawing/2015/9/8/chartex">
+          <mc:Fallback>
             <w:pict>
-              <v:shape w14:anchorId="62D5641C" id="_x0000_s1028" type="#_x0000_t202" style="position:absolute;margin-left:275.4pt;margin-top:253.35pt;width:131.5pt;height:28.5pt;z-index:251715584;visibility:visible;mso-wrap-style:square;mso-width-percent:0;mso-height-percent:0;mso-wrap-distance-left:9pt;mso-wrap-distance-top:0;mso-wrap-distance-right:9pt;mso-wrap-distance-bottom:0;mso-position-horizontal:absolute;mso-position-horizontal-relative:margin;mso-position-vertical:absolute;mso-position-vertical-relative:text;mso-width-percent:0;mso-height-percent:0;mso-width-relative:margin;mso-height-relative:margin;v-text-anchor:top" o:gfxdata="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" fillcolor="#f7dcea [663]" stroked="f">
+              <v:shape w14:anchorId="62D5641C" id="_x0000_s1028" type="#_x0000_t202" style="position:absolute;margin-left:275.4pt;margin-top:253.35pt;width:131.5pt;height:28.5pt;z-index:251704320;visibility:visible;mso-wrap-style:square;mso-width-percent:0;mso-height-percent:0;mso-wrap-distance-left:9pt;mso-wrap-distance-top:0;mso-wrap-distance-right:9pt;mso-wrap-distance-bottom:0;mso-position-horizontal:absolute;mso-position-horizontal-relative:margin;mso-position-vertical:absolute;mso-position-vertical-relative:text;mso-width-percent:0;mso-height-percent:0;mso-width-relative:margin;mso-height-relative:margin;v-text-anchor:top" o:gfxdata="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" fillcolor="#f7dcea [663]" stroked="f">
                 <v:textbox>
                   <w:txbxContent>
                     <w:p>
@@ -1448,7 +1448,7 @@
         <mc:AlternateContent>
           <mc:Choice Requires="wps">
             <w:drawing>
-              <wp:anchor distT="0" distB="0" distL="114300" distR="114300" simplePos="0" relativeHeight="251727872" behindDoc="0" locked="0" layoutInCell="1" allowOverlap="1" wp14:anchorId="64B97218" wp14:editId="1183A12C">
+              <wp:anchor distT="0" distB="0" distL="114300" distR="114300" simplePos="0" relativeHeight="251716608" behindDoc="0" locked="0" layoutInCell="1" allowOverlap="1" wp14:anchorId="64B97218" wp14:editId="3FF25AE6">
                 <wp:simplePos x="0" y="0"/>
                 <wp:positionH relativeFrom="column">
                   <wp:posOffset>5795010</wp:posOffset>
@@ -1514,9 +1514,9 @@
               </wp:anchor>
             </w:drawing>
           </mc:Choice>
-          <mc:Fallback xmlns:cx1="http://schemas.microsoft.com/office/drawing/2015/9/8/chartex">
+          <mc:Fallback>
             <w:pict>
-              <v:rect w14:anchorId="704A913F" id="Rectangle 256" o:spid="_x0000_s1026" style="position:absolute;margin-left:456.3pt;margin-top:52.35pt;width:37.85pt;height:185.85pt;z-index:251727872;visibility:visible;mso-wrap-style:square;mso-width-percent:0;mso-height-percent:0;mso-wrap-distance-left:9pt;mso-wrap-distance-top:0;mso-wrap-distance-right:9pt;mso-wrap-distance-bottom:0;mso-position-horizontal:absolute;mso-position-horizontal-relative:text;mso-position-vertical:absolute;mso-position-vertical-relative:text;mso-width-percent:0;mso-height-percent:0;mso-width-relative:margin;mso-height-relative:margin;v-text-anchor:middle" o:gfxdata="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" filled="f" strokecolor="#e4363e [3208]" strokeweight=".5pt"/>
+              <v:rect w14:anchorId="674A2310" id="Rectangle 256" o:spid="_x0000_s1026" style="position:absolute;margin-left:456.3pt;margin-top:52.35pt;width:37.85pt;height:185.85pt;z-index:251716608;visibility:visible;mso-wrap-style:square;mso-width-percent:0;mso-height-percent:0;mso-wrap-distance-left:9pt;mso-wrap-distance-top:0;mso-wrap-distance-right:9pt;mso-wrap-distance-bottom:0;mso-position-horizontal:absolute;mso-position-horizontal-relative:text;mso-position-vertical:absolute;mso-position-vertical-relative:text;mso-width-percent:0;mso-height-percent:0;mso-width-relative:margin;mso-height-relative:margin;v-text-anchor:middle" o:gfxdata="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" filled="f" strokecolor="#e4363e [3208]" strokeweight=".5pt"/>
             </w:pict>
           </mc:Fallback>
         </mc:AlternateContent>
@@ -1529,7 +1529,7 @@
         <mc:AlternateContent>
           <mc:Choice Requires="wps">
             <w:drawing>
-              <wp:anchor distT="0" distB="0" distL="114300" distR="114300" simplePos="0" relativeHeight="251726848" behindDoc="0" locked="0" layoutInCell="1" allowOverlap="1" wp14:anchorId="2A83BB55" wp14:editId="01CACE75">
+              <wp:anchor distT="0" distB="0" distL="114300" distR="114300" simplePos="0" relativeHeight="251715584" behindDoc="0" locked="0" layoutInCell="1" allowOverlap="1" wp14:anchorId="2A83BB55" wp14:editId="4F95F6A8">
                 <wp:simplePos x="0" y="0"/>
                 <wp:positionH relativeFrom="column">
                   <wp:posOffset>5599676</wp:posOffset>
@@ -1589,9 +1589,9 @@
               </wp:anchor>
             </w:drawing>
           </mc:Choice>
-          <mc:Fallback xmlns:cx1="http://schemas.microsoft.com/office/drawing/2015/9/8/chartex">
+          <mc:Fallback>
             <w:pict>
-              <v:shape w14:anchorId="495917B8" id="Straight Arrow Connector 63" o:spid="_x0000_s1026" type="#_x0000_t32" style="position:absolute;margin-left:440.9pt;margin-top:238.5pt;width:24.95pt;height:40.85pt;flip:y;z-index:251726848;visibility:visible;mso-wrap-style:square;mso-width-percent:0;mso-height-percent:0;mso-wrap-distance-left:9pt;mso-wrap-distance-top:0;mso-wrap-distance-right:9pt;mso-wrap-distance-bottom:0;mso-position-horizontal:absolute;mso-position-horizontal-relative:text;mso-position-vertical:absolute;mso-position-vertical-relative:text;mso-width-percent:0;mso-height-percent:0;mso-width-relative:margin;mso-height-relative:margin" o:gfxdata="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" strokecolor="#e4363e [3208]" strokeweight=".5pt">
+              <v:shape w14:anchorId="6FD653A2" id="Straight Arrow Connector 63" o:spid="_x0000_s1026" type="#_x0000_t32" style="position:absolute;margin-left:440.9pt;margin-top:238.5pt;width:24.95pt;height:40.85pt;flip:y;z-index:251715584;visibility:visible;mso-wrap-style:square;mso-width-percent:0;mso-height-percent:0;mso-wrap-distance-left:9pt;mso-wrap-distance-top:0;mso-wrap-distance-right:9pt;mso-wrap-distance-bottom:0;mso-position-horizontal:absolute;mso-position-horizontal-relative:text;mso-position-vertical:absolute;mso-position-vertical-relative:text;mso-width-percent:0;mso-height-percent:0;mso-width-relative:margin;mso-height-relative:margin" o:gfxdata="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" strokecolor="#e4363e [3208]" strokeweight=".5pt">
                 <v:stroke startarrow="open"/>
               </v:shape>
             </w:pict>
@@ -1607,7 +1607,7 @@
         <mc:AlternateContent>
           <mc:Choice Requires="wps">
             <w:drawing>
-              <wp:anchor distT="0" distB="0" distL="114300" distR="114300" simplePos="0" relativeHeight="251714560" behindDoc="0" locked="0" layoutInCell="1" allowOverlap="1" wp14:anchorId="3892646D" wp14:editId="5C5F1E31">
+              <wp:anchor distT="0" distB="0" distL="114300" distR="114300" simplePos="0" relativeHeight="251703296" behindDoc="0" locked="0" layoutInCell="1" allowOverlap="1" wp14:anchorId="3892646D" wp14:editId="47246159">
                 <wp:simplePos x="0" y="0"/>
                 <wp:positionH relativeFrom="column">
                   <wp:posOffset>4834890</wp:posOffset>
@@ -1666,9 +1666,9 @@
               </wp:anchor>
             </w:drawing>
           </mc:Choice>
-          <mc:Fallback xmlns:cx1="http://schemas.microsoft.com/office/drawing/2015/9/8/chartex">
+          <mc:Fallback>
             <w:pict>
-              <v:shape w14:anchorId="491A1195" id="Straight Arrow Connector 55" o:spid="_x0000_s1026" type="#_x0000_t32" style="position:absolute;margin-left:380.7pt;margin-top:246.5pt;width:48.25pt;height:23.1pt;flip:y;z-index:251714560;visibility:visible;mso-wrap-style:square;mso-width-percent:0;mso-height-percent:0;mso-wrap-distance-left:9pt;mso-wrap-distance-top:0;mso-wrap-distance-right:9pt;mso-wrap-distance-bottom:0;mso-position-horizontal:absolute;mso-position-horizontal-relative:text;mso-position-vertical:absolute;mso-position-vertical-relative:text;mso-width-percent:0;mso-height-percent:0;mso-width-relative:margin;mso-height-relative:margin" o:gfxdata="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" strokecolor="black [3213]" strokeweight=".5pt">
+              <v:shape w14:anchorId="7EEB739D" id="Straight Arrow Connector 55" o:spid="_x0000_s1026" type="#_x0000_t32" style="position:absolute;margin-left:380.7pt;margin-top:246.5pt;width:48.25pt;height:23.1pt;flip:y;z-index:251703296;visibility:visible;mso-wrap-style:square;mso-width-percent:0;mso-height-percent:0;mso-wrap-distance-left:9pt;mso-wrap-distance-top:0;mso-wrap-distance-right:9pt;mso-wrap-distance-bottom:0;mso-position-horizontal:absolute;mso-position-horizontal-relative:text;mso-position-vertical:absolute;mso-position-vertical-relative:text;mso-width-percent:0;mso-height-percent:0;mso-width-relative:margin;mso-height-relative:margin" o:gfxdata="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" strokecolor="black [3213]" strokeweight=".5pt">
                 <v:stroke endarrow="open"/>
               </v:shape>
             </w:pict>
@@ -1683,7 +1683,7 @@
         <mc:AlternateContent>
           <mc:Choice Requires="wps">
             <w:drawing>
-              <wp:anchor distT="0" distB="0" distL="114300" distR="114300" simplePos="0" relativeHeight="251729920" behindDoc="0" locked="0" layoutInCell="1" allowOverlap="1" wp14:anchorId="5FAA8643" wp14:editId="481626C7">
+              <wp:anchor distT="0" distB="0" distL="114300" distR="114300" simplePos="0" relativeHeight="251718656" behindDoc="0" locked="0" layoutInCell="1" allowOverlap="1" wp14:anchorId="5FAA8643" wp14:editId="59B776C3">
                 <wp:simplePos x="0" y="0"/>
                 <wp:positionH relativeFrom="column">
                   <wp:posOffset>1464149</wp:posOffset>
@@ -1743,9 +1743,9 @@
               </wp:anchor>
             </w:drawing>
           </mc:Choice>
-          <mc:Fallback xmlns:cx1="http://schemas.microsoft.com/office/drawing/2015/9/8/chartex">
+          <mc:Fallback>
             <w:pict>
-              <v:shape w14:anchorId="63413AEB" id="Straight Arrow Connector 257" o:spid="_x0000_s1026" type="#_x0000_t32" style="position:absolute;margin-left:115.3pt;margin-top:238.45pt;width:28.8pt;height:39.2pt;flip:y;z-index:251729920;visibility:visible;mso-wrap-style:square;mso-width-percent:0;mso-height-percent:0;mso-wrap-distance-left:9pt;mso-wrap-distance-top:0;mso-wrap-distance-right:9pt;mso-wrap-distance-bottom:0;mso-position-horizontal:absolute;mso-position-horizontal-relative:text;mso-position-vertical:absolute;mso-position-vertical-relative:text;mso-width-percent:0;mso-height-percent:0;mso-width-relative:margin;mso-height-relative:margin" o:gfxdata="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" strokecolor="#24a0d8 [3205]" strokeweight=".5pt">
+              <v:shape w14:anchorId="4043A6A3" id="Straight Arrow Connector 257" o:spid="_x0000_s1026" type="#_x0000_t32" style="position:absolute;margin-left:115.3pt;margin-top:238.45pt;width:28.8pt;height:39.2pt;flip:y;z-index:251718656;visibility:visible;mso-wrap-style:square;mso-width-percent:0;mso-height-percent:0;mso-wrap-distance-left:9pt;mso-wrap-distance-top:0;mso-wrap-distance-right:9pt;mso-wrap-distance-bottom:0;mso-position-horizontal:absolute;mso-position-horizontal-relative:text;mso-position-vertical:absolute;mso-position-vertical-relative:text;mso-width-percent:0;mso-height-percent:0;mso-width-relative:margin;mso-height-relative:margin" o:gfxdata="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" strokecolor="#24a0d8 [3205]" strokeweight=".5pt">
                 <v:stroke startarrow="open"/>
               </v:shape>
             </w:pict>
@@ -1760,7 +1760,7 @@
         <mc:AlternateContent>
           <mc:Choice Requires="wps">
             <w:drawing>
-              <wp:anchor distT="0" distB="0" distL="114300" distR="114300" simplePos="0" relativeHeight="251730944" behindDoc="0" locked="0" layoutInCell="1" allowOverlap="1" wp14:anchorId="589FABBF" wp14:editId="14DA7D22">
+              <wp:anchor distT="0" distB="0" distL="114300" distR="114300" simplePos="0" relativeHeight="251719680" behindDoc="0" locked="0" layoutInCell="1" allowOverlap="1" wp14:anchorId="589FABBF" wp14:editId="6E53F21A">
                 <wp:simplePos x="0" y="0"/>
                 <wp:positionH relativeFrom="column">
                   <wp:posOffset>1832894</wp:posOffset>
@@ -1826,9 +1826,9 @@
               </wp:anchor>
             </w:drawing>
           </mc:Choice>
-          <mc:Fallback xmlns:cx1="http://schemas.microsoft.com/office/drawing/2015/9/8/chartex">
+          <mc:Fallback>
             <w:pict>
-              <v:rect w14:anchorId="4DC37C15" id="Rectangle 258" o:spid="_x0000_s1026" style="position:absolute;margin-left:144.3pt;margin-top:48.8pt;width:243.4pt;height:189.65pt;z-index:251730944;visibility:visible;mso-wrap-style:square;mso-width-percent:0;mso-height-percent:0;mso-wrap-distance-left:9pt;mso-wrap-distance-top:0;mso-wrap-distance-right:9pt;mso-wrap-distance-bottom:0;mso-position-horizontal:absolute;mso-position-horizontal-relative:text;mso-position-vertical:absolute;mso-position-vertical-relative:text;mso-width-percent:0;mso-height-percent:0;mso-width-relative:margin;mso-height-relative:margin;v-text-anchor:middle" o:gfxdata="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" filled="f" strokecolor="#24a0d8 [3205]" strokeweight=".5pt"/>
+              <v:rect w14:anchorId="20805F26" id="Rectangle 258" o:spid="_x0000_s1026" style="position:absolute;margin-left:144.3pt;margin-top:48.8pt;width:243.4pt;height:189.65pt;z-index:251719680;visibility:visible;mso-wrap-style:square;mso-width-percent:0;mso-height-percent:0;mso-wrap-distance-left:9pt;mso-wrap-distance-top:0;mso-wrap-distance-right:9pt;mso-wrap-distance-bottom:0;mso-position-horizontal:absolute;mso-position-horizontal-relative:text;mso-position-vertical:absolute;mso-position-vertical-relative:text;mso-width-percent:0;mso-height-percent:0;mso-width-relative:margin;mso-height-relative:margin;v-text-anchor:middle" o:gfxdata="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" filled="f" strokecolor="#24a0d8 [3205]" strokeweight=".5pt"/>
             </w:pict>
           </mc:Fallback>
         </mc:AlternateContent>
@@ -1839,7 +1839,7 @@
           <w:lang w:eastAsia="sv-SE"/>
         </w:rPr>
         <w:drawing>
-          <wp:inline distT="0" distB="0" distL="0" distR="0" wp14:anchorId="29289D3F" wp14:editId="1CFF36DA">
+          <wp:inline distT="0" distB="0" distL="0" distR="0" wp14:anchorId="29289D3F" wp14:editId="257BB26D">
             <wp:extent cx="6371889" cy="7708000"/>
             <wp:effectExtent l="0" t="0" r="0" b="7620"/>
             <wp:docPr id="11" name="Picture 11"/>
@@ -2047,7 +2047,6 @@
       <w:pPr>
         <w:pStyle w:val="BodyText"/>
         <w:rPr>
-          <w:noProof/>
           <w:lang w:val="en-US"/>
         </w:rPr>
       </w:pPr>
@@ -2090,9 +2089,433 @@
       <w:pPr>
         <w:pStyle w:val="BodyText"/>
         <w:rPr>
-          <w:lang w:val="en-US"/>
-        </w:rPr>
-      </w:pPr>
+          <w:noProof/>
+          <w:lang w:val="en-US"/>
+        </w:rPr>
+      </w:pPr>
+      <w:r>
+        <w:rPr>
+          <w:noProof/>
+          <w:lang w:eastAsia="sv-SE"/>
+        </w:rPr>
+        <mc:AlternateContent>
+          <mc:Choice Requires="wpg">
+            <w:drawing>
+              <wp:anchor distT="0" distB="0" distL="114300" distR="114300" simplePos="0" relativeHeight="251763712" behindDoc="0" locked="0" layoutInCell="1" allowOverlap="1" wp14:anchorId="3917E0B3" wp14:editId="2D4C76C0">
+                <wp:simplePos x="0" y="0"/>
+                <wp:positionH relativeFrom="column">
+                  <wp:posOffset>2470785</wp:posOffset>
+                </wp:positionH>
+                <wp:positionV relativeFrom="paragraph">
+                  <wp:posOffset>379095</wp:posOffset>
+                </wp:positionV>
+                <wp:extent cx="3076575" cy="1971675"/>
+                <wp:effectExtent l="38100" t="0" r="9525" b="66675"/>
+                <wp:wrapNone/>
+                <wp:docPr id="36" name="Group 36"/>
+                <wp:cNvGraphicFramePr/>
+                <a:graphic xmlns:a="http://schemas.openxmlformats.org/drawingml/2006/main">
+                  <a:graphicData uri="http://schemas.microsoft.com/office/word/2010/wordprocessingGroup">
+                    <wpg:wgp>
+                      <wpg:cNvGrpSpPr/>
+                      <wpg:grpSpPr>
+                        <a:xfrm>
+                          <a:off x="0" y="0"/>
+                          <a:ext cx="3076575" cy="1971675"/>
+                          <a:chOff x="0" y="0"/>
+                          <a:chExt cx="3076575" cy="1971675"/>
+                        </a:xfrm>
+                      </wpg:grpSpPr>
+                      <wps:wsp>
+                        <wps:cNvPr id="26" name="Straight Arrow Connector 26"/>
+                        <wps:cNvCnPr/>
+                        <wps:spPr>
+                          <a:xfrm flipV="1">
+                            <a:off x="0" y="638175"/>
+                            <a:ext cx="2200275" cy="1333500"/>
+                          </a:xfrm>
+                          <a:prstGeom prst="straightConnector1">
+                            <a:avLst/>
+                          </a:prstGeom>
+                          <a:ln w="6350">
+                            <a:solidFill>
+                              <a:schemeClr val="accent2"/>
+                            </a:solidFill>
+                            <a:headEnd type="arrow"/>
+                            <a:tailEnd type="none"/>
+                          </a:ln>
+                        </wps:spPr>
+                        <wps:style>
+                          <a:lnRef idx="1">
+                            <a:schemeClr val="accent1"/>
+                          </a:lnRef>
+                          <a:fillRef idx="0">
+                            <a:schemeClr val="accent1"/>
+                          </a:fillRef>
+                          <a:effectRef idx="0">
+                            <a:schemeClr val="accent1"/>
+                          </a:effectRef>
+                          <a:fontRef idx="minor">
+                            <a:schemeClr val="tx1"/>
+                          </a:fontRef>
+                        </wps:style>
+                        <wps:bodyPr/>
+                      </wps:wsp>
+                      <wps:wsp>
+                        <wps:cNvPr id="27" name="Rectangle 27"/>
+                        <wps:cNvSpPr/>
+                        <wps:spPr>
+                          <a:xfrm>
+                            <a:off x="2200275" y="0"/>
+                            <a:ext cx="381000" cy="638175"/>
+                          </a:xfrm>
+                          <a:prstGeom prst="rect">
+                            <a:avLst/>
+                          </a:prstGeom>
+                          <a:noFill/>
+                          <a:ln w="6350">
+                            <a:solidFill>
+                              <a:schemeClr val="accent2"/>
+                            </a:solidFill>
+                          </a:ln>
+                        </wps:spPr>
+                        <wps:style>
+                          <a:lnRef idx="2">
+                            <a:schemeClr val="accent1">
+                              <a:shade val="50000"/>
+                            </a:schemeClr>
+                          </a:lnRef>
+                          <a:fillRef idx="1">
+                            <a:schemeClr val="accent1"/>
+                          </a:fillRef>
+                          <a:effectRef idx="0">
+                            <a:schemeClr val="accent1"/>
+                          </a:effectRef>
+                          <a:fontRef idx="minor">
+                            <a:schemeClr val="lt1"/>
+                          </a:fontRef>
+                        </wps:style>
+                        <wps:bodyPr rot="0" spcFirstLastPara="0" vertOverflow="overflow" horzOverflow="overflow" vert="horz" wrap="square" lIns="91440" tIns="45720" rIns="91440" bIns="45720" numCol="1" spcCol="0" rtlCol="0" fromWordArt="0" anchor="ctr" anchorCtr="0" forceAA="0" compatLnSpc="1">
+                          <a:prstTxWarp prst="textNoShape">
+                            <a:avLst/>
+                          </a:prstTxWarp>
+                          <a:noAutofit/>
+                        </wps:bodyPr>
+                      </wps:wsp>
+                      <wpg:grpSp>
+                        <wpg:cNvPr id="28" name="Group 28"/>
+                        <wpg:cNvGrpSpPr/>
+                        <wpg:grpSpPr>
+                          <a:xfrm>
+                            <a:off x="1857375" y="609600"/>
+                            <a:ext cx="1219200" cy="996950"/>
+                            <a:chOff x="9525" y="-171450"/>
+                            <a:chExt cx="1219200" cy="996950"/>
+                          </a:xfrm>
+                        </wpg:grpSpPr>
+                        <wps:wsp>
+                          <wps:cNvPr id="29" name="Text Box 2"/>
+                          <wps:cNvSpPr txBox="1">
+                            <a:spLocks noChangeArrowheads="1"/>
+                          </wps:cNvSpPr>
+                          <wps:spPr bwMode="auto">
+                            <a:xfrm>
+                              <a:off x="9525" y="114300"/>
+                              <a:ext cx="1219200" cy="711200"/>
+                            </a:xfrm>
+                            <a:prstGeom prst="rect">
+                              <a:avLst/>
+                            </a:prstGeom>
+                            <a:solidFill>
+                              <a:schemeClr val="accent6"/>
+                            </a:solidFill>
+                            <a:ln w="6350">
+                              <a:noFill/>
+                              <a:miter lim="800000"/>
+                              <a:headEnd/>
+                              <a:tailEnd/>
+                            </a:ln>
+                          </wps:spPr>
+                          <wps:txbx>
+                            <w:txbxContent>
+                              <w:p>
+                                <w:pPr>
+                                  <w:rPr>
+                                    <w:rFonts w:asciiTheme="majorHAnsi" w:hAnsiTheme="majorHAnsi" w:cstheme="majorHAnsi"/>
+                                    <w:sz w:val="14"/>
+                                    <w:szCs w:val="16"/>
+                                    <w:lang w:val="en-US"/>
+                                  </w:rPr>
+                                </w:pPr>
+                                <w:r>
+                                  <w:rPr>
+                                    <w:rFonts w:asciiTheme="majorHAnsi" w:hAnsiTheme="majorHAnsi" w:cstheme="majorHAnsi"/>
+                                    <w:sz w:val="14"/>
+                                    <w:szCs w:val="16"/>
+                                    <w:lang w:val="en-US"/>
+                                  </w:rPr>
+                                  <w:t xml:space="preserve">The world average </w:t>
+                                </w:r>
+                                <w:proofErr w:type="spellStart"/>
+                                <w:r>
+                                  <w:rPr>
+                                    <w:rFonts w:asciiTheme="majorHAnsi" w:hAnsiTheme="majorHAnsi" w:cstheme="majorHAnsi"/>
+                                    <w:sz w:val="14"/>
+                                    <w:szCs w:val="16"/>
+                                    <w:lang w:val="en-US"/>
+                                  </w:rPr>
+                                  <w:t>Cf</w:t>
+                                </w:r>
+                                <w:proofErr w:type="spellEnd"/>
+                                <w:r>
+                                  <w:rPr>
+                                    <w:rFonts w:asciiTheme="majorHAnsi" w:hAnsiTheme="majorHAnsi" w:cstheme="majorHAnsi"/>
+                                    <w:sz w:val="14"/>
+                                    <w:szCs w:val="16"/>
+                                    <w:lang w:val="en-US"/>
+                                  </w:rPr>
+                                  <w:t xml:space="preserve"> is 1.00 by definition, hence a value of 1.14 means that the publications have been cited 14 percent above world average. </w:t>
+                                </w:r>
+                              </w:p>
+                            </w:txbxContent>
+                          </wps:txbx>
+                          <wps:bodyPr rot="0" vert="horz" wrap="square" lIns="91440" tIns="45720" rIns="91440" bIns="45720" anchor="t" anchorCtr="0">
+                            <a:noAutofit/>
+                          </wps:bodyPr>
+                        </wps:wsp>
+                        <wps:wsp>
+                          <wps:cNvPr id="30" name="Oval 30"/>
+                          <wps:cNvSpPr/>
+                          <wps:spPr>
+                            <a:xfrm>
+                              <a:off x="400050" y="-171450"/>
+                              <a:ext cx="311150" cy="215900"/>
+                            </a:xfrm>
+                            <a:prstGeom prst="ellipse">
+                              <a:avLst/>
+                            </a:prstGeom>
+                            <a:noFill/>
+                            <a:ln w="12700">
+                              <a:solidFill>
+                                <a:schemeClr val="accent6"/>
+                              </a:solidFill>
+                            </a:ln>
+                          </wps:spPr>
+                          <wps:style>
+                            <a:lnRef idx="2">
+                              <a:schemeClr val="accent4"/>
+                            </a:lnRef>
+                            <a:fillRef idx="1">
+                              <a:schemeClr val="lt1"/>
+                            </a:fillRef>
+                            <a:effectRef idx="0">
+                              <a:schemeClr val="accent4"/>
+                            </a:effectRef>
+                            <a:fontRef idx="minor">
+                              <a:schemeClr val="dk1"/>
+                            </a:fontRef>
+                          </wps:style>
+                          <wps:bodyPr rot="0" spcFirstLastPara="0" vertOverflow="overflow" horzOverflow="overflow" vert="horz" wrap="square" lIns="91440" tIns="45720" rIns="91440" bIns="45720" numCol="1" spcCol="0" rtlCol="0" fromWordArt="0" anchor="ctr" anchorCtr="0" forceAA="0" compatLnSpc="1">
+                            <a:prstTxWarp prst="textNoShape">
+                              <a:avLst/>
+                            </a:prstTxWarp>
+                            <a:noAutofit/>
+                          </wps:bodyPr>
+                        </wps:wsp>
+                      </wpg:grpSp>
+                    </wpg:wgp>
+                  </a:graphicData>
+                </a:graphic>
+              </wp:anchor>
+            </w:drawing>
+          </mc:Choice>
+          <mc:Fallback>
+            <w:pict>
+              <v:group w14:anchorId="3917E0B3" id="Group 36" o:spid="_x0000_s1029" style="position:absolute;margin-left:194.55pt;margin-top:29.85pt;width:242.25pt;height:155.25pt;z-index:251763712" coordsize="30765,19716" o:gfxdata="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">
+                <v:shape id="Straight Arrow Connector 26" o:spid="_x0000_s1030" type="#_x0000_t32" style="position:absolute;top:6381;width:22002;height:13335;flip:y;visibility:visible;mso-wrap-style:square" o:connectortype="straight" o:gfxdata="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" strokecolor="#24a0d8 [3205]" strokeweight=".5pt">
+                  <v:stroke startarrow="open"/>
+                </v:shape>
+                <v:rect id="Rectangle 27" o:spid="_x0000_s1031" style="position:absolute;left:22002;width:3810;height:6381;visibility:visible;mso-wrap-style:square;v-text-anchor:middle" o:gfxdata="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" filled="f" strokecolor="#24a0d8 [3205]" strokeweight=".5pt"/>
+                <v:group id="Group 28" o:spid="_x0000_s1032" style="position:absolute;left:18573;top:6096;width:12192;height:9969" coordorigin="95,-1714" coordsize="12192,9969" o:gfxdata="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">
+                  <v:shape id="_x0000_s1033" type="#_x0000_t202" style="position:absolute;left:95;top:1143;width:12192;height:7112;visibility:visible;mso-wrap-style:square;v-text-anchor:top" o:gfxdata="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" fillcolor="#fab919 [3209]" stroked="f" strokeweight=".5pt">
+                    <v:textbox>
+                      <w:txbxContent>
+                        <w:p>
+                          <w:pPr>
+                            <w:rPr>
+                              <w:rFonts w:asciiTheme="majorHAnsi" w:hAnsiTheme="majorHAnsi" w:cstheme="majorHAnsi"/>
+                              <w:sz w:val="14"/>
+                              <w:szCs w:val="16"/>
+                              <w:lang w:val="en-US"/>
+                            </w:rPr>
+                          </w:pPr>
+                          <w:r>
+                            <w:rPr>
+                              <w:rFonts w:asciiTheme="majorHAnsi" w:hAnsiTheme="majorHAnsi" w:cstheme="majorHAnsi"/>
+                              <w:sz w:val="14"/>
+                              <w:szCs w:val="16"/>
+                              <w:lang w:val="en-US"/>
+                            </w:rPr>
+                            <w:t xml:space="preserve">The world average </w:t>
+                          </w:r>
+                          <w:proofErr w:type="spellStart"/>
+                          <w:r>
+                            <w:rPr>
+                              <w:rFonts w:asciiTheme="majorHAnsi" w:hAnsiTheme="majorHAnsi" w:cstheme="majorHAnsi"/>
+                              <w:sz w:val="14"/>
+                              <w:szCs w:val="16"/>
+                              <w:lang w:val="en-US"/>
+                            </w:rPr>
+                            <w:t>Cf</w:t>
+                          </w:r>
+                          <w:proofErr w:type="spellEnd"/>
+                          <w:r>
+                            <w:rPr>
+                              <w:rFonts w:asciiTheme="majorHAnsi" w:hAnsiTheme="majorHAnsi" w:cstheme="majorHAnsi"/>
+                              <w:sz w:val="14"/>
+                              <w:szCs w:val="16"/>
+                              <w:lang w:val="en-US"/>
+                            </w:rPr>
+                            <w:t xml:space="preserve"> is 1.00 by definition, hence a value of 1.14 means that the publications have been cited 14 percent above world average. </w:t>
+                          </w:r>
+                        </w:p>
+                      </w:txbxContent>
+                    </v:textbox>
+                  </v:shape>
+                  <v:oval id="Oval 30" o:spid="_x0000_s1034" style="position:absolute;left:4000;top:-1714;width:3112;height:2158;visibility:visible;mso-wrap-style:square;v-text-anchor:middle" o:gfxdata="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" filled="f" strokecolor="#fab919 [3209]" strokeweight="1pt"/>
+                </v:group>
+              </v:group>
+            </w:pict>
+          </mc:Fallback>
+        </mc:AlternateContent>
+      </w:r>
+      <w:r>
+        <w:rPr>
+          <w:noProof/>
+          <w:lang w:eastAsia="sv-SE"/>
+        </w:rPr>
+        <mc:AlternateContent>
+          <mc:Choice Requires="wpg">
+            <w:drawing>
+              <wp:anchor distT="0" distB="0" distL="114300" distR="114300" simplePos="0" relativeHeight="251758592" behindDoc="0" locked="0" layoutInCell="1" allowOverlap="1" wp14:anchorId="43661A22" wp14:editId="57EFB2B8">
+                <wp:simplePos x="0" y="0"/>
+                <wp:positionH relativeFrom="column">
+                  <wp:posOffset>5737860</wp:posOffset>
+                </wp:positionH>
+                <wp:positionV relativeFrom="paragraph">
+                  <wp:posOffset>398145</wp:posOffset>
+                </wp:positionV>
+                <wp:extent cx="755650" cy="1758950"/>
+                <wp:effectExtent l="57150" t="0" r="25400" b="69850"/>
+                <wp:wrapNone/>
+                <wp:docPr id="35" name="Group 35"/>
+                <wp:cNvGraphicFramePr/>
+                <a:graphic xmlns:a="http://schemas.openxmlformats.org/drawingml/2006/main">
+                  <a:graphicData uri="http://schemas.microsoft.com/office/word/2010/wordprocessingGroup">
+                    <wpg:wgp>
+                      <wpg:cNvGrpSpPr/>
+                      <wpg:grpSpPr>
+                        <a:xfrm>
+                          <a:off x="0" y="0"/>
+                          <a:ext cx="755650" cy="1758950"/>
+                          <a:chOff x="0" y="0"/>
+                          <a:chExt cx="755650" cy="1758950"/>
+                        </a:xfrm>
+                      </wpg:grpSpPr>
+                      <wps:wsp>
+                        <wps:cNvPr id="23" name="Straight Arrow Connector 23"/>
+                        <wps:cNvCnPr/>
+                        <wps:spPr>
+                          <a:xfrm flipV="1">
+                            <a:off x="0" y="638175"/>
+                            <a:ext cx="400050" cy="1120775"/>
+                          </a:xfrm>
+                          <a:prstGeom prst="straightConnector1">
+                            <a:avLst/>
+                          </a:prstGeom>
+                          <a:ln w="6350">
+                            <a:solidFill>
+                              <a:schemeClr val="accent5"/>
+                            </a:solidFill>
+                            <a:headEnd type="arrow"/>
+                            <a:tailEnd type="none"/>
+                          </a:ln>
+                        </wps:spPr>
+                        <wps:style>
+                          <a:lnRef idx="1">
+                            <a:schemeClr val="accent1"/>
+                          </a:lnRef>
+                          <a:fillRef idx="0">
+                            <a:schemeClr val="accent1"/>
+                          </a:fillRef>
+                          <a:effectRef idx="0">
+                            <a:schemeClr val="accent1"/>
+                          </a:effectRef>
+                          <a:fontRef idx="minor">
+                            <a:schemeClr val="tx1"/>
+                          </a:fontRef>
+                        </wps:style>
+                        <wps:bodyPr/>
+                      </wps:wsp>
+                      <wps:wsp>
+                        <wps:cNvPr id="24" name="Rectangle 24"/>
+                        <wps:cNvSpPr/>
+                        <wps:spPr>
+                          <a:xfrm>
+                            <a:off x="285750" y="0"/>
+                            <a:ext cx="469900" cy="638175"/>
+                          </a:xfrm>
+                          <a:prstGeom prst="rect">
+                            <a:avLst/>
+                          </a:prstGeom>
+                          <a:noFill/>
+                          <a:ln w="6350">
+                            <a:solidFill>
+                              <a:schemeClr val="accent5"/>
+                            </a:solidFill>
+                          </a:ln>
+                        </wps:spPr>
+                        <wps:style>
+                          <a:lnRef idx="2">
+                            <a:schemeClr val="accent1">
+                              <a:shade val="50000"/>
+                            </a:schemeClr>
+                          </a:lnRef>
+                          <a:fillRef idx="1">
+                            <a:schemeClr val="accent1"/>
+                          </a:fillRef>
+                          <a:effectRef idx="0">
+                            <a:schemeClr val="accent1"/>
+                          </a:effectRef>
+                          <a:fontRef idx="minor">
+                            <a:schemeClr val="lt1"/>
+                          </a:fontRef>
+                        </wps:style>
+                        <wps:bodyPr rot="0" spcFirstLastPara="0" vertOverflow="overflow" horzOverflow="overflow" vert="horz" wrap="square" lIns="91440" tIns="45720" rIns="91440" bIns="45720" numCol="1" spcCol="0" rtlCol="0" fromWordArt="0" anchor="ctr" anchorCtr="0" forceAA="0" compatLnSpc="1">
+                          <a:prstTxWarp prst="textNoShape">
+                            <a:avLst/>
+                          </a:prstTxWarp>
+                          <a:noAutofit/>
+                        </wps:bodyPr>
+                      </wps:wsp>
+                    </wpg:wgp>
+                  </a:graphicData>
+                </a:graphic>
+              </wp:anchor>
+            </w:drawing>
+          </mc:Choice>
+          <mc:Fallback>
+            <w:pict>
+              <v:group w14:anchorId="0F7B97EB" id="Group 35" o:spid="_x0000_s1026" style="position:absolute;margin-left:451.8pt;margin-top:31.35pt;width:59.5pt;height:138.5pt;z-index:251758592" coordsize="7556,17589" o:gfxdata="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">
+                <v:shape id="Straight Arrow Connector 23" o:spid="_x0000_s1027" type="#_x0000_t32" style="position:absolute;top:6381;width:4000;height:11208;flip:y;visibility:visible;mso-wrap-style:square" o:connectortype="straight" o:gfxdata="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" strokecolor="#e4363e [3208]" strokeweight=".5pt">
+                  <v:stroke startarrow="open"/>
+                </v:shape>
+                <v:rect id="Rectangle 24" o:spid="_x0000_s1028" style="position:absolute;left:2857;width:4699;height:6381;visibility:visible;mso-wrap-style:square;v-text-anchor:middle" o:gfxdata="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" filled="f" strokecolor="#e4363e [3208]" strokeweight=".5pt"/>
+              </v:group>
+            </w:pict>
+          </mc:Fallback>
+        </mc:AlternateContent>
+      </w:r>
       <w:r>
         <w:rPr>
           <w:noProof/>
@@ -2101,18 +2524,18 @@
         <mc:AlternateContent>
           <mc:Choice Requires="wps">
             <w:drawing>
-              <wp:anchor distT="0" distB="0" distL="114300" distR="114300" simplePos="0" relativeHeight="251732992" behindDoc="0" locked="0" layoutInCell="1" allowOverlap="1" wp14:anchorId="67347687" wp14:editId="05E81733">
+              <wp:anchor distT="0" distB="0" distL="114300" distR="114300" simplePos="0" relativeHeight="251767808" behindDoc="0" locked="0" layoutInCell="1" allowOverlap="1" wp14:anchorId="4CC06377" wp14:editId="21A834A8">
                 <wp:simplePos x="0" y="0"/>
                 <wp:positionH relativeFrom="margin">
-                  <wp:posOffset>4090035</wp:posOffset>
+                  <wp:posOffset>4372610</wp:posOffset>
                 </wp:positionH>
                 <wp:positionV relativeFrom="paragraph">
-                  <wp:posOffset>3734435</wp:posOffset>
+                  <wp:posOffset>2684145</wp:posOffset>
                 </wp:positionV>
                 <wp:extent cx="1289050" cy="546100"/>
                 <wp:effectExtent l="0" t="0" r="6350" b="6350"/>
                 <wp:wrapNone/>
-                <wp:docPr id="259" name="Text Box 2"/>
+                <wp:docPr id="33" name="Text Box 2"/>
                 <wp:cNvGraphicFramePr>
                   <a:graphicFrameLocks xmlns:a="http://schemas.openxmlformats.org/drawingml/2006/main"/>
                 </wp:cNvGraphicFramePr>
@@ -2182,9 +2605,9 @@
               </wp:anchor>
             </w:drawing>
           </mc:Choice>
-          <mc:Fallback xmlns:cx1="http://schemas.microsoft.com/office/drawing/2015/9/8/chartex">
+          <mc:Fallback>
             <w:pict>
-              <v:shape w14:anchorId="67347687" id="_x0000_s1029" type="#_x0000_t202" style="position:absolute;margin-left:322.05pt;margin-top:294.05pt;width:101.5pt;height:43pt;z-index:251732992;visibility:visible;mso-wrap-style:square;mso-width-percent:0;mso-height-percent:0;mso-wrap-distance-left:9pt;mso-wrap-distance-top:0;mso-wrap-distance-right:9pt;mso-wrap-distance-bottom:0;mso-position-horizontal:absolute;mso-position-horizontal-relative:margin;mso-position-vertical:absolute;mso-position-vertical-relative:text;mso-width-percent:0;mso-height-percent:0;mso-width-relative:margin;mso-height-relative:margin;v-text-anchor:top" o:gfxdata="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" fillcolor="#f7dcea [663]" stroked="f">
+              <v:shape w14:anchorId="4CC06377" id="_x0000_s1035" type="#_x0000_t202" style="position:absolute;margin-left:344.3pt;margin-top:211.35pt;width:101.5pt;height:43pt;z-index:251767808;visibility:visible;mso-wrap-style:square;mso-width-percent:0;mso-height-percent:0;mso-wrap-distance-left:9pt;mso-wrap-distance-top:0;mso-wrap-distance-right:9pt;mso-wrap-distance-bottom:0;mso-position-horizontal:absolute;mso-position-horizontal-relative:margin;mso-position-vertical:absolute;mso-position-vertical-relative:text;mso-width-percent:0;mso-height-percent:0;mso-width-relative:margin;mso-height-relative:margin;v-text-anchor:top" o:gfxdata="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" fillcolor="#f7dcea [663]" stroked="f">
                 <v:textbox inset="3mm,0,1mm,0">
                   <w:txbxContent>
                     <w:p>
@@ -2224,18 +2647,18 @@
         <mc:AlternateContent>
           <mc:Choice Requires="wps">
             <w:drawing>
-              <wp:anchor distT="0" distB="0" distL="114300" distR="114300" simplePos="0" relativeHeight="251724800" behindDoc="0" locked="0" layoutInCell="1" allowOverlap="1" wp14:anchorId="52070225" wp14:editId="33CEB660">
+              <wp:anchor distT="0" distB="0" distL="114300" distR="114300" simplePos="0" relativeHeight="251765760" behindDoc="0" locked="0" layoutInCell="1" allowOverlap="1" wp14:anchorId="4C048CB9" wp14:editId="750F7E5E">
                 <wp:simplePos x="0" y="0"/>
                 <wp:positionH relativeFrom="margin">
-                  <wp:posOffset>2210435</wp:posOffset>
+                  <wp:posOffset>2385060</wp:posOffset>
                 </wp:positionH>
                 <wp:positionV relativeFrom="paragraph">
-                  <wp:posOffset>3705225</wp:posOffset>
+                  <wp:posOffset>2684145</wp:posOffset>
                 </wp:positionV>
                 <wp:extent cx="1352550" cy="565150"/>
                 <wp:effectExtent l="0" t="0" r="0" b="6350"/>
                 <wp:wrapNone/>
-                <wp:docPr id="62" name="Text Box 2"/>
+                <wp:docPr id="32" name="Text Box 2"/>
                 <wp:cNvGraphicFramePr>
                   <a:graphicFrameLocks xmlns:a="http://schemas.openxmlformats.org/drawingml/2006/main"/>
                 </wp:cNvGraphicFramePr>
@@ -2311,9 +2734,9 @@
               </wp:anchor>
             </w:drawing>
           </mc:Choice>
-          <mc:Fallback xmlns:cx1="http://schemas.microsoft.com/office/drawing/2015/9/8/chartex">
+          <mc:Fallback>
             <w:pict>
-              <v:shape w14:anchorId="52070225" id="_x0000_s1030" type="#_x0000_t202" style="position:absolute;margin-left:174.05pt;margin-top:291.75pt;width:106.5pt;height:44.5pt;z-index:251724800;visibility:visible;mso-wrap-style:square;mso-width-percent:0;mso-height-percent:0;mso-wrap-distance-left:9pt;mso-wrap-distance-top:0;mso-wrap-distance-right:9pt;mso-wrap-distance-bottom:0;mso-position-horizontal:absolute;mso-position-horizontal-relative:margin;mso-position-vertical:absolute;mso-position-vertical-relative:text;mso-width-percent:0;mso-height-percent:0;mso-width-relative:margin;mso-height-relative:margin;v-text-anchor:top" o:gfxdata="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" fillcolor="#f7dcea [663]" stroked="f">
+              <v:shape w14:anchorId="4C048CB9" id="_x0000_s1036" type="#_x0000_t202" style="position:absolute;margin-left:187.8pt;margin-top:211.35pt;width:106.5pt;height:44.5pt;z-index:251765760;visibility:visible;mso-wrap-style:square;mso-width-percent:0;mso-height-percent:0;mso-wrap-distance-left:9pt;mso-wrap-distance-top:0;mso-wrap-distance-right:9pt;mso-wrap-distance-bottom:0;mso-position-horizontal:absolute;mso-position-horizontal-relative:margin;mso-position-vertical:absolute;mso-position-vertical-relative:text;mso-width-percent:0;mso-height-percent:0;mso-width-relative:margin;mso-height-relative:margin;v-text-anchor:top" o:gfxdata="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" fillcolor="#f7dcea [663]" stroked="f">
                 <v:textbox inset="2mm,0,2mm,0">
                   <w:txbxContent>
                     <w:p>
@@ -2355,546 +2778,11 @@
           <w:noProof/>
           <w:lang w:eastAsia="sv-SE"/>
         </w:rPr>
-        <mc:AlternateContent>
-          <mc:Choice Requires="wps">
-            <w:drawing>
-              <wp:anchor distT="0" distB="0" distL="114300" distR="114300" simplePos="0" relativeHeight="251740160" behindDoc="0" locked="0" layoutInCell="1" allowOverlap="1" wp14:anchorId="35E90FCC" wp14:editId="1C375938">
-                <wp:simplePos x="0" y="0"/>
-                <wp:positionH relativeFrom="column">
-                  <wp:posOffset>4258310</wp:posOffset>
-                </wp:positionH>
-                <wp:positionV relativeFrom="paragraph">
-                  <wp:posOffset>1674495</wp:posOffset>
-                </wp:positionV>
-                <wp:extent cx="1219200" cy="711200"/>
-                <wp:effectExtent l="0" t="0" r="0" b="0"/>
-                <wp:wrapNone/>
-                <wp:docPr id="264" name="Text Box 2"/>
-                <wp:cNvGraphicFramePr>
-                  <a:graphicFrameLocks xmlns:a="http://schemas.openxmlformats.org/drawingml/2006/main"/>
-                </wp:cNvGraphicFramePr>
-                <a:graphic xmlns:a="http://schemas.openxmlformats.org/drawingml/2006/main">
-                  <a:graphicData uri="http://schemas.microsoft.com/office/word/2010/wordprocessingShape">
-                    <wps:wsp>
-                      <wps:cNvSpPr txBox="1">
-                        <a:spLocks noChangeArrowheads="1"/>
-                      </wps:cNvSpPr>
-                      <wps:spPr bwMode="auto">
-                        <a:xfrm>
-                          <a:off x="0" y="0"/>
-                          <a:ext cx="1219200" cy="711200"/>
-                        </a:xfrm>
-                        <a:prstGeom prst="rect">
-                          <a:avLst/>
-                        </a:prstGeom>
-                        <a:solidFill>
-                          <a:schemeClr val="accent6"/>
-                        </a:solidFill>
-                        <a:ln w="6350">
-                          <a:noFill/>
-                          <a:miter lim="800000"/>
-                          <a:headEnd/>
-                          <a:tailEnd/>
-                        </a:ln>
-                      </wps:spPr>
-                      <wps:txbx>
-                        <w:txbxContent>
-                          <w:p>
-                            <w:pPr>
-                              <w:rPr>
-                                <w:rFonts w:asciiTheme="majorHAnsi" w:hAnsiTheme="majorHAnsi" w:cstheme="majorHAnsi"/>
-                                <w:sz w:val="14"/>
-                                <w:szCs w:val="16"/>
-                                <w:lang w:val="en-US"/>
-                              </w:rPr>
-                            </w:pPr>
-                            <w:r>
-                              <w:rPr>
-                                <w:rFonts w:asciiTheme="majorHAnsi" w:hAnsiTheme="majorHAnsi" w:cstheme="majorHAnsi"/>
-                                <w:sz w:val="14"/>
-                                <w:szCs w:val="16"/>
-                                <w:lang w:val="en-US"/>
-                              </w:rPr>
-                              <w:t xml:space="preserve">The world average </w:t>
-                            </w:r>
-                            <w:proofErr w:type="spellStart"/>
-                            <w:r>
-                              <w:rPr>
-                                <w:rFonts w:asciiTheme="majorHAnsi" w:hAnsiTheme="majorHAnsi" w:cstheme="majorHAnsi"/>
-                                <w:sz w:val="14"/>
-                                <w:szCs w:val="16"/>
-                                <w:lang w:val="en-US"/>
-                              </w:rPr>
-                              <w:t>Cf</w:t>
-                            </w:r>
-                            <w:proofErr w:type="spellEnd"/>
-                            <w:r>
-                              <w:rPr>
-                                <w:rFonts w:asciiTheme="majorHAnsi" w:hAnsiTheme="majorHAnsi" w:cstheme="majorHAnsi"/>
-                                <w:sz w:val="14"/>
-                                <w:szCs w:val="16"/>
-                                <w:lang w:val="en-US"/>
-                              </w:rPr>
-                              <w:t xml:space="preserve"> is 1.00 by definition, hence a value of 1.14 means that the publications have been cited 14 percent above world average. </w:t>
-                            </w:r>
-                          </w:p>
-                        </w:txbxContent>
-                      </wps:txbx>
-                      <wps:bodyPr rot="0" vert="horz" wrap="square" lIns="91440" tIns="45720" rIns="91440" bIns="45720" anchor="t" anchorCtr="0">
-                        <a:noAutofit/>
-                      </wps:bodyPr>
-                    </wps:wsp>
-                  </a:graphicData>
-                </a:graphic>
-                <wp14:sizeRelH relativeFrom="margin">
-                  <wp14:pctWidth>0</wp14:pctWidth>
-                </wp14:sizeRelH>
-                <wp14:sizeRelV relativeFrom="margin">
-                  <wp14:pctHeight>0</wp14:pctHeight>
-                </wp14:sizeRelV>
-              </wp:anchor>
-            </w:drawing>
-          </mc:Choice>
-          <mc:Fallback xmlns:cx1="http://schemas.microsoft.com/office/drawing/2015/9/8/chartex">
-            <w:pict>
-              <v:shape w14:anchorId="35E90FCC" id="_x0000_s1031" type="#_x0000_t202" style="position:absolute;margin-left:335.3pt;margin-top:131.85pt;width:96pt;height:56pt;z-index:251740160;visibility:visible;mso-wrap-style:square;mso-width-percent:0;mso-height-percent:0;mso-wrap-distance-left:9pt;mso-wrap-distance-top:0;mso-wrap-distance-right:9pt;mso-wrap-distance-bottom:0;mso-position-horizontal:absolute;mso-position-horizontal-relative:text;mso-position-vertical:absolute;mso-position-vertical-relative:text;mso-width-percent:0;mso-height-percent:0;mso-width-relative:margin;mso-height-relative:margin;v-text-anchor:top" o:gfxdata="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" fillcolor="#fab919 [3209]" stroked="f" strokeweight=".5pt">
-                <v:textbox>
-                  <w:txbxContent>
-                    <w:p>
-                      <w:pPr>
-                        <w:rPr>
-                          <w:rFonts w:asciiTheme="majorHAnsi" w:hAnsiTheme="majorHAnsi" w:cstheme="majorHAnsi"/>
-                          <w:sz w:val="14"/>
-                          <w:szCs w:val="16"/>
-                          <w:lang w:val="en-US"/>
-                        </w:rPr>
-                      </w:pPr>
-                      <w:r>
-                        <w:rPr>
-                          <w:rFonts w:asciiTheme="majorHAnsi" w:hAnsiTheme="majorHAnsi" w:cstheme="majorHAnsi"/>
-                          <w:sz w:val="14"/>
-                          <w:szCs w:val="16"/>
-                          <w:lang w:val="en-US"/>
-                        </w:rPr>
-                        <w:t xml:space="preserve">The world average Cf is 1.00 by definition, hence a value of 1.14 means that the publications have been cited 14 percent above world average. </w:t>
-                      </w:r>
-                    </w:p>
-                  </w:txbxContent>
-                </v:textbox>
-              </v:shape>
-            </w:pict>
-          </mc:Fallback>
-        </mc:AlternateContent>
-      </w:r>
-      <w:r>
-        <w:rPr>
-          <w:noProof/>
-          <w:lang w:eastAsia="sv-SE"/>
-        </w:rPr>
-        <mc:AlternateContent>
-          <mc:Choice Requires="wps">
-            <w:drawing>
-              <wp:anchor distT="0" distB="0" distL="114300" distR="114300" simplePos="0" relativeHeight="251741184" behindDoc="0" locked="0" layoutInCell="1" allowOverlap="1" wp14:anchorId="01EBA4B3" wp14:editId="126672BE">
-                <wp:simplePos x="0" y="0"/>
-                <wp:positionH relativeFrom="column">
-                  <wp:posOffset>4712335</wp:posOffset>
-                </wp:positionH>
-                <wp:positionV relativeFrom="paragraph">
-                  <wp:posOffset>1412875</wp:posOffset>
-                </wp:positionV>
-                <wp:extent cx="311150" cy="215900"/>
-                <wp:effectExtent l="0" t="0" r="12700" b="12700"/>
-                <wp:wrapNone/>
-                <wp:docPr id="265" name="Oval 265"/>
-                <wp:cNvGraphicFramePr/>
-                <a:graphic xmlns:a="http://schemas.openxmlformats.org/drawingml/2006/main">
-                  <a:graphicData uri="http://schemas.microsoft.com/office/word/2010/wordprocessingShape">
-                    <wps:wsp>
-                      <wps:cNvSpPr/>
-                      <wps:spPr>
-                        <a:xfrm>
-                          <a:off x="0" y="0"/>
-                          <a:ext cx="311150" cy="215900"/>
-                        </a:xfrm>
-                        <a:prstGeom prst="ellipse">
-                          <a:avLst/>
-                        </a:prstGeom>
-                        <a:noFill/>
-                        <a:ln w="12700">
-                          <a:solidFill>
-                            <a:schemeClr val="accent6"/>
-                          </a:solidFill>
-                        </a:ln>
-                      </wps:spPr>
-                      <wps:style>
-                        <a:lnRef idx="2">
-                          <a:schemeClr val="accent4"/>
-                        </a:lnRef>
-                        <a:fillRef idx="1">
-                          <a:schemeClr val="lt1"/>
-                        </a:fillRef>
-                        <a:effectRef idx="0">
-                          <a:schemeClr val="accent4"/>
-                        </a:effectRef>
-                        <a:fontRef idx="minor">
-                          <a:schemeClr val="dk1"/>
-                        </a:fontRef>
-                      </wps:style>
-                      <wps:bodyPr rot="0" spcFirstLastPara="0" vertOverflow="overflow" horzOverflow="overflow" vert="horz" wrap="square" lIns="91440" tIns="45720" rIns="91440" bIns="45720" numCol="1" spcCol="0" rtlCol="0" fromWordArt="0" anchor="ctr" anchorCtr="0" forceAA="0" compatLnSpc="1">
-                        <a:prstTxWarp prst="textNoShape">
-                          <a:avLst/>
-                        </a:prstTxWarp>
-                        <a:noAutofit/>
-                      </wps:bodyPr>
-                    </wps:wsp>
-                  </a:graphicData>
-                </a:graphic>
-                <wp14:sizeRelH relativeFrom="margin">
-                  <wp14:pctWidth>0</wp14:pctWidth>
-                </wp14:sizeRelH>
-                <wp14:sizeRelV relativeFrom="margin">
-                  <wp14:pctHeight>0</wp14:pctHeight>
-                </wp14:sizeRelV>
-              </wp:anchor>
-            </w:drawing>
-          </mc:Choice>
-          <mc:Fallback xmlns:cx1="http://schemas.microsoft.com/office/drawing/2015/9/8/chartex">
-            <w:pict>
-              <v:oval w14:anchorId="7EF2587C" id="Oval 265" o:spid="_x0000_s1026" style="position:absolute;margin-left:371.05pt;margin-top:111.25pt;width:24.5pt;height:17pt;z-index:251741184;visibility:visible;mso-wrap-style:square;mso-width-percent:0;mso-height-percent:0;mso-wrap-distance-left:9pt;mso-wrap-distance-top:0;mso-wrap-distance-right:9pt;mso-wrap-distance-bottom:0;mso-position-horizontal:absolute;mso-position-horizontal-relative:text;mso-position-vertical:absolute;mso-position-vertical-relative:text;mso-width-percent:0;mso-height-percent:0;mso-width-relative:margin;mso-height-relative:margin;v-text-anchor:middle" o:gfxdata="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" filled="f" strokecolor="#fab919 [3209]" strokeweight="1pt"/>
-            </w:pict>
-          </mc:Fallback>
-        </mc:AlternateContent>
-      </w:r>
-      <w:r>
-        <w:rPr>
-          <w:rFonts w:eastAsia="Times New Roman"/>
-          <w:noProof/>
-          <w:lang w:eastAsia="sv-SE"/>
-        </w:rPr>
-        <mc:AlternateContent>
-          <mc:Choice Requires="wps">
-            <w:drawing>
-              <wp:anchor distT="0" distB="0" distL="114300" distR="114300" simplePos="0" relativeHeight="251720704" behindDoc="0" locked="0" layoutInCell="1" allowOverlap="1" wp14:anchorId="63FAAFAA" wp14:editId="7F4C9BBE">
-                <wp:simplePos x="0" y="0"/>
-                <wp:positionH relativeFrom="column">
-                  <wp:posOffset>4613910</wp:posOffset>
-                </wp:positionH>
-                <wp:positionV relativeFrom="paragraph">
-                  <wp:posOffset>633095</wp:posOffset>
-                </wp:positionV>
-                <wp:extent cx="381000" cy="768350"/>
-                <wp:effectExtent l="0" t="0" r="19050" b="12700"/>
-                <wp:wrapNone/>
-                <wp:docPr id="60" name="Rectangle 60"/>
-                <wp:cNvGraphicFramePr/>
-                <a:graphic xmlns:a="http://schemas.openxmlformats.org/drawingml/2006/main">
-                  <a:graphicData uri="http://schemas.microsoft.com/office/word/2010/wordprocessingShape">
-                    <wps:wsp>
-                      <wps:cNvSpPr/>
-                      <wps:spPr>
-                        <a:xfrm>
-                          <a:off x="0" y="0"/>
-                          <a:ext cx="381000" cy="768350"/>
-                        </a:xfrm>
-                        <a:prstGeom prst="rect">
-                          <a:avLst/>
-                        </a:prstGeom>
-                        <a:noFill/>
-                        <a:ln w="6350">
-                          <a:solidFill>
-                            <a:schemeClr val="accent2"/>
-                          </a:solidFill>
-                        </a:ln>
-                      </wps:spPr>
-                      <wps:style>
-                        <a:lnRef idx="2">
-                          <a:schemeClr val="accent1">
-                            <a:shade val="50000"/>
-                          </a:schemeClr>
-                        </a:lnRef>
-                        <a:fillRef idx="1">
-                          <a:schemeClr val="accent1"/>
-                        </a:fillRef>
-                        <a:effectRef idx="0">
-                          <a:schemeClr val="accent1"/>
-                        </a:effectRef>
-                        <a:fontRef idx="minor">
-                          <a:schemeClr val="lt1"/>
-                        </a:fontRef>
-                      </wps:style>
-                      <wps:bodyPr rot="0" spcFirstLastPara="0" vertOverflow="overflow" horzOverflow="overflow" vert="horz" wrap="square" lIns="91440" tIns="45720" rIns="91440" bIns="45720" numCol="1" spcCol="0" rtlCol="0" fromWordArt="0" anchor="ctr" anchorCtr="0" forceAA="0" compatLnSpc="1">
-                        <a:prstTxWarp prst="textNoShape">
-                          <a:avLst/>
-                        </a:prstTxWarp>
-                        <a:noAutofit/>
-                      </wps:bodyPr>
-                    </wps:wsp>
-                  </a:graphicData>
-                </a:graphic>
-                <wp14:sizeRelH relativeFrom="margin">
-                  <wp14:pctWidth>0</wp14:pctWidth>
-                </wp14:sizeRelH>
-                <wp14:sizeRelV relativeFrom="margin">
-                  <wp14:pctHeight>0</wp14:pctHeight>
-                </wp14:sizeRelV>
-              </wp:anchor>
-            </w:drawing>
-          </mc:Choice>
-          <mc:Fallback xmlns:cx1="http://schemas.microsoft.com/office/drawing/2015/9/8/chartex">
-            <w:pict>
-              <v:rect w14:anchorId="495FAF88" id="Rectangle 60" o:spid="_x0000_s1026" style="position:absolute;margin-left:363.3pt;margin-top:49.85pt;width:30pt;height:60.5pt;z-index:251720704;visibility:visible;mso-wrap-style:square;mso-width-percent:0;mso-height-percent:0;mso-wrap-distance-left:9pt;mso-wrap-distance-top:0;mso-wrap-distance-right:9pt;mso-wrap-distance-bottom:0;mso-position-horizontal:absolute;mso-position-horizontal-relative:text;mso-position-vertical:absolute;mso-position-vertical-relative:text;mso-width-percent:0;mso-height-percent:0;mso-width-relative:margin;mso-height-relative:margin;v-text-anchor:middle" o:gfxdata="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" filled="f" strokecolor="#24a0d8 [3205]" strokeweight=".5pt"/>
-            </w:pict>
-          </mc:Fallback>
-        </mc:AlternateContent>
-      </w:r>
-      <w:r>
-        <w:rPr>
-          <w:rFonts w:eastAsia="Times New Roman"/>
-          <w:noProof/>
-          <w:lang w:eastAsia="sv-SE"/>
-        </w:rPr>
-        <mc:AlternateContent>
-          <mc:Choice Requires="wps">
-            <w:drawing>
-              <wp:anchor distT="0" distB="0" distL="114300" distR="114300" simplePos="0" relativeHeight="251722752" behindDoc="0" locked="0" layoutInCell="1" allowOverlap="1" wp14:anchorId="3F56BE0E" wp14:editId="38FFB51F">
-                <wp:simplePos x="0" y="0"/>
-                <wp:positionH relativeFrom="column">
-                  <wp:posOffset>5934710</wp:posOffset>
-                </wp:positionH>
-                <wp:positionV relativeFrom="paragraph">
-                  <wp:posOffset>633095</wp:posOffset>
-                </wp:positionV>
-                <wp:extent cx="469900" cy="762000"/>
-                <wp:effectExtent l="0" t="0" r="25400" b="19050"/>
-                <wp:wrapNone/>
-                <wp:docPr id="61" name="Rectangle 61"/>
-                <wp:cNvGraphicFramePr/>
-                <a:graphic xmlns:a="http://schemas.openxmlformats.org/drawingml/2006/main">
-                  <a:graphicData uri="http://schemas.microsoft.com/office/word/2010/wordprocessingShape">
-                    <wps:wsp>
-                      <wps:cNvSpPr/>
-                      <wps:spPr>
-                        <a:xfrm>
-                          <a:off x="0" y="0"/>
-                          <a:ext cx="469900" cy="762000"/>
-                        </a:xfrm>
-                        <a:prstGeom prst="rect">
-                          <a:avLst/>
-                        </a:prstGeom>
-                        <a:noFill/>
-                        <a:ln w="6350">
-                          <a:solidFill>
-                            <a:schemeClr val="accent5"/>
-                          </a:solidFill>
-                        </a:ln>
-                      </wps:spPr>
-                      <wps:style>
-                        <a:lnRef idx="2">
-                          <a:schemeClr val="accent1">
-                            <a:shade val="50000"/>
-                          </a:schemeClr>
-                        </a:lnRef>
-                        <a:fillRef idx="1">
-                          <a:schemeClr val="accent1"/>
-                        </a:fillRef>
-                        <a:effectRef idx="0">
-                          <a:schemeClr val="accent1"/>
-                        </a:effectRef>
-                        <a:fontRef idx="minor">
-                          <a:schemeClr val="lt1"/>
-                        </a:fontRef>
-                      </wps:style>
-                      <wps:bodyPr rot="0" spcFirstLastPara="0" vertOverflow="overflow" horzOverflow="overflow" vert="horz" wrap="square" lIns="91440" tIns="45720" rIns="91440" bIns="45720" numCol="1" spcCol="0" rtlCol="0" fromWordArt="0" anchor="ctr" anchorCtr="0" forceAA="0" compatLnSpc="1">
-                        <a:prstTxWarp prst="textNoShape">
-                          <a:avLst/>
-                        </a:prstTxWarp>
-                        <a:noAutofit/>
-                      </wps:bodyPr>
-                    </wps:wsp>
-                  </a:graphicData>
-                </a:graphic>
-                <wp14:sizeRelH relativeFrom="margin">
-                  <wp14:pctWidth>0</wp14:pctWidth>
-                </wp14:sizeRelH>
-                <wp14:sizeRelV relativeFrom="margin">
-                  <wp14:pctHeight>0</wp14:pctHeight>
-                </wp14:sizeRelV>
-              </wp:anchor>
-            </w:drawing>
-          </mc:Choice>
-          <mc:Fallback xmlns:cx1="http://schemas.microsoft.com/office/drawing/2015/9/8/chartex">
-            <w:pict>
-              <v:rect w14:anchorId="0B12020F" id="Rectangle 61" o:spid="_x0000_s1026" style="position:absolute;margin-left:467.3pt;margin-top:49.85pt;width:37pt;height:60pt;z-index:251722752;visibility:visible;mso-wrap-style:square;mso-width-percent:0;mso-height-percent:0;mso-wrap-distance-left:9pt;mso-wrap-distance-top:0;mso-wrap-distance-right:9pt;mso-wrap-distance-bottom:0;mso-position-horizontal:absolute;mso-position-horizontal-relative:text;mso-position-vertical:absolute;mso-position-vertical-relative:text;mso-width-percent:0;mso-height-percent:0;mso-width-relative:margin;mso-height-relative:margin;v-text-anchor:middle" o:gfxdata="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" filled="f" strokecolor="#e4363e [3208]" strokeweight=".5pt"/>
-            </w:pict>
-          </mc:Fallback>
-        </mc:AlternateContent>
-      </w:r>
-      <w:r>
-        <w:rPr>
-          <w:rFonts w:eastAsia="Times New Roman"/>
-          <w:noProof/>
-          <w:lang w:eastAsia="sv-SE"/>
-        </w:rPr>
-        <mc:AlternateContent>
-          <mc:Choice Requires="wps">
-            <w:drawing>
-              <wp:anchor distT="0" distB="0" distL="114300" distR="114300" simplePos="0" relativeHeight="251719680" behindDoc="0" locked="0" layoutInCell="1" allowOverlap="1" wp14:anchorId="7D6C8847" wp14:editId="44D42BB8">
-                <wp:simplePos x="0" y="0"/>
-                <wp:positionH relativeFrom="column">
-                  <wp:posOffset>5648960</wp:posOffset>
-                </wp:positionH>
-                <wp:positionV relativeFrom="paragraph">
-                  <wp:posOffset>1401445</wp:posOffset>
-                </wp:positionV>
-                <wp:extent cx="368300" cy="1701800"/>
-                <wp:effectExtent l="76200" t="0" r="31750" b="50800"/>
-                <wp:wrapNone/>
-                <wp:docPr id="59" name="Straight Arrow Connector 59"/>
-                <wp:cNvGraphicFramePr/>
-                <a:graphic xmlns:a="http://schemas.openxmlformats.org/drawingml/2006/main">
-                  <a:graphicData uri="http://schemas.microsoft.com/office/word/2010/wordprocessingShape">
-                    <wps:wsp>
-                      <wps:cNvCnPr/>
-                      <wps:spPr>
-                        <a:xfrm flipV="1">
-                          <a:off x="0" y="0"/>
-                          <a:ext cx="368300" cy="1701800"/>
-                        </a:xfrm>
-                        <a:prstGeom prst="straightConnector1">
-                          <a:avLst/>
-                        </a:prstGeom>
-                        <a:ln w="6350">
-                          <a:solidFill>
-                            <a:schemeClr val="accent5"/>
-                          </a:solidFill>
-                          <a:headEnd type="arrow"/>
-                          <a:tailEnd type="none"/>
-                        </a:ln>
-                      </wps:spPr>
-                      <wps:style>
-                        <a:lnRef idx="1">
-                          <a:schemeClr val="accent1"/>
-                        </a:lnRef>
-                        <a:fillRef idx="0">
-                          <a:schemeClr val="accent1"/>
-                        </a:fillRef>
-                        <a:effectRef idx="0">
-                          <a:schemeClr val="accent1"/>
-                        </a:effectRef>
-                        <a:fontRef idx="minor">
-                          <a:schemeClr val="tx1"/>
-                        </a:fontRef>
-                      </wps:style>
-                      <wps:bodyPr/>
-                    </wps:wsp>
-                  </a:graphicData>
-                </a:graphic>
-                <wp14:sizeRelH relativeFrom="margin">
-                  <wp14:pctWidth>0</wp14:pctWidth>
-                </wp14:sizeRelH>
-                <wp14:sizeRelV relativeFrom="margin">
-                  <wp14:pctHeight>0</wp14:pctHeight>
-                </wp14:sizeRelV>
-              </wp:anchor>
-            </w:drawing>
-          </mc:Choice>
-          <mc:Fallback xmlns:cx1="http://schemas.microsoft.com/office/drawing/2015/9/8/chartex">
-            <w:pict>
-              <v:shape w14:anchorId="7DEC6E77" id="Straight Arrow Connector 59" o:spid="_x0000_s1026" type="#_x0000_t32" style="position:absolute;margin-left:444.8pt;margin-top:110.35pt;width:29pt;height:134pt;flip:y;z-index:251719680;visibility:visible;mso-wrap-style:square;mso-width-percent:0;mso-height-percent:0;mso-wrap-distance-left:9pt;mso-wrap-distance-top:0;mso-wrap-distance-right:9pt;mso-wrap-distance-bottom:0;mso-position-horizontal:absolute;mso-position-horizontal-relative:text;mso-position-vertical:absolute;mso-position-vertical-relative:text;mso-width-percent:0;mso-height-percent:0;mso-width-relative:margin;mso-height-relative:margin" o:gfxdata="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" strokecolor="#e4363e [3208]" strokeweight=".5pt">
-                <v:stroke startarrow="open"/>
-              </v:shape>
-            </w:pict>
-          </mc:Fallback>
-        </mc:AlternateContent>
-      </w:r>
-      <w:r>
-        <w:rPr>
-          <w:rFonts w:eastAsia="Times New Roman"/>
-          <w:noProof/>
-          <w:lang w:eastAsia="sv-SE"/>
-        </w:rPr>
-        <mc:AlternateContent>
-          <mc:Choice Requires="wps">
-            <w:drawing>
-              <wp:anchor distT="0" distB="0" distL="114300" distR="114300" simplePos="0" relativeHeight="251717632" behindDoc="0" locked="0" layoutInCell="1" allowOverlap="1" wp14:anchorId="6AD6E59F" wp14:editId="1A9E1A4C">
-                <wp:simplePos x="0" y="0"/>
-                <wp:positionH relativeFrom="column">
-                  <wp:posOffset>2645410</wp:posOffset>
-                </wp:positionH>
-                <wp:positionV relativeFrom="paragraph">
-                  <wp:posOffset>1395095</wp:posOffset>
-                </wp:positionV>
-                <wp:extent cx="1968500" cy="1695450"/>
-                <wp:effectExtent l="38100" t="0" r="31750" b="57150"/>
-                <wp:wrapNone/>
-                <wp:docPr id="58" name="Straight Arrow Connector 58"/>
-                <wp:cNvGraphicFramePr/>
-                <a:graphic xmlns:a="http://schemas.openxmlformats.org/drawingml/2006/main">
-                  <a:graphicData uri="http://schemas.microsoft.com/office/word/2010/wordprocessingShape">
-                    <wps:wsp>
-                      <wps:cNvCnPr/>
-                      <wps:spPr>
-                        <a:xfrm flipV="1">
-                          <a:off x="0" y="0"/>
-                          <a:ext cx="1968500" cy="1695450"/>
-                        </a:xfrm>
-                        <a:prstGeom prst="straightConnector1">
-                          <a:avLst/>
-                        </a:prstGeom>
-                        <a:ln w="6350">
-                          <a:solidFill>
-                            <a:schemeClr val="accent2"/>
-                          </a:solidFill>
-                          <a:headEnd type="arrow"/>
-                          <a:tailEnd type="none"/>
-                        </a:ln>
-                      </wps:spPr>
-                      <wps:style>
-                        <a:lnRef idx="1">
-                          <a:schemeClr val="accent1"/>
-                        </a:lnRef>
-                        <a:fillRef idx="0">
-                          <a:schemeClr val="accent1"/>
-                        </a:fillRef>
-                        <a:effectRef idx="0">
-                          <a:schemeClr val="accent1"/>
-                        </a:effectRef>
-                        <a:fontRef idx="minor">
-                          <a:schemeClr val="tx1"/>
-                        </a:fontRef>
-                      </wps:style>
-                      <wps:bodyPr/>
-                    </wps:wsp>
-                  </a:graphicData>
-                </a:graphic>
-                <wp14:sizeRelH relativeFrom="margin">
-                  <wp14:pctWidth>0</wp14:pctWidth>
-                </wp14:sizeRelH>
-                <wp14:sizeRelV relativeFrom="margin">
-                  <wp14:pctHeight>0</wp14:pctHeight>
-                </wp14:sizeRelV>
-              </wp:anchor>
-            </w:drawing>
-          </mc:Choice>
-          <mc:Fallback xmlns:cx1="http://schemas.microsoft.com/office/drawing/2015/9/8/chartex">
-            <w:pict>
-              <v:shape w14:anchorId="7D69DB39" id="Straight Arrow Connector 58" o:spid="_x0000_s1026" type="#_x0000_t32" style="position:absolute;margin-left:208.3pt;margin-top:109.85pt;width:155pt;height:133.5pt;flip:y;z-index:251717632;visibility:visible;mso-wrap-style:square;mso-width-percent:0;mso-height-percent:0;mso-wrap-distance-left:9pt;mso-wrap-distance-top:0;mso-wrap-distance-right:9pt;mso-wrap-distance-bottom:0;mso-position-horizontal:absolute;mso-position-horizontal-relative:text;mso-position-vertical:absolute;mso-position-vertical-relative:text;mso-width-percent:0;mso-height-percent:0;mso-width-relative:margin;mso-height-relative:margin" o:gfxdata="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" strokecolor="#24a0d8 [3205]" strokeweight=".5pt">
-                <v:stroke startarrow="open"/>
-              </v:shape>
-            </w:pict>
-          </mc:Fallback>
-        </mc:AlternateContent>
-      </w:r>
-      <w:r>
-        <w:rPr>
-          <w:noProof/>
-          <w:lang w:eastAsia="sv-SE"/>
-        </w:rPr>
         <w:drawing>
-          <wp:inline distT="0" distB="0" distL="0" distR="0" wp14:anchorId="60CE9150" wp14:editId="3E639107">
-            <wp:extent cx="6463030" cy="4615815"/>
+          <wp:inline distT="0" distB="0" distL="0" distR="0" wp14:anchorId="4F0AEC23" wp14:editId="6E6FC5F2">
+            <wp:extent cx="6463030" cy="3285490"/>
             <wp:effectExtent l="0" t="0" r="0" b="0"/>
-            <wp:docPr id="12" name="Picture 12"/>
+            <wp:docPr id="34" name="Picture 34"/>
             <wp:cNvGraphicFramePr>
               <a:graphicFrameLocks xmlns:a="http://schemas.openxmlformats.org/drawingml/2006/main" noChangeAspect="1"/>
             </wp:cNvGraphicFramePr>
@@ -2902,11 +2790,17 @@
               <a:graphicData uri="http://schemas.openxmlformats.org/drawingml/2006/picture">
                 <pic:pic xmlns:pic="http://schemas.openxmlformats.org/drawingml/2006/picture">
                   <pic:nvPicPr>
-                    <pic:cNvPr id="1" name=""/>
+                    <pic:cNvPr id="34" name="abm_cf_tab_2019data.png"/>
                     <pic:cNvPicPr/>
                   </pic:nvPicPr>
                   <pic:blipFill>
-                    <a:blip r:embed="rId14"/>
+                    <a:blip r:embed="rId14" cstate="print">
+                      <a:extLst>
+                        <a:ext uri="{28A0092B-C50C-407E-A947-70E740481C1C}">
+                          <a14:useLocalDpi xmlns:a14="http://schemas.microsoft.com/office/drawing/2010/main" val="0"/>
+                        </a:ext>
+                      </a:extLst>
+                    </a:blip>
                     <a:stretch>
                       <a:fillRect/>
                     </a:stretch>
@@ -2914,7 +2808,7 @@
                   <pic:spPr>
                     <a:xfrm>
                       <a:off x="0" y="0"/>
-                      <a:ext cx="6463030" cy="4615815"/>
+                      <a:ext cx="6463030" cy="3285490"/>
                     </a:xfrm>
                     <a:prstGeom prst="rect">
                       <a:avLst/>
@@ -2937,6 +2831,14 @@
     </w:p>
     <w:p>
       <w:pPr>
+        <w:pStyle w:val="BodyText"/>
+        <w:rPr>
+          <w:lang w:val="en-US"/>
+        </w:rPr>
+      </w:pPr>
+    </w:p>
+    <w:p>
+      <w:pPr>
         <w:rPr>
           <w:lang w:val="en-US"/>
         </w:rPr>
@@ -3198,7 +3100,7 @@
         <mc:AlternateContent>
           <mc:Choice Requires="wps">
             <w:drawing>
-              <wp:anchor distT="0" distB="0" distL="114300" distR="114300" simplePos="0" relativeHeight="251736064" behindDoc="0" locked="0" layoutInCell="1" allowOverlap="1" wp14:anchorId="2A94AC5D" wp14:editId="0CBF94F5">
+              <wp:anchor distT="0" distB="0" distL="114300" distR="114300" simplePos="0" relativeHeight="251724800" behindDoc="0" locked="0" layoutInCell="1" allowOverlap="1" wp14:anchorId="2A94AC5D" wp14:editId="5DA8B620">
                 <wp:simplePos x="0" y="0"/>
                 <wp:positionH relativeFrom="column">
                   <wp:posOffset>5223510</wp:posOffset>
@@ -3258,9 +3160,9 @@
               </wp:anchor>
             </w:drawing>
           </mc:Choice>
-          <mc:Fallback xmlns:cx1="http://schemas.microsoft.com/office/drawing/2015/9/8/chartex">
+          <mc:Fallback>
             <w:pict>
-              <v:shape w14:anchorId="12B90069" id="Straight Arrow Connector 261" o:spid="_x0000_s1026" type="#_x0000_t32" style="position:absolute;margin-left:411.3pt;margin-top:123.35pt;width:37.5pt;height:91.2pt;flip:y;z-index:251736064;visibility:visible;mso-wrap-style:square;mso-width-percent:0;mso-height-percent:0;mso-wrap-distance-left:9pt;mso-wrap-distance-top:0;mso-wrap-distance-right:9pt;mso-wrap-distance-bottom:0;mso-position-horizontal:absolute;mso-position-horizontal-relative:text;mso-position-vertical:absolute;mso-position-vertical-relative:text;mso-width-percent:0;mso-height-percent:0;mso-width-relative:margin;mso-height-relative:margin" o:gfxdata="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" strokecolor="#e4363e [3208]" strokeweight=".5pt">
+              <v:shape w14:anchorId="10330D88" id="Straight Arrow Connector 261" o:spid="_x0000_s1026" type="#_x0000_t32" style="position:absolute;margin-left:411.3pt;margin-top:123.35pt;width:37.5pt;height:91.2pt;flip:y;z-index:251724800;visibility:visible;mso-wrap-style:square;mso-width-percent:0;mso-height-percent:0;mso-wrap-distance-left:9pt;mso-wrap-distance-top:0;mso-wrap-distance-right:9pt;mso-wrap-distance-bottom:0;mso-position-horizontal:absolute;mso-position-horizontal-relative:text;mso-position-vertical:absolute;mso-position-vertical-relative:text;mso-width-percent:0;mso-height-percent:0;mso-width-relative:margin;mso-height-relative:margin" o:gfxdata="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" strokecolor="#e4363e [3208]" strokeweight=".5pt">
                 <v:stroke startarrow="open"/>
               </v:shape>
             </w:pict>
@@ -3275,7 +3177,7 @@
         <mc:AlternateContent>
           <mc:Choice Requires="wps">
             <w:drawing>
-              <wp:anchor distT="0" distB="0" distL="114300" distR="114300" simplePos="0" relativeHeight="251753472" behindDoc="0" locked="0" layoutInCell="1" allowOverlap="1" wp14:anchorId="060187A3" wp14:editId="2CC2458F">
+              <wp:anchor distT="0" distB="0" distL="114300" distR="114300" simplePos="0" relativeHeight="251745280" behindDoc="0" locked="0" layoutInCell="1" allowOverlap="1" wp14:anchorId="060187A3" wp14:editId="2C5FC02B">
                 <wp:simplePos x="0" y="0"/>
                 <wp:positionH relativeFrom="column">
                   <wp:posOffset>1894840</wp:posOffset>
@@ -3335,9 +3237,9 @@
               </wp:anchor>
             </w:drawing>
           </mc:Choice>
-          <mc:Fallback xmlns:cx1="http://schemas.microsoft.com/office/drawing/2015/9/8/chartex">
+          <mc:Fallback>
             <w:pict>
-              <v:shape w14:anchorId="04FB4314" id="Straight Arrow Connector 16" o:spid="_x0000_s1026" type="#_x0000_t32" style="position:absolute;margin-left:149.2pt;margin-top:122.8pt;width:51.6pt;height:91pt;flip:y;z-index:251753472;visibility:visible;mso-wrap-style:square;mso-width-percent:0;mso-height-percent:0;mso-wrap-distance-left:9pt;mso-wrap-distance-top:0;mso-wrap-distance-right:9pt;mso-wrap-distance-bottom:0;mso-position-horizontal:absolute;mso-position-horizontal-relative:text;mso-position-vertical:absolute;mso-position-vertical-relative:text;mso-width-percent:0;mso-height-percent:0;mso-width-relative:margin;mso-height-relative:margin" o:gfxdata="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" strokecolor="#24a0d8 [3205]" strokeweight=".5pt">
+              <v:shape w14:anchorId="74C22B24" id="Straight Arrow Connector 16" o:spid="_x0000_s1026" type="#_x0000_t32" style="position:absolute;margin-left:149.2pt;margin-top:122.8pt;width:51.6pt;height:91pt;flip:y;z-index:251745280;visibility:visible;mso-wrap-style:square;mso-width-percent:0;mso-height-percent:0;mso-wrap-distance-left:9pt;mso-wrap-distance-top:0;mso-wrap-distance-right:9pt;mso-wrap-distance-bottom:0;mso-position-horizontal:absolute;mso-position-horizontal-relative:text;mso-position-vertical:absolute;mso-position-vertical-relative:text;mso-width-percent:0;mso-height-percent:0;mso-width-relative:margin;mso-height-relative:margin" o:gfxdata="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" strokecolor="#24a0d8 [3205]" strokeweight=".5pt">
                 <v:stroke startarrow="open"/>
               </v:shape>
             </w:pict>
@@ -3352,7 +3254,7 @@
         <mc:AlternateContent>
           <mc:Choice Requires="wps">
             <w:drawing>
-              <wp:anchor distT="0" distB="0" distL="114300" distR="114300" simplePos="0" relativeHeight="251738112" behindDoc="0" locked="0" layoutInCell="1" allowOverlap="1" wp14:anchorId="792D4772" wp14:editId="33F34E86">
+              <wp:anchor distT="0" distB="0" distL="114300" distR="114300" simplePos="0" relativeHeight="251726848" behindDoc="0" locked="0" layoutInCell="1" allowOverlap="1" wp14:anchorId="792D4772" wp14:editId="705C0F0E">
                 <wp:simplePos x="0" y="0"/>
                 <wp:positionH relativeFrom="column">
                   <wp:posOffset>5693410</wp:posOffset>
@@ -3418,9 +3320,9 @@
               </wp:anchor>
             </w:drawing>
           </mc:Choice>
-          <mc:Fallback xmlns:cx1="http://schemas.microsoft.com/office/drawing/2015/9/8/chartex">
+          <mc:Fallback>
             <w:pict>
-              <v:rect w14:anchorId="772C5481" id="Rectangle 263" o:spid="_x0000_s1026" style="position:absolute;margin-left:448.3pt;margin-top:47.85pt;width:56pt;height:75pt;z-index:251738112;visibility:visible;mso-wrap-style:square;mso-width-percent:0;mso-height-percent:0;mso-wrap-distance-left:9pt;mso-wrap-distance-top:0;mso-wrap-distance-right:9pt;mso-wrap-distance-bottom:0;mso-position-horizontal:absolute;mso-position-horizontal-relative:text;mso-position-vertical:absolute;mso-position-vertical-relative:text;mso-width-percent:0;mso-height-percent:0;mso-width-relative:margin;mso-height-relative:margin;v-text-anchor:middle" o:gfxdata="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" filled="f" strokecolor="#e4363e [3208]" strokeweight=".5pt"/>
+              <v:rect w14:anchorId="1EA938F7" id="Rectangle 263" o:spid="_x0000_s1026" style="position:absolute;margin-left:448.3pt;margin-top:47.85pt;width:56pt;height:75pt;z-index:251726848;visibility:visible;mso-wrap-style:square;mso-width-percent:0;mso-height-percent:0;mso-wrap-distance-left:9pt;mso-wrap-distance-top:0;mso-wrap-distance-right:9pt;mso-wrap-distance-bottom:0;mso-position-horizontal:absolute;mso-position-horizontal-relative:text;mso-position-vertical:absolute;mso-position-vertical-relative:text;mso-width-percent:0;mso-height-percent:0;mso-width-relative:margin;mso-height-relative:margin;v-text-anchor:middle" o:gfxdata="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" filled="f" strokecolor="#e4363e [3208]" strokeweight=".5pt"/>
             </w:pict>
           </mc:Fallback>
         </mc:AlternateContent>
@@ -3433,7 +3335,7 @@
         <mc:AlternateContent>
           <mc:Choice Requires="wps">
             <w:drawing>
-              <wp:anchor distT="0" distB="0" distL="114300" distR="114300" simplePos="0" relativeHeight="251754496" behindDoc="0" locked="0" layoutInCell="1" allowOverlap="1" wp14:anchorId="09BB0891" wp14:editId="181840C6">
+              <wp:anchor distT="0" distB="0" distL="114300" distR="114300" simplePos="0" relativeHeight="251746304" behindDoc="0" locked="0" layoutInCell="1" allowOverlap="1" wp14:anchorId="09BB0891" wp14:editId="16BA7956">
                 <wp:simplePos x="0" y="0"/>
                 <wp:positionH relativeFrom="column">
                   <wp:posOffset>2543810</wp:posOffset>
@@ -3499,9 +3401,9 @@
               </wp:anchor>
             </w:drawing>
           </mc:Choice>
-          <mc:Fallback xmlns:cx1="http://schemas.microsoft.com/office/drawing/2015/9/8/chartex">
+          <mc:Fallback>
             <w:pict>
-              <v:rect w14:anchorId="7C789A72" id="Rectangle 17" o:spid="_x0000_s1026" style="position:absolute;margin-left:200.3pt;margin-top:49.35pt;width:50.5pt;height:74pt;z-index:251754496;visibility:visible;mso-wrap-style:square;mso-width-percent:0;mso-height-percent:0;mso-wrap-distance-left:9pt;mso-wrap-distance-top:0;mso-wrap-distance-right:9pt;mso-wrap-distance-bottom:0;mso-position-horizontal:absolute;mso-position-horizontal-relative:text;mso-position-vertical:absolute;mso-position-vertical-relative:text;mso-width-percent:0;mso-height-percent:0;mso-width-relative:margin;mso-height-relative:margin;v-text-anchor:middle" o:gfxdata="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" filled="f" strokecolor="#24a0d8 [3205]" strokeweight=".5pt"/>
+              <v:rect w14:anchorId="7322F7BA" id="Rectangle 17" o:spid="_x0000_s1026" style="position:absolute;margin-left:200.3pt;margin-top:49.35pt;width:50.5pt;height:74pt;z-index:251746304;visibility:visible;mso-wrap-style:square;mso-width-percent:0;mso-height-percent:0;mso-wrap-distance-left:9pt;mso-wrap-distance-top:0;mso-wrap-distance-right:9pt;mso-wrap-distance-bottom:0;mso-position-horizontal:absolute;mso-position-horizontal-relative:text;mso-position-vertical:absolute;mso-position-vertical-relative:text;mso-width-percent:0;mso-height-percent:0;mso-width-relative:margin;mso-height-relative:margin;v-text-anchor:middle" o:gfxdata="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" filled="f" strokecolor="#24a0d8 [3205]" strokeweight=".5pt"/>
             </w:pict>
           </mc:Fallback>
         </mc:AlternateContent>
@@ -3512,7 +3414,7 @@
           <w:lang w:eastAsia="sv-SE"/>
         </w:rPr>
         <w:drawing>
-          <wp:inline distT="0" distB="0" distL="0" distR="0" wp14:anchorId="321D0ABF" wp14:editId="7579BA74">
+          <wp:inline distT="0" distB="0" distL="0" distR="0" wp14:anchorId="321D0ABF" wp14:editId="0ACD856D">
             <wp:extent cx="6463030" cy="4526280"/>
             <wp:effectExtent l="0" t="0" r="0" b="7620"/>
             <wp:docPr id="13" name="Picture 13"/>
@@ -3669,7 +3571,7 @@
         <mc:AlternateContent>
           <mc:Choice Requires="wps">
             <w:drawing>
-              <wp:anchor distT="0" distB="0" distL="114300" distR="114300" simplePos="0" relativeHeight="251743232" behindDoc="0" locked="0" layoutInCell="1" allowOverlap="1" wp14:anchorId="7A675FAF" wp14:editId="59F2DBC4">
+              <wp:anchor distT="0" distB="0" distL="114300" distR="114300" simplePos="0" relativeHeight="251735040" behindDoc="0" locked="0" layoutInCell="1" allowOverlap="1" wp14:anchorId="7A675FAF" wp14:editId="09846E62">
                 <wp:simplePos x="0" y="0"/>
                 <wp:positionH relativeFrom="column">
                   <wp:posOffset>2588260</wp:posOffset>
@@ -3729,9 +3631,9 @@
               </wp:anchor>
             </w:drawing>
           </mc:Choice>
-          <mc:Fallback xmlns:cx1="http://schemas.microsoft.com/office/drawing/2015/9/8/chartex">
+          <mc:Fallback>
             <w:pict>
-              <v:shape w14:anchorId="7F968E54" id="Straight Arrow Connector 268" o:spid="_x0000_s1026" type="#_x0000_t32" style="position:absolute;margin-left:203.8pt;margin-top:121.85pt;width:66pt;height:166pt;flip:y;z-index:251743232;visibility:visible;mso-wrap-style:square;mso-width-percent:0;mso-height-percent:0;mso-wrap-distance-left:9pt;mso-wrap-distance-top:0;mso-wrap-distance-right:9pt;mso-wrap-distance-bottom:0;mso-position-horizontal:absolute;mso-position-horizontal-relative:text;mso-position-vertical:absolute;mso-position-vertical-relative:text;mso-width-percent:0;mso-height-percent:0;mso-width-relative:margin;mso-height-relative:margin" o:gfxdata="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" strokecolor="#24a0d8 [3205]" strokeweight=".5pt">
+              <v:shape w14:anchorId="1DBD994B" id="Straight Arrow Connector 268" o:spid="_x0000_s1026" type="#_x0000_t32" style="position:absolute;margin-left:203.8pt;margin-top:121.85pt;width:66pt;height:166pt;flip:y;z-index:251735040;visibility:visible;mso-wrap-style:square;mso-width-percent:0;mso-height-percent:0;mso-wrap-distance-left:9pt;mso-wrap-distance-top:0;mso-wrap-distance-right:9pt;mso-wrap-distance-bottom:0;mso-position-horizontal:absolute;mso-position-horizontal-relative:text;mso-position-vertical:absolute;mso-position-vertical-relative:text;mso-width-percent:0;mso-height-percent:0;mso-width-relative:margin;mso-height-relative:margin" o:gfxdata="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" strokecolor="#24a0d8 [3205]" strokeweight=".5pt">
                 <v:stroke startarrow="open"/>
               </v:shape>
             </w:pict>
@@ -3746,7 +3648,7 @@
         <mc:AlternateContent>
           <mc:Choice Requires="wps">
             <w:drawing>
-              <wp:anchor distT="0" distB="0" distL="114300" distR="114300" simplePos="0" relativeHeight="251745280" behindDoc="0" locked="0" layoutInCell="1" allowOverlap="1" wp14:anchorId="0308A9EF" wp14:editId="54E5D022">
+              <wp:anchor distT="0" distB="0" distL="114300" distR="114300" simplePos="0" relativeHeight="251737088" behindDoc="0" locked="0" layoutInCell="1" allowOverlap="1" wp14:anchorId="0308A9EF" wp14:editId="388B5987">
                 <wp:simplePos x="0" y="0"/>
                 <wp:positionH relativeFrom="column">
                   <wp:posOffset>3426460</wp:posOffset>
@@ -3812,9 +3714,9 @@
               </wp:anchor>
             </w:drawing>
           </mc:Choice>
-          <mc:Fallback xmlns:cx1="http://schemas.microsoft.com/office/drawing/2015/9/8/chartex">
+          <mc:Fallback>
             <w:pict>
-              <v:rect w14:anchorId="5DC5D42C" id="Rectangle 270" o:spid="_x0000_s1026" style="position:absolute;margin-left:269.8pt;margin-top:51.35pt;width:66.5pt;height:71pt;z-index:251745280;visibility:visible;mso-wrap-style:square;mso-width-percent:0;mso-height-percent:0;mso-wrap-distance-left:9pt;mso-wrap-distance-top:0;mso-wrap-distance-right:9pt;mso-wrap-distance-bottom:0;mso-position-horizontal:absolute;mso-position-horizontal-relative:text;mso-position-vertical:absolute;mso-position-vertical-relative:text;mso-width-percent:0;mso-height-percent:0;mso-width-relative:margin;mso-height-relative:margin;v-text-anchor:middle" o:gfxdata="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" filled="f" strokecolor="#24a0d8 [3205]" strokeweight=".5pt"/>
+              <v:rect w14:anchorId="0880A0B1" id="Rectangle 270" o:spid="_x0000_s1026" style="position:absolute;margin-left:269.8pt;margin-top:51.35pt;width:66.5pt;height:71pt;z-index:251737088;visibility:visible;mso-wrap-style:square;mso-width-percent:0;mso-height-percent:0;mso-wrap-distance-left:9pt;mso-wrap-distance-top:0;mso-wrap-distance-right:9pt;mso-wrap-distance-bottom:0;mso-position-horizontal:absolute;mso-position-horizontal-relative:text;mso-position-vertical:absolute;mso-position-vertical-relative:text;mso-width-percent:0;mso-height-percent:0;mso-width-relative:margin;mso-height-relative:margin;v-text-anchor:middle" o:gfxdata="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" filled="f" strokecolor="#24a0d8 [3205]" strokeweight=".5pt"/>
             </w:pict>
           </mc:Fallback>
         </mc:AlternateContent>
@@ -3827,7 +3729,7 @@
         <mc:AlternateContent>
           <mc:Choice Requires="wps">
             <w:drawing>
-              <wp:anchor distT="0" distB="0" distL="114300" distR="114300" simplePos="0" relativeHeight="251744256" behindDoc="0" locked="0" layoutInCell="1" allowOverlap="1" wp14:anchorId="14729AFB" wp14:editId="0F6E91B4">
+              <wp:anchor distT="0" distB="0" distL="114300" distR="114300" simplePos="0" relativeHeight="251736064" behindDoc="0" locked="0" layoutInCell="1" allowOverlap="1" wp14:anchorId="14729AFB" wp14:editId="54F66529">
                 <wp:simplePos x="0" y="0"/>
                 <wp:positionH relativeFrom="column">
                   <wp:posOffset>4366260</wp:posOffset>
@@ -3887,9 +3789,9 @@
               </wp:anchor>
             </w:drawing>
           </mc:Choice>
-          <mc:Fallback xmlns:cx1="http://schemas.microsoft.com/office/drawing/2015/9/8/chartex">
+          <mc:Fallback>
             <w:pict>
-              <v:shape w14:anchorId="7975E99A" id="Straight Arrow Connector 269" o:spid="_x0000_s1026" type="#_x0000_t32" style="position:absolute;margin-left:343.8pt;margin-top:122.85pt;width:109pt;height:117pt;flip:y;z-index:251744256;visibility:visible;mso-wrap-style:square;mso-width-percent:0;mso-height-percent:0;mso-wrap-distance-left:9pt;mso-wrap-distance-top:0;mso-wrap-distance-right:9pt;mso-wrap-distance-bottom:0;mso-position-horizontal:absolute;mso-position-horizontal-relative:text;mso-position-vertical:absolute;mso-position-vertical-relative:text;mso-width-percent:0;mso-height-percent:0;mso-width-relative:margin;mso-height-relative:margin" o:gfxdata="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" strokecolor="#e4363e [3208]" strokeweight=".5pt">
+              <v:shape w14:anchorId="22C9542C" id="Straight Arrow Connector 269" o:spid="_x0000_s1026" type="#_x0000_t32" style="position:absolute;margin-left:343.8pt;margin-top:122.85pt;width:109pt;height:117pt;flip:y;z-index:251736064;visibility:visible;mso-wrap-style:square;mso-width-percent:0;mso-height-percent:0;mso-wrap-distance-left:9pt;mso-wrap-distance-top:0;mso-wrap-distance-right:9pt;mso-wrap-distance-bottom:0;mso-position-horizontal:absolute;mso-position-horizontal-relative:text;mso-position-vertical:absolute;mso-position-vertical-relative:text;mso-width-percent:0;mso-height-percent:0;mso-width-relative:margin;mso-height-relative:margin" o:gfxdata="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" strokecolor="#e4363e [3208]" strokeweight=".5pt">
                 <v:stroke startarrow="open"/>
               </v:shape>
             </w:pict>
@@ -3904,7 +3806,7 @@
         <mc:AlternateContent>
           <mc:Choice Requires="wps">
             <w:drawing>
-              <wp:anchor distT="0" distB="0" distL="114300" distR="114300" simplePos="0" relativeHeight="251746304" behindDoc="0" locked="0" layoutInCell="1" allowOverlap="1" wp14:anchorId="0CF33FE0" wp14:editId="1FD868B4">
+              <wp:anchor distT="0" distB="0" distL="114300" distR="114300" simplePos="0" relativeHeight="251738112" behindDoc="0" locked="0" layoutInCell="1" allowOverlap="1" wp14:anchorId="0CF33FE0" wp14:editId="0B93BCED">
                 <wp:simplePos x="0" y="0"/>
                 <wp:positionH relativeFrom="column">
                   <wp:posOffset>5744210</wp:posOffset>
@@ -3970,9 +3872,9 @@
               </wp:anchor>
             </w:drawing>
           </mc:Choice>
-          <mc:Fallback xmlns:cx1="http://schemas.microsoft.com/office/drawing/2015/9/8/chartex">
+          <mc:Fallback>
             <w:pict>
-              <v:rect w14:anchorId="77D966BB" id="Rectangle 271" o:spid="_x0000_s1026" style="position:absolute;margin-left:452.3pt;margin-top:50.85pt;width:49.5pt;height:1in;z-index:251746304;visibility:visible;mso-wrap-style:square;mso-width-percent:0;mso-height-percent:0;mso-wrap-distance-left:9pt;mso-wrap-distance-top:0;mso-wrap-distance-right:9pt;mso-wrap-distance-bottom:0;mso-position-horizontal:absolute;mso-position-horizontal-relative:text;mso-position-vertical:absolute;mso-position-vertical-relative:text;mso-width-percent:0;mso-height-percent:0;mso-width-relative:margin;mso-height-relative:margin;v-text-anchor:middle" o:gfxdata="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" filled="f" strokecolor="#e4363e [3208]" strokeweight=".5pt"/>
+              <v:rect w14:anchorId="50FDD0AB" id="Rectangle 271" o:spid="_x0000_s1026" style="position:absolute;margin-left:452.3pt;margin-top:50.85pt;width:49.5pt;height:1in;z-index:251738112;visibility:visible;mso-wrap-style:square;mso-width-percent:0;mso-height-percent:0;mso-wrap-distance-left:9pt;mso-wrap-distance-top:0;mso-wrap-distance-right:9pt;mso-wrap-distance-bottom:0;mso-position-horizontal:absolute;mso-position-horizontal-relative:text;mso-position-vertical:absolute;mso-position-vertical-relative:text;mso-width-percent:0;mso-height-percent:0;mso-width-relative:margin;mso-height-relative:margin;v-text-anchor:middle" o:gfxdata="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" filled="f" strokecolor="#e4363e [3208]" strokeweight=".5pt"/>
             </w:pict>
           </mc:Fallback>
         </mc:AlternateContent>
@@ -3983,7 +3885,7 @@
           <w:lang w:eastAsia="sv-SE"/>
         </w:rPr>
         <w:drawing>
-          <wp:inline distT="0" distB="0" distL="0" distR="0" wp14:anchorId="4502DC91" wp14:editId="4C3591B7">
+          <wp:inline distT="0" distB="0" distL="0" distR="0" wp14:anchorId="4502DC91" wp14:editId="3DC37A35">
             <wp:extent cx="6463030" cy="4482465"/>
             <wp:effectExtent l="0" t="0" r="0" b="0"/>
             <wp:docPr id="18" name="Picture 18"/>
@@ -4247,7 +4149,7 @@
         <mc:AlternateContent>
           <mc:Choice Requires="wpg">
             <w:drawing>
-              <wp:anchor distT="0" distB="0" distL="114300" distR="114300" simplePos="0" relativeHeight="251756544" behindDoc="0" locked="0" layoutInCell="1" allowOverlap="1" wp14:anchorId="1700BC67" wp14:editId="07F41A9E">
+              <wp:anchor distT="0" distB="0" distL="114300" distR="114300" simplePos="0" relativeHeight="251748352" behindDoc="0" locked="0" layoutInCell="1" allowOverlap="1" wp14:anchorId="1700BC67" wp14:editId="0F34203E">
                 <wp:simplePos x="0" y="0"/>
                 <wp:positionH relativeFrom="column">
                   <wp:posOffset>0</wp:posOffset>
@@ -4330,9 +4232,9 @@
               </wp:anchor>
             </w:drawing>
           </mc:Choice>
-          <mc:Fallback xmlns:cx1="http://schemas.microsoft.com/office/drawing/2015/9/8/chartex">
+          <mc:Fallback>
             <w:pict>
-              <v:group w14:anchorId="45608BC9" id="Group 6" o:spid="_x0000_s1026" style="position:absolute;margin-left:0;margin-top:-.05pt;width:471.15pt;height:525.05pt;z-index:251756544;mso-width-relative:margin;mso-height-relative:margin" coordsize="66456,70658" o:gfxdata="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">
+              <v:group w14:anchorId="61D2EAE0" id="Group 6" o:spid="_x0000_s1026" style="position:absolute;margin-left:0;margin-top:-.05pt;width:471.15pt;height:525.05pt;z-index:251748352;mso-width-relative:margin;mso-height-relative:margin" coordsize="66456,70658" o:gfxdata="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">
                 <v:shapetype id="_x0000_t75" coordsize="21600,21600" o:spt="75" o:preferrelative="t" path="m@4@5l@4@11@9@11@9@5xe" filled="f" stroked="f">
                   <v:stroke joinstyle="miter"/>
                   <v:formulas>
@@ -4381,7 +4283,7 @@
         <mc:AlternateContent>
           <mc:Choice Requires="wps">
             <w:drawing>
-              <wp:anchor distT="0" distB="0" distL="114300" distR="114300" simplePos="0" relativeHeight="251761664" behindDoc="0" locked="0" layoutInCell="1" allowOverlap="1" wp14:anchorId="6D9DE64C" wp14:editId="746B599B">
+              <wp:anchor distT="0" distB="0" distL="114300" distR="114300" simplePos="0" relativeHeight="251753472" behindDoc="0" locked="0" layoutInCell="1" allowOverlap="1" wp14:anchorId="6D9DE64C" wp14:editId="5DC5ADF5">
                 <wp:simplePos x="0" y="0"/>
                 <wp:positionH relativeFrom="column">
                   <wp:posOffset>3006602</wp:posOffset>
@@ -4447,9 +4349,9 @@
               </wp:anchor>
             </w:drawing>
           </mc:Choice>
-          <mc:Fallback xmlns:cx1="http://schemas.microsoft.com/office/drawing/2015/9/8/chartex">
+          <mc:Fallback>
             <w:pict>
-              <v:rect w14:anchorId="6A5F2B7B" id="Rectangle 8" o:spid="_x0000_s1026" style="position:absolute;margin-left:236.75pt;margin-top:24.35pt;width:189.15pt;height:95.1pt;z-index:251761664;visibility:visible;mso-wrap-style:square;mso-width-percent:0;mso-height-percent:0;mso-wrap-distance-left:9pt;mso-wrap-distance-top:0;mso-wrap-distance-right:9pt;mso-wrap-distance-bottom:0;mso-position-horizontal:absolute;mso-position-horizontal-relative:text;mso-position-vertical:absolute;mso-position-vertical-relative:text;mso-width-percent:0;mso-height-percent:0;mso-width-relative:margin;mso-height-relative:margin;v-text-anchor:middle" o:gfxdata="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" filled="f" strokecolor="#e4363e [3208]" strokeweight=".5pt"/>
+              <v:rect w14:anchorId="318C9BBF" id="Rectangle 8" o:spid="_x0000_s1026" style="position:absolute;margin-left:236.75pt;margin-top:24.35pt;width:189.15pt;height:95.1pt;z-index:251753472;visibility:visible;mso-wrap-style:square;mso-width-percent:0;mso-height-percent:0;mso-wrap-distance-left:9pt;mso-wrap-distance-top:0;mso-wrap-distance-right:9pt;mso-wrap-distance-bottom:0;mso-position-horizontal:absolute;mso-position-horizontal-relative:text;mso-position-vertical:absolute;mso-position-vertical-relative:text;mso-width-percent:0;mso-height-percent:0;mso-width-relative:margin;mso-height-relative:margin;v-text-anchor:middle" o:gfxdata="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" filled="f" strokecolor="#e4363e [3208]" strokeweight=".5pt"/>
             </w:pict>
           </mc:Fallback>
         </mc:AlternateContent>
@@ -4470,7 +4372,7 @@
         <mc:AlternateContent>
           <mc:Choice Requires="wps">
             <w:drawing>
-              <wp:anchor distT="0" distB="0" distL="114300" distR="114300" simplePos="0" relativeHeight="251760640" behindDoc="0" locked="0" layoutInCell="1" allowOverlap="1" wp14:anchorId="0F90CBF6" wp14:editId="6D62E47B">
+              <wp:anchor distT="0" distB="0" distL="114300" distR="114300" simplePos="0" relativeHeight="251752448" behindDoc="0" locked="0" layoutInCell="1" allowOverlap="1" wp14:anchorId="0F90CBF6" wp14:editId="03AF7C21">
                 <wp:simplePos x="0" y="0"/>
                 <wp:positionH relativeFrom="column">
                   <wp:posOffset>3011336</wp:posOffset>
@@ -4536,9 +4438,9 @@
               </wp:anchor>
             </w:drawing>
           </mc:Choice>
-          <mc:Fallback xmlns:cx1="http://schemas.microsoft.com/office/drawing/2015/9/8/chartex">
+          <mc:Fallback>
             <w:pict>
-              <v:rect w14:anchorId="03FED265" id="Rectangle 6" o:spid="_x0000_s1026" style="position:absolute;margin-left:237.1pt;margin-top:95.55pt;width:188.6pt;height:11.3pt;z-index:251760640;visibility:visible;mso-wrap-style:square;mso-width-percent:0;mso-height-percent:0;mso-wrap-distance-left:9pt;mso-wrap-distance-top:0;mso-wrap-distance-right:9pt;mso-wrap-distance-bottom:0;mso-position-horizontal:absolute;mso-position-horizontal-relative:text;mso-position-vertical:absolute;mso-position-vertical-relative:text;mso-width-percent:0;mso-height-percent:0;mso-width-relative:margin;mso-height-relative:margin;v-text-anchor:middle" o:gfxdata="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" filled="f" strokecolor="#24a0d8 [3205]" strokeweight=".5pt"/>
+              <v:rect w14:anchorId="31FB16F3" id="Rectangle 6" o:spid="_x0000_s1026" style="position:absolute;margin-left:237.1pt;margin-top:95.55pt;width:188.6pt;height:11.3pt;z-index:251752448;visibility:visible;mso-wrap-style:square;mso-width-percent:0;mso-height-percent:0;mso-wrap-distance-left:9pt;mso-wrap-distance-top:0;mso-wrap-distance-right:9pt;mso-wrap-distance-bottom:0;mso-position-horizontal:absolute;mso-position-horizontal-relative:text;mso-position-vertical:absolute;mso-position-vertical-relative:text;mso-width-percent:0;mso-height-percent:0;mso-width-relative:margin;mso-height-relative:margin;v-text-anchor:middle" o:gfxdata="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" filled="f" strokecolor="#24a0d8 [3205]" strokeweight=".5pt"/>
             </w:pict>
           </mc:Fallback>
         </mc:AlternateContent>
@@ -4551,7 +4453,7 @@
         <mc:AlternateContent>
           <mc:Choice Requires="wps">
             <w:drawing>
-              <wp:anchor distT="0" distB="0" distL="114300" distR="114300" simplePos="0" relativeHeight="251758592" behindDoc="0" locked="0" layoutInCell="1" allowOverlap="1" wp14:anchorId="16DC5F73" wp14:editId="39D92060">
+              <wp:anchor distT="0" distB="0" distL="114300" distR="114300" simplePos="0" relativeHeight="251750400" behindDoc="0" locked="0" layoutInCell="1" allowOverlap="1" wp14:anchorId="16DC5F73" wp14:editId="7E39B595">
                 <wp:simplePos x="0" y="0"/>
                 <wp:positionH relativeFrom="column">
                   <wp:posOffset>1987901</wp:posOffset>
@@ -4611,9 +4513,9 @@
               </wp:anchor>
             </w:drawing>
           </mc:Choice>
-          <mc:Fallback xmlns:cx1="http://schemas.microsoft.com/office/drawing/2015/9/8/chartex">
+          <mc:Fallback>
             <w:pict>
-              <v:shape w14:anchorId="51244B5B" id="Straight Arrow Connector 4" o:spid="_x0000_s1026" type="#_x0000_t32" style="position:absolute;margin-left:156.55pt;margin-top:106.6pt;width:81.75pt;height:167.25pt;flip:y;z-index:251758592;visibility:visible;mso-wrap-style:square;mso-width-percent:0;mso-height-percent:0;mso-wrap-distance-left:9pt;mso-wrap-distance-top:0;mso-wrap-distance-right:9pt;mso-wrap-distance-bottom:0;mso-position-horizontal:absolute;mso-position-horizontal-relative:text;mso-position-vertical:absolute;mso-position-vertical-relative:text;mso-width-percent:0;mso-height-percent:0;mso-width-relative:margin;mso-height-relative:margin" o:gfxdata="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" strokecolor="#24a0d8 [3205]" strokeweight=".5pt">
+              <v:shape w14:anchorId="2E96C062" id="Straight Arrow Connector 4" o:spid="_x0000_s1026" type="#_x0000_t32" style="position:absolute;margin-left:156.55pt;margin-top:106.6pt;width:81.75pt;height:167.25pt;flip:y;z-index:251750400;visibility:visible;mso-wrap-style:square;mso-width-percent:0;mso-height-percent:0;mso-wrap-distance-left:9pt;mso-wrap-distance-top:0;mso-wrap-distance-right:9pt;mso-wrap-distance-bottom:0;mso-position-horizontal:absolute;mso-position-horizontal-relative:text;mso-position-vertical:absolute;mso-position-vertical-relative:text;mso-width-percent:0;mso-height-percent:0;mso-width-relative:margin;mso-height-relative:margin" o:gfxdata="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" strokecolor="#24a0d8 [3205]" strokeweight=".5pt">
                 <v:stroke startarrow="open"/>
               </v:shape>
             </w:pict>
@@ -4628,7 +4530,7 @@
         <mc:AlternateContent>
           <mc:Choice Requires="wps">
             <w:drawing>
-              <wp:anchor distT="0" distB="0" distL="114300" distR="114300" simplePos="0" relativeHeight="251759616" behindDoc="0" locked="0" layoutInCell="1" allowOverlap="1" wp14:anchorId="6F181C92" wp14:editId="2BEAC24E">
+              <wp:anchor distT="0" distB="0" distL="114300" distR="114300" simplePos="0" relativeHeight="251751424" behindDoc="0" locked="0" layoutInCell="1" allowOverlap="1" wp14:anchorId="6F181C92" wp14:editId="06F80CCB">
                 <wp:simplePos x="0" y="0"/>
                 <wp:positionH relativeFrom="column">
                   <wp:posOffset>4944583</wp:posOffset>
@@ -4688,9 +4590,9 @@
               </wp:anchor>
             </w:drawing>
           </mc:Choice>
-          <mc:Fallback xmlns:cx1="http://schemas.microsoft.com/office/drawing/2015/9/8/chartex">
+          <mc:Fallback>
             <w:pict>
-              <v:shape w14:anchorId="34CC7243" id="Straight Arrow Connector 5" o:spid="_x0000_s1026" type="#_x0000_t32" style="position:absolute;margin-left:389.35pt;margin-top:94.45pt;width:12.5pt;height:140.8pt;flip:y;z-index:251759616;visibility:visible;mso-wrap-style:square;mso-width-percent:0;mso-height-percent:0;mso-wrap-distance-left:9pt;mso-wrap-distance-top:0;mso-wrap-distance-right:9pt;mso-wrap-distance-bottom:0;mso-position-horizontal:absolute;mso-position-horizontal-relative:text;mso-position-vertical:absolute;mso-position-vertical-relative:text;mso-width-percent:0;mso-height-percent:0;mso-width-relative:margin;mso-height-relative:margin" o:gfxdata="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" strokecolor="#e4363e [3208]" strokeweight=".5pt">
+              <v:shape w14:anchorId="2FA135F9" id="Straight Arrow Connector 5" o:spid="_x0000_s1026" type="#_x0000_t32" style="position:absolute;margin-left:389.35pt;margin-top:94.45pt;width:12.5pt;height:140.8pt;flip:y;z-index:251751424;visibility:visible;mso-wrap-style:square;mso-width-percent:0;mso-height-percent:0;mso-wrap-distance-left:9pt;mso-wrap-distance-top:0;mso-wrap-distance-right:9pt;mso-wrap-distance-bottom:0;mso-position-horizontal:absolute;mso-position-horizontal-relative:text;mso-position-vertical:absolute;mso-position-vertical-relative:text;mso-width-percent:0;mso-height-percent:0;mso-width-relative:margin;mso-height-relative:margin" o:gfxdata="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" strokecolor="#e4363e [3208]" strokeweight=".5pt">
                 <v:stroke startarrow="open"/>
               </v:shape>
             </w:pict>
@@ -7975,7 +7877,7 @@
 </file>
 
 <file path=customXml/itemProps1.xml><?xml version="1.0" encoding="utf-8"?>
-<ds:datastoreItem xmlns:ds="http://schemas.openxmlformats.org/officeDocument/2006/customXml" ds:itemID="{44937270-6C06-46CE-954F-925A62799115}">
+<ds:datastoreItem xmlns:ds="http://schemas.openxmlformats.org/officeDocument/2006/customXml" ds:itemID="{CBFDA4F8-6233-4ABE-B615-E9E1C812E6DD}">
   <ds:schemaRefs>
     <ds:schemaRef ds:uri="http://schemas.openxmlformats.org/officeDocument/2006/bibliography"/>
   </ds:schemaRefs>

</xml_diff>